<commit_message>
Ajout cas de trace et algo principal
En attente de confirmation pour l'algo principal (qui se trouve dans le
dossier algos)
</commit_message>
<xml_diff>
--- a/DM5/Barbesange_Garcon_G2.docx
+++ b/DM5/Barbesange_Garcon_G2.docx
@@ -1199,37 +1199,35 @@
       <w:r>
         <w:br w:type="page"/>
       </w:r>
-      <w:bookmarkStart w:id="3" w:name="_GoBack"/>
-      <w:bookmarkEnd w:id="3"/>
     </w:p>
     <w:p>
       <w:pPr>
         <w:pStyle w:val="Titre"/>
       </w:pPr>
-      <w:bookmarkStart w:id="4" w:name="_Toc418192996"/>
+      <w:bookmarkStart w:id="3" w:name="_Toc418192996"/>
       <w:r>
         <w:lastRenderedPageBreak/>
         <w:t>Introduction</w:t>
       </w:r>
       <w:bookmarkEnd w:id="1"/>
       <w:bookmarkEnd w:id="2"/>
-      <w:bookmarkEnd w:id="4"/>
+      <w:bookmarkEnd w:id="3"/>
     </w:p>
     <w:p>
       <w:pPr>
         <w:pStyle w:val="Titre1"/>
       </w:pPr>
-      <w:bookmarkStart w:id="5" w:name="_Présentation_du_projet"/>
-      <w:bookmarkStart w:id="6" w:name="_Toc371491268"/>
-      <w:bookmarkStart w:id="7" w:name="_Toc372303826"/>
-      <w:bookmarkStart w:id="8" w:name="_Toc373415401"/>
-      <w:bookmarkStart w:id="9" w:name="_Toc418192997"/>
-      <w:bookmarkEnd w:id="5"/>
+      <w:bookmarkStart w:id="4" w:name="_Présentation_du_projet"/>
+      <w:bookmarkStart w:id="5" w:name="_Toc371491268"/>
+      <w:bookmarkStart w:id="6" w:name="_Toc372303826"/>
+      <w:bookmarkStart w:id="7" w:name="_Toc373415401"/>
+      <w:bookmarkStart w:id="8" w:name="_Toc418192997"/>
+      <w:bookmarkEnd w:id="4"/>
       <w:r>
         <w:t>Rappel du sujet</w:t>
       </w:r>
-      <w:bookmarkStart w:id="10" w:name="_Toc381283414"/>
-      <w:bookmarkEnd w:id="9"/>
+      <w:bookmarkStart w:id="9" w:name="_Toc381283414"/>
+      <w:bookmarkEnd w:id="8"/>
     </w:p>
     <w:p>
       <w:r>
@@ -1274,29 +1272,29 @@
       <w:pPr>
         <w:pStyle w:val="Titre1"/>
       </w:pPr>
-      <w:bookmarkStart w:id="11" w:name="_Toc418192998"/>
+      <w:bookmarkStart w:id="10" w:name="_Toc418192998"/>
       <w:r>
         <w:t>Présentation</w:t>
       </w:r>
+      <w:bookmarkEnd w:id="5"/>
       <w:bookmarkEnd w:id="6"/>
       <w:bookmarkEnd w:id="7"/>
-      <w:bookmarkEnd w:id="8"/>
-      <w:bookmarkEnd w:id="10"/>
+      <w:bookmarkEnd w:id="9"/>
       <w:r>
         <w:t xml:space="preserve"> du principe</w:t>
       </w:r>
-      <w:bookmarkEnd w:id="11"/>
+      <w:bookmarkEnd w:id="10"/>
     </w:p>
     <w:p/>
     <w:p>
       <w:pPr>
         <w:pStyle w:val="Titre2"/>
       </w:pPr>
-      <w:bookmarkStart w:id="12" w:name="_Toc418192999"/>
+      <w:bookmarkStart w:id="11" w:name="_Toc418192999"/>
       <w:r>
         <w:t>Schéma explicatif</w:t>
       </w:r>
-      <w:bookmarkEnd w:id="12"/>
+      <w:bookmarkEnd w:id="11"/>
     </w:p>
     <w:p>
       <w:pPr>
@@ -1343,20 +1341,31 @@
       <w:pPr>
         <w:pStyle w:val="Titre"/>
       </w:pPr>
-      <w:bookmarkStart w:id="13" w:name="_Toc418193000"/>
+      <w:bookmarkStart w:id="12" w:name="_Toc418193000"/>
       <w:r>
         <w:lastRenderedPageBreak/>
         <w:t>Algorithmes</w:t>
       </w:r>
+      <w:bookmarkEnd w:id="12"/>
+    </w:p>
+    <w:p>
+      <w:pPr>
+        <w:pStyle w:val="Titre1"/>
+      </w:pPr>
+      <w:bookmarkStart w:id="13" w:name="_Toc418193001"/>
+      <w:r>
+        <w:t>Principe</w:t>
+      </w:r>
       <w:bookmarkEnd w:id="13"/>
     </w:p>
+    <w:p/>
     <w:p>
       <w:pPr>
         <w:pStyle w:val="Titre1"/>
       </w:pPr>
-      <w:bookmarkStart w:id="14" w:name="_Toc418193001"/>
+      <w:bookmarkStart w:id="14" w:name="_Toc418193002"/>
       <w:r>
-        <w:t>Principe</w:t>
+        <w:t>Algorithme</w:t>
       </w:r>
       <w:bookmarkEnd w:id="14"/>
     </w:p>
@@ -1365,26 +1374,15 @@
       <w:pPr>
         <w:pStyle w:val="Titre1"/>
       </w:pPr>
-      <w:bookmarkStart w:id="15" w:name="_Toc418193002"/>
+      <w:bookmarkStart w:id="15" w:name="_Toc418193003"/>
       <w:r>
-        <w:t>Algorithme</w:t>
+        <w:t>Lexique</w:t>
       </w:r>
       <w:bookmarkEnd w:id="15"/>
     </w:p>
     <w:p/>
     <w:p>
       <w:pPr>
-        <w:pStyle w:val="Titre1"/>
-      </w:pPr>
-      <w:bookmarkStart w:id="16" w:name="_Toc418193003"/>
-      <w:r>
-        <w:t>Lexique</w:t>
-      </w:r>
-      <w:bookmarkEnd w:id="16"/>
-    </w:p>
-    <w:p/>
-    <w:p>
-      <w:pPr>
         <w:spacing w:before="0"/>
         <w:ind w:firstLine="0"/>
         <w:jc w:val="left"/>
@@ -1397,7 +1395,7 @@
       <w:pPr>
         <w:pStyle w:val="Titre"/>
       </w:pPr>
-      <w:bookmarkStart w:id="17" w:name="_Toc418193004"/>
+      <w:bookmarkStart w:id="16" w:name="_Toc418193004"/>
       <w:r>
         <w:lastRenderedPageBreak/>
         <w:t>Trace</w:t>
@@ -1414,19 +1412,82 @@
       <w:r>
         <w:t>algorithme</w:t>
       </w:r>
-      <w:bookmarkEnd w:id="17"/>
+      <w:bookmarkEnd w:id="16"/>
     </w:p>
     <w:p>
       <w:pPr>
         <w:pStyle w:val="Cas"/>
       </w:pPr>
-      <w:bookmarkStart w:id="18" w:name="_Toc418193005"/>
+      <w:bookmarkStart w:id="17" w:name="_Toc418193005"/>
       <w:r>
         <w:t>Cas général</w:t>
       </w:r>
+      <w:bookmarkEnd w:id="17"/>
+    </w:p>
+    <w:p/>
+    <w:p>
+      <w:pPr>
+        <w:spacing w:before="0"/>
+        <w:ind w:firstLine="0"/>
+        <w:jc w:val="left"/>
+      </w:pPr>
+      <w:r>
+        <w:br w:type="page"/>
+      </w:r>
+    </w:p>
+    <w:p>
+      <w:pPr>
+        <w:pStyle w:val="Cas"/>
+      </w:pPr>
+      <w:r>
+        <w:lastRenderedPageBreak/>
+        <w:t>Arbre vide</w:t>
+      </w:r>
+    </w:p>
+    <w:p/>
+    <w:p>
+      <w:pPr>
+        <w:spacing w:before="0"/>
+        <w:ind w:firstLine="0"/>
+        <w:jc w:val="left"/>
+      </w:pPr>
+      <w:r>
+        <w:br w:type="page"/>
+      </w:r>
+    </w:p>
+    <w:p>
+      <w:pPr>
+        <w:pStyle w:val="Cas"/>
+      </w:pPr>
+      <w:r>
+        <w:lastRenderedPageBreak/>
+        <w:t>Arbre avec seulement une racine</w:t>
+      </w:r>
+    </w:p>
+    <w:p/>
+    <w:p>
+      <w:pPr>
+        <w:spacing w:before="0"/>
+        <w:ind w:firstLine="0"/>
+        <w:jc w:val="left"/>
+      </w:pPr>
+      <w:r>
+        <w:br w:type="page"/>
+      </w:r>
+    </w:p>
+    <w:p>
+      <w:pPr>
+        <w:pStyle w:val="Cas"/>
+      </w:pPr>
+      <w:r>
+        <w:lastRenderedPageBreak/>
+        <w:t>Arbre avec seulement des liens verticaux</w:t>
+      </w:r>
+    </w:p>
+    <w:p>
+      <w:bookmarkStart w:id="18" w:name="_GoBack"/>
       <w:bookmarkEnd w:id="18"/>
     </w:p>
-    <w:p/>
     <w:sectPr>
       <w:footerReference w:type="first" r:id="rId11"/>
       <w:pgSz w:w="11906" w:h="16838"/>
@@ -1504,7 +1565,7 @@
             <w:noProof/>
             <w:color w:val="808080" w:themeColor="background1" w:themeShade="80"/>
           </w:rPr>
-          <w:t>4</w:t>
+          <w:t>3</w:t>
         </w:r>
         <w:r>
           <w:rPr>
@@ -9847,7 +9908,7 @@
 </file>
 
 <file path=customXml/itemProps2.xml><?xml version="1.0" encoding="utf-8"?>
-<ds:datastoreItem xmlns:ds="http://schemas.openxmlformats.org/officeDocument/2006/customXml" ds:itemID="{7EC1439C-B334-4510-B77D-E7BEEABEE34C}">
+<ds:datastoreItem xmlns:ds="http://schemas.openxmlformats.org/officeDocument/2006/customXml" ds:itemID="{2A6E00CA-3CFA-48EE-80DF-A74D6A72A119}">
   <ds:schemaRefs>
     <ds:schemaRef ds:uri="http://schemas.openxmlformats.org/officeDocument/2006/bibliography"/>
   </ds:schemaRefs>

</xml_diff>

<commit_message>
Ajout du schéma explicatif
</commit_message>
<xml_diff>
--- a/DM5/Barbesange_Garcon_G2.docx
+++ b/DM5/Barbesange_Garcon_G2.docx
@@ -312,7 +312,7 @@
                     <w:bCs/>
                     <w:noProof/>
                   </w:rPr>
-                  <w:t>avril 2015</w:t>
+                  <w:t>mai 2015</w:t>
                 </w:r>
                 <w:r>
                   <w:rPr>
@@ -1218,16 +1218,16 @@
         <w:pStyle w:val="Titre1"/>
       </w:pPr>
       <w:bookmarkStart w:id="4" w:name="_Présentation_du_projet"/>
-      <w:bookmarkStart w:id="5" w:name="_Toc371491268"/>
-      <w:bookmarkStart w:id="6" w:name="_Toc372303826"/>
-      <w:bookmarkStart w:id="7" w:name="_Toc373415401"/>
-      <w:bookmarkStart w:id="8" w:name="_Toc418192997"/>
+      <w:bookmarkStart w:id="5" w:name="_Toc418192997"/>
+      <w:bookmarkStart w:id="6" w:name="_Toc371491268"/>
+      <w:bookmarkStart w:id="7" w:name="_Toc372303826"/>
+      <w:bookmarkStart w:id="8" w:name="_Toc373415401"/>
       <w:bookmarkEnd w:id="4"/>
       <w:r>
         <w:t>Rappel du sujet</w:t>
       </w:r>
       <w:bookmarkStart w:id="9" w:name="_Toc381283414"/>
-      <w:bookmarkEnd w:id="8"/>
+      <w:bookmarkEnd w:id="5"/>
     </w:p>
     <w:p>
       <w:r>
@@ -1259,11 +1259,9 @@
       <w:r>
         <w:t xml:space="preserve">Un nœud sera ici considéré comme un élément ayant au moins un </w:t>
       </w:r>
-      <w:proofErr w:type="spellStart"/>
       <w:r>
-        <w:t>succésseur</w:t>
+        <w:t>successeur</w:t>
       </w:r>
-      <w:proofErr w:type="spellEnd"/>
       <w:r>
         <w:t>.</w:t>
       </w:r>
@@ -1276,16 +1274,35 @@
       <w:r>
         <w:t>Présentation</w:t>
       </w:r>
-      <w:bookmarkEnd w:id="5"/>
       <w:bookmarkEnd w:id="6"/>
       <w:bookmarkEnd w:id="7"/>
+      <w:bookmarkEnd w:id="8"/>
       <w:bookmarkEnd w:id="9"/>
       <w:r>
         <w:t xml:space="preserve"> du principe</w:t>
       </w:r>
       <w:bookmarkEnd w:id="10"/>
     </w:p>
-    <w:p/>
+    <w:p>
+      <w:r>
+        <w:t>Le principe est d'effectuer un parcours en profondeur. A chaque fois que l'on empile, on compte un niveau d'arbre en plus car on ira systématiquement sur un lien vertical. Si le passage au lien vertical ne donne pas NIL alors on a un nœud que l'on va compter.</w:t>
+      </w:r>
+    </w:p>
+    <w:p>
+      <w:r>
+        <w:t>Lorsque l'on a terminé de parcourir le lien vertical, on compare notre niveau d'arbre actuel avec un maximum (qui sera initialisé à 0). Si cette valeur est supérieure au maximum alors le maximum change.</w:t>
+      </w:r>
+    </w:p>
+    <w:p>
+      <w:r>
+        <w:t>Ensuite tant que la pile n'est pas vide et que l'élément n'a pas de lien horizontal, on dépile et on passe au lien horizontal. On retranche également un niveau dans l'arbre à chaque fois.</w:t>
+      </w:r>
+    </w:p>
+    <w:p>
+      <w:r>
+        <w:t>L'algorithme se termine lorsque la pile est vide et que l'élément courant est à NIL. Ce qui signifie qu'il n'y a plus d'élément à traiter dans l'arbre.</w:t>
+      </w:r>
+    </w:p>
     <w:p>
       <w:pPr>
         <w:pStyle w:val="Titre2"/>
@@ -1297,15 +1314,14 @@
       <w:bookmarkEnd w:id="11"/>
     </w:p>
     <w:p>
-      <w:pPr>
-        <w:pStyle w:val="Paragraphedeliste"/>
-        <w:numPr>
-          <w:ilvl w:val="0"/>
-          <w:numId w:val="37"/>
-        </w:numPr>
-      </w:pPr>
       <w:r>
-        <w:t>Avant passage de l'algorithme</w:t>
+        <w:t xml:space="preserve">On dispose d'un arbre à une racine </w:t>
+      </w:r>
+      <w:r>
+        <w:t>implantée par lien vertical et horizontal</w:t>
+      </w:r>
+      <w:r>
+        <w:t>.</w:t>
       </w:r>
     </w:p>
     <w:p>
@@ -1313,24 +1329,62 @@
         <w:pStyle w:val="Sansinterligne"/>
         <w:jc w:val="center"/>
       </w:pPr>
+      <w:r>
+        <w:rPr>
+          <w:noProof/>
+        </w:rPr>
+        <w:drawing>
+          <wp:inline distT="0" distB="0" distL="0" distR="0">
+            <wp:extent cx="5759450" cy="1863612"/>
+            <wp:effectExtent l="0" t="0" r="0" b="3810"/>
+            <wp:docPr id="2" name="Image 2"/>
+            <wp:cNvGraphicFramePr>
+              <a:graphicFrameLocks xmlns:a="http://schemas.openxmlformats.org/drawingml/2006/main" noChangeAspect="1"/>
+            </wp:cNvGraphicFramePr>
+            <a:graphic xmlns:a="http://schemas.openxmlformats.org/drawingml/2006/main">
+              <a:graphicData uri="http://schemas.openxmlformats.org/drawingml/2006/picture">
+                <pic:pic xmlns:pic="http://schemas.openxmlformats.org/drawingml/2006/picture">
+                  <pic:nvPicPr>
+                    <pic:cNvPr id="0" name="explication_base.png"/>
+                    <pic:cNvPicPr/>
+                  </pic:nvPicPr>
+                  <pic:blipFill>
+                    <a:blip r:embed="rId11">
+                      <a:extLst>
+                        <a:ext uri="{28A0092B-C50C-407E-A947-70E740481C1C}">
+                          <a14:useLocalDpi xmlns:a14="http://schemas.microsoft.com/office/drawing/2010/main" val="0"/>
+                        </a:ext>
+                      </a:extLst>
+                    </a:blip>
+                    <a:stretch>
+                      <a:fillRect/>
+                    </a:stretch>
+                  </pic:blipFill>
+                  <pic:spPr>
+                    <a:xfrm>
+                      <a:off x="0" y="0"/>
+                      <a:ext cx="5759450" cy="1863612"/>
+                    </a:xfrm>
+                    <a:prstGeom prst="rect">
+                      <a:avLst/>
+                    </a:prstGeom>
+                  </pic:spPr>
+                </pic:pic>
+              </a:graphicData>
+            </a:graphic>
+          </wp:inline>
+        </w:drawing>
+      </w:r>
+      <w:bookmarkStart w:id="12" w:name="_GoBack"/>
+      <w:bookmarkEnd w:id="12"/>
     </w:p>
     <w:p>
-      <w:pPr>
-        <w:pStyle w:val="Paragraphedeliste"/>
-        <w:numPr>
-          <w:ilvl w:val="0"/>
-          <w:numId w:val="37"/>
-        </w:numPr>
-      </w:pPr>
       <w:r>
-        <w:t>Après passage de l'algorithme</w:t>
+        <w:t>L'algorithme renvoie</w:t>
       </w:r>
-    </w:p>
-    <w:p>
-      <w:pPr>
-        <w:pStyle w:val="Sansinterligne"/>
-        <w:jc w:val="center"/>
-      </w:pPr>
+      <w:r>
+        <w:t xml:space="preserve"> 3 comme hauteur du niveau d'arbre et 2 comme nombre de nœuds.</w:t>
+      </w:r>
     </w:p>
     <w:p>
       <w:r>
@@ -1341,31 +1395,20 @@
       <w:pPr>
         <w:pStyle w:val="Titre"/>
       </w:pPr>
-      <w:bookmarkStart w:id="12" w:name="_Toc418193000"/>
+      <w:bookmarkStart w:id="13" w:name="_Toc418193000"/>
       <w:r>
         <w:lastRenderedPageBreak/>
         <w:t>Algorithmes</w:t>
       </w:r>
-      <w:bookmarkEnd w:id="12"/>
+      <w:bookmarkEnd w:id="13"/>
     </w:p>
     <w:p>
       <w:pPr>
         <w:pStyle w:val="Titre1"/>
       </w:pPr>
-      <w:bookmarkStart w:id="13" w:name="_Toc418193001"/>
+      <w:bookmarkStart w:id="14" w:name="_Toc418193001"/>
       <w:r>
         <w:t>Principe</w:t>
-      </w:r>
-      <w:bookmarkEnd w:id="13"/>
-    </w:p>
-    <w:p/>
-    <w:p>
-      <w:pPr>
-        <w:pStyle w:val="Titre1"/>
-      </w:pPr>
-      <w:bookmarkStart w:id="14" w:name="_Toc418193002"/>
-      <w:r>
-        <w:t>Algorithme</w:t>
       </w:r>
       <w:bookmarkEnd w:id="14"/>
     </w:p>
@@ -1374,15 +1417,26 @@
       <w:pPr>
         <w:pStyle w:val="Titre1"/>
       </w:pPr>
-      <w:bookmarkStart w:id="15" w:name="_Toc418193003"/>
+      <w:bookmarkStart w:id="15" w:name="_Toc418193002"/>
       <w:r>
-        <w:t>Lexique</w:t>
+        <w:t>Algorithme</w:t>
       </w:r>
       <w:bookmarkEnd w:id="15"/>
     </w:p>
     <w:p/>
     <w:p>
       <w:pPr>
+        <w:pStyle w:val="Titre1"/>
+      </w:pPr>
+      <w:bookmarkStart w:id="16" w:name="_Toc418193003"/>
+      <w:r>
+        <w:t>Lexique</w:t>
+      </w:r>
+      <w:bookmarkEnd w:id="16"/>
+    </w:p>
+    <w:p/>
+    <w:p>
+      <w:pPr>
         <w:spacing w:before="0"/>
         <w:ind w:firstLine="0"/>
         <w:jc w:val="left"/>
@@ -1395,7 +1449,7 @@
       <w:pPr>
         <w:pStyle w:val="Titre"/>
       </w:pPr>
-      <w:bookmarkStart w:id="16" w:name="_Toc418193004"/>
+      <w:bookmarkStart w:id="17" w:name="_Toc418193004"/>
       <w:r>
         <w:lastRenderedPageBreak/>
         <w:t>Trace</w:t>
@@ -1412,17 +1466,17 @@
       <w:r>
         <w:t>algorithme</w:t>
       </w:r>
-      <w:bookmarkEnd w:id="16"/>
+      <w:bookmarkEnd w:id="17"/>
     </w:p>
     <w:p>
       <w:pPr>
         <w:pStyle w:val="Cas"/>
       </w:pPr>
-      <w:bookmarkStart w:id="17" w:name="_Toc418193005"/>
+      <w:bookmarkStart w:id="18" w:name="_Toc418193005"/>
       <w:r>
         <w:t>Cas général</w:t>
       </w:r>
-      <w:bookmarkEnd w:id="17"/>
+      <w:bookmarkEnd w:id="18"/>
     </w:p>
     <w:p/>
     <w:p>
@@ -1443,6 +1497,16 @@
         <w:lastRenderedPageBreak/>
         <w:t>Arbre vide</w:t>
       </w:r>
+    </w:p>
+    <w:p>
+      <w:r>
+        <w:t>On dispose ici d'un arbre vide, c’est-à-dire que sa représentation en mémoire est la suivante.</w:t>
+      </w:r>
+    </w:p>
+    <w:p>
+      <w:pPr>
+        <w:jc w:val="center"/>
+      </w:pPr>
     </w:p>
     <w:p/>
     <w:p>
@@ -1484,12 +1548,9 @@
         <w:t>Arbre avec seulement des liens verticaux</w:t>
       </w:r>
     </w:p>
-    <w:p>
-      <w:bookmarkStart w:id="18" w:name="_GoBack"/>
-      <w:bookmarkEnd w:id="18"/>
-    </w:p>
+    <w:p/>
     <w:sectPr>
-      <w:footerReference w:type="first" r:id="rId11"/>
+      <w:footerReference w:type="first" r:id="rId12"/>
       <w:pgSz w:w="11906" w:h="16838"/>
       <w:pgMar w:top="1418" w:right="1418" w:bottom="1418" w:left="1418" w:header="709" w:footer="709" w:gutter="0"/>
       <w:cols w:space="708"/>
@@ -1565,7 +1626,7 @@
             <w:noProof/>
             <w:color w:val="808080" w:themeColor="background1" w:themeShade="80"/>
           </w:rPr>
-          <w:t>3</w:t>
+          <w:t>2</w:t>
         </w:r>
         <w:r>
           <w:rPr>
@@ -9908,7 +9969,7 @@
 </file>
 
 <file path=customXml/itemProps2.xml><?xml version="1.0" encoding="utf-8"?>
-<ds:datastoreItem xmlns:ds="http://schemas.openxmlformats.org/officeDocument/2006/customXml" ds:itemID="{2A6E00CA-3CFA-48EE-80DF-A74D6A72A119}">
+<ds:datastoreItem xmlns:ds="http://schemas.openxmlformats.org/officeDocument/2006/customXml" ds:itemID="{7D713AE0-7F07-4519-98A1-920CBE0A2C99}">
   <ds:schemaRefs>
     <ds:schemaRef ds:uri="http://schemas.openxmlformats.org/officeDocument/2006/bibliography"/>
   </ds:schemaRefs>

</xml_diff>

<commit_message>
Cas de l'arbre vide
</commit_message>
<xml_diff>
--- a/DM5/Barbesange_Garcon_G2.docx
+++ b/DM5/Barbesange_Garcon_G2.docx
@@ -1375,8 +1375,6 @@
           </wp:inline>
         </w:drawing>
       </w:r>
-      <w:bookmarkStart w:id="12" w:name="_GoBack"/>
-      <w:bookmarkEnd w:id="12"/>
     </w:p>
     <w:p>
       <w:r>
@@ -1395,20 +1393,31 @@
       <w:pPr>
         <w:pStyle w:val="Titre"/>
       </w:pPr>
-      <w:bookmarkStart w:id="13" w:name="_Toc418193000"/>
+      <w:bookmarkStart w:id="12" w:name="_Toc418193000"/>
       <w:r>
         <w:lastRenderedPageBreak/>
         <w:t>Algorithmes</w:t>
       </w:r>
+      <w:bookmarkEnd w:id="12"/>
+    </w:p>
+    <w:p>
+      <w:pPr>
+        <w:pStyle w:val="Titre1"/>
+      </w:pPr>
+      <w:bookmarkStart w:id="13" w:name="_Toc418193001"/>
+      <w:r>
+        <w:t>Principe</w:t>
+      </w:r>
       <w:bookmarkEnd w:id="13"/>
     </w:p>
+    <w:p/>
     <w:p>
       <w:pPr>
         <w:pStyle w:val="Titre1"/>
       </w:pPr>
-      <w:bookmarkStart w:id="14" w:name="_Toc418193001"/>
+      <w:bookmarkStart w:id="14" w:name="_Toc418193002"/>
       <w:r>
-        <w:t>Principe</w:t>
+        <w:t>Algorithme</w:t>
       </w:r>
       <w:bookmarkEnd w:id="14"/>
     </w:p>
@@ -1417,26 +1426,15 @@
       <w:pPr>
         <w:pStyle w:val="Titre1"/>
       </w:pPr>
-      <w:bookmarkStart w:id="15" w:name="_Toc418193002"/>
+      <w:bookmarkStart w:id="15" w:name="_Toc418193003"/>
       <w:r>
-        <w:t>Algorithme</w:t>
+        <w:t>Lexique</w:t>
       </w:r>
       <w:bookmarkEnd w:id="15"/>
     </w:p>
     <w:p/>
     <w:p>
       <w:pPr>
-        <w:pStyle w:val="Titre1"/>
-      </w:pPr>
-      <w:bookmarkStart w:id="16" w:name="_Toc418193003"/>
-      <w:r>
-        <w:t>Lexique</w:t>
-      </w:r>
-      <w:bookmarkEnd w:id="16"/>
-    </w:p>
-    <w:p/>
-    <w:p>
-      <w:pPr>
         <w:spacing w:before="0"/>
         <w:ind w:firstLine="0"/>
         <w:jc w:val="left"/>
@@ -1449,7 +1447,7 @@
       <w:pPr>
         <w:pStyle w:val="Titre"/>
       </w:pPr>
-      <w:bookmarkStart w:id="17" w:name="_Toc418193004"/>
+      <w:bookmarkStart w:id="16" w:name="_Toc418193004"/>
       <w:r>
         <w:lastRenderedPageBreak/>
         <w:t>Trace</w:t>
@@ -1466,17 +1464,17 @@
       <w:r>
         <w:t>algorithme</w:t>
       </w:r>
-      <w:bookmarkEnd w:id="17"/>
+      <w:bookmarkEnd w:id="16"/>
     </w:p>
     <w:p>
       <w:pPr>
         <w:pStyle w:val="Cas"/>
       </w:pPr>
-      <w:bookmarkStart w:id="18" w:name="_Toc418193005"/>
+      <w:bookmarkStart w:id="17" w:name="_Toc418193005"/>
       <w:r>
         <w:t>Cas général</w:t>
       </w:r>
-      <w:bookmarkEnd w:id="18"/>
+      <w:bookmarkEnd w:id="17"/>
     </w:p>
     <w:p/>
     <w:p>
@@ -1507,8 +1505,343 @@
       <w:pPr>
         <w:jc w:val="center"/>
       </w:pPr>
+      <w:r>
+        <w:rPr>
+          <w:noProof/>
+          <w:lang w:eastAsia="fr-FR"/>
+        </w:rPr>
+        <w:drawing>
+          <wp:inline distT="0" distB="0" distL="0" distR="0">
+            <wp:extent cx="952500" cy="419100"/>
+            <wp:effectExtent l="0" t="0" r="0" b="0"/>
+            <wp:docPr id="3" name="Image 3"/>
+            <wp:cNvGraphicFramePr>
+              <a:graphicFrameLocks xmlns:a="http://schemas.openxmlformats.org/drawingml/2006/main" noChangeAspect="1"/>
+            </wp:cNvGraphicFramePr>
+            <a:graphic xmlns:a="http://schemas.openxmlformats.org/drawingml/2006/main">
+              <a:graphicData uri="http://schemas.openxmlformats.org/drawingml/2006/picture">
+                <pic:pic xmlns:pic="http://schemas.openxmlformats.org/drawingml/2006/picture">
+                  <pic:nvPicPr>
+                    <pic:cNvPr id="0" name="arbre_vide.png"/>
+                    <pic:cNvPicPr/>
+                  </pic:nvPicPr>
+                  <pic:blipFill rotWithShape="1">
+                    <a:blip r:embed="rId12">
+                      <a:extLst>
+                        <a:ext uri="{28A0092B-C50C-407E-A947-70E740481C1C}">
+                          <a14:useLocalDpi xmlns:a14="http://schemas.microsoft.com/office/drawing/2010/main" val="0"/>
+                        </a:ext>
+                      </a:extLst>
+                    </a:blip>
+                    <a:srcRect t="18571" r="46809" b="18571"/>
+                    <a:stretch/>
+                  </pic:blipFill>
+                  <pic:spPr bwMode="auto">
+                    <a:xfrm>
+                      <a:off x="0" y="0"/>
+                      <a:ext cx="952500" cy="419100"/>
+                    </a:xfrm>
+                    <a:prstGeom prst="rect">
+                      <a:avLst/>
+                    </a:prstGeom>
+                    <a:ln>
+                      <a:noFill/>
+                    </a:ln>
+                    <a:extLst>
+                      <a:ext uri="{53640926-AAD7-44D8-BBD7-CCE9431645EC}">
+                        <a14:shadowObscured xmlns:a14="http://schemas.microsoft.com/office/drawing/2010/main"/>
+                      </a:ext>
+                    </a:extLst>
+                  </pic:spPr>
+                </pic:pic>
+              </a:graphicData>
+            </a:graphic>
+          </wp:inline>
+        </w:drawing>
+      </w:r>
     </w:p>
-    <w:p/>
+    <w:p>
+      <w:pPr>
+        <w:pStyle w:val="Sansinterligne"/>
+      </w:pPr>
+      <w:r>
+        <w:t xml:space="preserve">Exécutons </w:t>
+      </w:r>
+      <w:proofErr w:type="spellStart"/>
+      <w:r>
+        <w:t>hauteur_</w:t>
+      </w:r>
+      <w:proofErr w:type="gramStart"/>
+      <w:r>
+        <w:t>nbnoeud</w:t>
+      </w:r>
+      <w:proofErr w:type="spellEnd"/>
+      <w:r>
+        <w:t>(</w:t>
+      </w:r>
+      <w:proofErr w:type="gramEnd"/>
+      <w:r>
+        <w:t>a, 10)</w:t>
+      </w:r>
+    </w:p>
+    <w:p>
+      <w:pPr>
+        <w:pStyle w:val="Sansinterligne"/>
+      </w:pPr>
+      <w:r>
+        <w:t>Initialisation de la pile</w:t>
+      </w:r>
+    </w:p>
+    <w:p>
+      <w:pPr>
+        <w:pStyle w:val="Sansinterligne"/>
+      </w:pPr>
+      <w:proofErr w:type="gramStart"/>
+      <w:r>
+        <w:t>m(</w:t>
+      </w:r>
+      <w:proofErr w:type="gramEnd"/>
+      <w:r>
+        <w:t xml:space="preserve">cour) </w:t>
+      </w:r>
+      <w:r>
+        <w:rPr>
+          <w:rFonts w:ascii="Cambria Math" w:hAnsi="Cambria Math" w:cs="Cambria Math"/>
+        </w:rPr>
+        <w:t>≔</w:t>
+      </w:r>
+      <w:r>
+        <w:t xml:space="preserve"> cm(a) </w:t>
+      </w:r>
+      <w:r>
+        <w:rPr>
+          <w:color w:val="808080" w:themeColor="background1" w:themeShade="80"/>
+        </w:rPr>
+        <w:t>= NIL</w:t>
+      </w:r>
+    </w:p>
+    <w:p>
+      <w:pPr>
+        <w:pStyle w:val="Sansinterligne"/>
+      </w:pPr>
+      <w:proofErr w:type="gramStart"/>
+      <w:r>
+        <w:t>m(</w:t>
+      </w:r>
+      <w:proofErr w:type="gramEnd"/>
+      <w:r>
+        <w:t xml:space="preserve">max) </w:t>
+      </w:r>
+      <w:r>
+        <w:rPr>
+          <w:rFonts w:ascii="Cambria Math" w:hAnsi="Cambria Math" w:cs="Cambria Math"/>
+        </w:rPr>
+        <w:t>≔</w:t>
+      </w:r>
+      <w:r>
+        <w:t xml:space="preserve"> 0</w:t>
+      </w:r>
+    </w:p>
+    <w:p>
+      <w:pPr>
+        <w:pStyle w:val="Sansinterligne"/>
+      </w:pPr>
+      <w:proofErr w:type="gramStart"/>
+      <w:r>
+        <w:t>m(</w:t>
+      </w:r>
+      <w:proofErr w:type="spellStart"/>
+      <w:proofErr w:type="gramEnd"/>
+      <w:r>
+        <w:t>level</w:t>
+      </w:r>
+      <w:proofErr w:type="spellEnd"/>
+      <w:r>
+        <w:t xml:space="preserve">) </w:t>
+      </w:r>
+      <w:r>
+        <w:rPr>
+          <w:rFonts w:ascii="Cambria Math" w:hAnsi="Cambria Math" w:cs="Cambria Math"/>
+        </w:rPr>
+        <w:t>≔</w:t>
+      </w:r>
+      <w:r>
+        <w:t xml:space="preserve"> 0</w:t>
+      </w:r>
+    </w:p>
+    <w:p>
+      <w:pPr>
+        <w:pStyle w:val="Sansinterligne"/>
+      </w:pPr>
+      <w:proofErr w:type="gramStart"/>
+      <w:r>
+        <w:t>m(</w:t>
+      </w:r>
+      <w:proofErr w:type="gramEnd"/>
+      <w:r>
+        <w:t xml:space="preserve">nœud) </w:t>
+      </w:r>
+      <w:r>
+        <w:rPr>
+          <w:rFonts w:ascii="Cambria Math" w:hAnsi="Cambria Math" w:cs="Cambria Math"/>
+        </w:rPr>
+        <w:t>≔</w:t>
+      </w:r>
+      <w:r>
+        <w:t xml:space="preserve"> 0</w:t>
+      </w:r>
+    </w:p>
+    <w:p>
+      <w:pPr>
+        <w:pStyle w:val="Sansinterligne"/>
+      </w:pPr>
+    </w:p>
+    <w:p>
+      <w:pPr>
+        <w:pStyle w:val="Sansinterligne"/>
+      </w:pPr>
+      <w:proofErr w:type="gramStart"/>
+      <w:r>
+        <w:t>non(</w:t>
+      </w:r>
+      <w:proofErr w:type="gramEnd"/>
+      <w:r>
+        <w:t xml:space="preserve">vide(pile)) </w:t>
+      </w:r>
+      <w:r>
+        <w:rPr>
+          <w:b/>
+        </w:rPr>
+        <w:t>= Faux</w:t>
+      </w:r>
+    </w:p>
+    <w:p>
+      <w:pPr>
+        <w:pStyle w:val="Sansinterligne"/>
+      </w:pPr>
+      <w:proofErr w:type="gramStart"/>
+      <w:r>
+        <w:t>cm(</w:t>
+      </w:r>
+      <w:proofErr w:type="gramEnd"/>
+      <w:r>
+        <w:t xml:space="preserve">cour) ≠ NIL = </w:t>
+      </w:r>
+      <w:r>
+        <w:rPr>
+          <w:b/>
+        </w:rPr>
+        <w:t>Faux</w:t>
+      </w:r>
+    </w:p>
+    <w:p>
+      <w:pPr>
+        <w:pStyle w:val="Sansinterligne"/>
+      </w:pPr>
+    </w:p>
+    <w:p>
+      <w:pPr>
+        <w:pStyle w:val="Sansinterligne"/>
+      </w:pPr>
+      <w:r>
+        <w:t xml:space="preserve">On ne </w:t>
+      </w:r>
+      <w:r>
+        <w:rPr>
+          <w:b/>
+        </w:rPr>
+        <w:t>rentre</w:t>
+      </w:r>
+      <w:r>
+        <w:t xml:space="preserve"> </w:t>
+      </w:r>
+      <w:r>
+        <w:rPr>
+          <w:b/>
+        </w:rPr>
+        <w:t>pas</w:t>
+      </w:r>
+      <w:r>
+        <w:t xml:space="preserve"> dans le </w:t>
+      </w:r>
+      <w:r>
+        <w:rPr>
+          <w:b/>
+        </w:rPr>
+        <w:t>Tant que</w:t>
+      </w:r>
+      <w:r>
+        <w:t xml:space="preserve"> principal</w:t>
+      </w:r>
+    </w:p>
+    <w:p>
+      <w:pPr>
+        <w:pStyle w:val="Sansinterligne"/>
+      </w:pPr>
+    </w:p>
+    <w:p>
+      <w:pPr>
+        <w:pStyle w:val="Sansinterligne"/>
+      </w:pPr>
+      <w:r>
+        <w:t>L'algorithme renvoie donc :</w:t>
+      </w:r>
+    </w:p>
+    <w:p>
+      <w:pPr>
+        <w:pStyle w:val="Sansinterligne"/>
+      </w:pPr>
+      <w:r>
+        <w:rPr>
+          <w:b/>
+        </w:rPr>
+        <w:t xml:space="preserve">Hauteur </w:t>
+      </w:r>
+      <w:r>
+        <w:t xml:space="preserve">de l'arbre : </w:t>
+      </w:r>
+      <w:r>
+        <w:rPr>
+          <w:b/>
+        </w:rPr>
+        <w:t>0</w:t>
+      </w:r>
+    </w:p>
+    <w:p>
+      <w:pPr>
+        <w:pStyle w:val="Sansinterligne"/>
+      </w:pPr>
+      <w:r>
+        <w:rPr>
+          <w:b/>
+        </w:rPr>
+        <w:t xml:space="preserve">Nombre </w:t>
+      </w:r>
+      <w:r>
+        <w:t xml:space="preserve">de nœuds : </w:t>
+      </w:r>
+      <w:r>
+        <w:rPr>
+          <w:b/>
+        </w:rPr>
+        <w:t>0</w:t>
+      </w:r>
+    </w:p>
+    <w:p>
+      <w:pPr>
+        <w:pStyle w:val="Sansinterligne"/>
+      </w:pPr>
+      <w:bookmarkStart w:id="18" w:name="_GoBack"/>
+      <w:bookmarkEnd w:id="18"/>
+    </w:p>
+    <w:p>
+      <w:pPr>
+        <w:pStyle w:val="Sansinterligne"/>
+      </w:pPr>
+      <w:r>
+        <w:t>Ceci est cohérent pour un arbre vide.</w:t>
+      </w:r>
+    </w:p>
     <w:p>
       <w:pPr>
         <w:spacing w:before="0"/>
@@ -1550,7 +1883,7 @@
     </w:p>
     <w:p/>
     <w:sectPr>
-      <w:footerReference w:type="first" r:id="rId12"/>
+      <w:footerReference w:type="first" r:id="rId13"/>
       <w:pgSz w:w="11906" w:h="16838"/>
       <w:pgMar w:top="1418" w:right="1418" w:bottom="1418" w:left="1418" w:header="709" w:footer="709" w:gutter="0"/>
       <w:cols w:space="708"/>
@@ -1626,7 +1959,7 @@
             <w:noProof/>
             <w:color w:val="808080" w:themeColor="background1" w:themeShade="80"/>
           </w:rPr>
-          <w:t>2</w:t>
+          <w:t>5</w:t>
         </w:r>
         <w:r>
           <w:rPr>
@@ -9969,7 +10302,7 @@
 </file>
 
 <file path=customXml/itemProps2.xml><?xml version="1.0" encoding="utf-8"?>
-<ds:datastoreItem xmlns:ds="http://schemas.openxmlformats.org/officeDocument/2006/customXml" ds:itemID="{7D713AE0-7F07-4519-98A1-920CBE0A2C99}">
+<ds:datastoreItem xmlns:ds="http://schemas.openxmlformats.org/officeDocument/2006/customXml" ds:itemID="{0EFB065E-9713-408F-A36F-F11A2B47974D}">
   <ds:schemaRefs>
     <ds:schemaRef ds:uri="http://schemas.openxmlformats.org/officeDocument/2006/bibliography"/>
   </ds:schemaRefs>

</xml_diff>

<commit_message>
Cas de l'arbre à une racine
Encore deux cas de trace, mais j'attends la validation de l'algo, j'ai
déjà peur d'avoir fait 2 cas pour rien ...
</commit_message>
<xml_diff>
--- a/DM5/Barbesange_Garcon_G2.docx
+++ b/DM5/Barbesange_Garcon_G2.docx
@@ -1831,8 +1831,6 @@
       <w:pPr>
         <w:pStyle w:val="Sansinterligne"/>
       </w:pPr>
-      <w:bookmarkStart w:id="18" w:name="_GoBack"/>
-      <w:bookmarkEnd w:id="18"/>
     </w:p>
     <w:p>
       <w:pPr>
@@ -1861,13 +1859,964 @@
         <w:t>Arbre avec seulement une racine</w:t>
       </w:r>
     </w:p>
-    <w:p/>
+    <w:p>
+      <w:r>
+        <w:t>Dans ce cas, nous disposons d'un arbre composé uniquement d'une racine. Sa représentation en mémoire est donc la suivante.</w:t>
+      </w:r>
+    </w:p>
+    <w:p>
+      <w:pPr>
+        <w:jc w:val="center"/>
+      </w:pPr>
+      <w:r>
+        <w:rPr>
+          <w:noProof/>
+          <w:lang w:eastAsia="fr-FR"/>
+        </w:rPr>
+        <w:drawing>
+          <wp:inline distT="0" distB="0" distL="0" distR="0">
+            <wp:extent cx="2085975" cy="400050"/>
+            <wp:effectExtent l="0" t="0" r="9525" b="0"/>
+            <wp:docPr id="4" name="Image 4"/>
+            <wp:cNvGraphicFramePr>
+              <a:graphicFrameLocks xmlns:a="http://schemas.openxmlformats.org/drawingml/2006/main" noChangeAspect="1"/>
+            </wp:cNvGraphicFramePr>
+            <a:graphic xmlns:a="http://schemas.openxmlformats.org/drawingml/2006/main">
+              <a:graphicData uri="http://schemas.openxmlformats.org/drawingml/2006/picture">
+                <pic:pic xmlns:pic="http://schemas.openxmlformats.org/drawingml/2006/picture">
+                  <pic:nvPicPr>
+                    <pic:cNvPr id="0" name="arbre_racine.png"/>
+                    <pic:cNvPicPr/>
+                  </pic:nvPicPr>
+                  <pic:blipFill rotWithShape="1">
+                    <a:blip r:embed="rId13">
+                      <a:extLst>
+                        <a:ext uri="{28A0092B-C50C-407E-A947-70E740481C1C}">
+                          <a14:useLocalDpi xmlns:a14="http://schemas.microsoft.com/office/drawing/2010/main" val="0"/>
+                        </a:ext>
+                      </a:extLst>
+                    </a:blip>
+                    <a:srcRect t="20000" b="20000"/>
+                    <a:stretch/>
+                  </pic:blipFill>
+                  <pic:spPr bwMode="auto">
+                    <a:xfrm>
+                      <a:off x="0" y="0"/>
+                      <a:ext cx="2085975" cy="400050"/>
+                    </a:xfrm>
+                    <a:prstGeom prst="rect">
+                      <a:avLst/>
+                    </a:prstGeom>
+                    <a:ln>
+                      <a:noFill/>
+                    </a:ln>
+                    <a:extLst>
+                      <a:ext uri="{53640926-AAD7-44D8-BBD7-CCE9431645EC}">
+                        <a14:shadowObscured xmlns:a14="http://schemas.microsoft.com/office/drawing/2010/main"/>
+                      </a:ext>
+                    </a:extLst>
+                  </pic:spPr>
+                </pic:pic>
+              </a:graphicData>
+            </a:graphic>
+          </wp:inline>
+        </w:drawing>
+      </w:r>
+    </w:p>
+    <w:p>
+      <w:pPr>
+        <w:pStyle w:val="Sansinterligne"/>
+      </w:pPr>
+      <w:r>
+        <w:t xml:space="preserve">Exécutons </w:t>
+      </w:r>
+      <w:proofErr w:type="spellStart"/>
+      <w:r>
+        <w:t>hauteur_</w:t>
+      </w:r>
+      <w:proofErr w:type="gramStart"/>
+      <w:r>
+        <w:t>nbnoeud</w:t>
+      </w:r>
+      <w:proofErr w:type="spellEnd"/>
+      <w:r>
+        <w:t>(</w:t>
+      </w:r>
+      <w:proofErr w:type="gramEnd"/>
+      <w:r>
+        <w:t>a, 10)</w:t>
+      </w:r>
+    </w:p>
+    <w:p>
+      <w:pPr>
+        <w:pStyle w:val="Sansinterligne"/>
+      </w:pPr>
+      <w:r>
+        <w:t>Initialisation de la pile</w:t>
+      </w:r>
+    </w:p>
+    <w:p>
+      <w:pPr>
+        <w:pStyle w:val="Sansinterligne"/>
+      </w:pPr>
+      <w:proofErr w:type="gramStart"/>
+      <w:r>
+        <w:t>m(</w:t>
+      </w:r>
+      <w:proofErr w:type="gramEnd"/>
+      <w:r>
+        <w:t xml:space="preserve">cour) </w:t>
+      </w:r>
+      <w:r>
+        <w:rPr>
+          <w:rFonts w:ascii="Cambria Math" w:hAnsi="Cambria Math" w:cs="Cambria Math"/>
+        </w:rPr>
+        <w:t>≔</w:t>
+      </w:r>
+      <w:r>
+        <w:t xml:space="preserve"> cm(a)</w:t>
+      </w:r>
+    </w:p>
+    <w:p>
+      <w:pPr>
+        <w:pStyle w:val="Sansinterligne"/>
+      </w:pPr>
+      <w:proofErr w:type="gramStart"/>
+      <w:r>
+        <w:t>m(</w:t>
+      </w:r>
+      <w:proofErr w:type="gramEnd"/>
+      <w:r>
+        <w:t xml:space="preserve">max) </w:t>
+      </w:r>
+      <w:r>
+        <w:rPr>
+          <w:rFonts w:ascii="Cambria Math" w:hAnsi="Cambria Math" w:cs="Cambria Math"/>
+        </w:rPr>
+        <w:t>≔</w:t>
+      </w:r>
+      <w:r>
+        <w:t xml:space="preserve"> 0</w:t>
+      </w:r>
+    </w:p>
+    <w:p>
+      <w:pPr>
+        <w:pStyle w:val="Sansinterligne"/>
+      </w:pPr>
+      <w:proofErr w:type="gramStart"/>
+      <w:r>
+        <w:t>m(</w:t>
+      </w:r>
+      <w:proofErr w:type="spellStart"/>
+      <w:proofErr w:type="gramEnd"/>
+      <w:r>
+        <w:t>level</w:t>
+      </w:r>
+      <w:proofErr w:type="spellEnd"/>
+      <w:r>
+        <w:t xml:space="preserve">) </w:t>
+      </w:r>
+      <w:r>
+        <w:rPr>
+          <w:rFonts w:ascii="Cambria Math" w:hAnsi="Cambria Math" w:cs="Cambria Math"/>
+        </w:rPr>
+        <w:t>≔</w:t>
+      </w:r>
+      <w:r>
+        <w:t xml:space="preserve"> 0</w:t>
+      </w:r>
+    </w:p>
+    <w:p>
+      <w:pPr>
+        <w:pStyle w:val="Sansinterligne"/>
+      </w:pPr>
+      <w:proofErr w:type="gramStart"/>
+      <w:r>
+        <w:t>m(</w:t>
+      </w:r>
+      <w:proofErr w:type="gramEnd"/>
+      <w:r>
+        <w:t xml:space="preserve">nœud) </w:t>
+      </w:r>
+      <w:r>
+        <w:rPr>
+          <w:rFonts w:ascii="Cambria Math" w:hAnsi="Cambria Math" w:cs="Cambria Math"/>
+        </w:rPr>
+        <w:t>≔</w:t>
+      </w:r>
+      <w:r>
+        <w:t xml:space="preserve"> 0</w:t>
+      </w:r>
+    </w:p>
+    <w:p>
+      <w:pPr>
+        <w:pStyle w:val="Sansinterligne"/>
+      </w:pPr>
+    </w:p>
+    <w:p>
+      <w:pPr>
+        <w:pStyle w:val="Sansinterligne"/>
+      </w:pPr>
+      <w:proofErr w:type="gramStart"/>
+      <w:r>
+        <w:t>non(</w:t>
+      </w:r>
+      <w:proofErr w:type="gramEnd"/>
+      <w:r>
+        <w:t xml:space="preserve">vide(pile)) </w:t>
+      </w:r>
+      <w:r>
+        <w:rPr>
+          <w:b/>
+        </w:rPr>
+        <w:t>= Faux</w:t>
+      </w:r>
+    </w:p>
+    <w:p>
+      <w:pPr>
+        <w:pStyle w:val="Sansinterligne"/>
+      </w:pPr>
+      <w:proofErr w:type="gramStart"/>
+      <w:r>
+        <w:t>cm(</w:t>
+      </w:r>
+      <w:proofErr w:type="gramEnd"/>
+      <w:r>
+        <w:t xml:space="preserve">cour) ≠ NIL = </w:t>
+      </w:r>
+      <w:r>
+        <w:rPr>
+          <w:b/>
+        </w:rPr>
+        <w:t>Vrai</w:t>
+      </w:r>
+    </w:p>
+    <w:p>
+      <w:pPr>
+        <w:pStyle w:val="Sansinterligne"/>
+      </w:pPr>
+      <w:r>
+        <w:t>On</w:t>
+      </w:r>
+      <w:r>
+        <w:t xml:space="preserve"> </w:t>
+      </w:r>
+      <w:r>
+        <w:rPr>
+          <w:b/>
+        </w:rPr>
+        <w:t>rentre</w:t>
+      </w:r>
+      <w:r>
+        <w:t xml:space="preserve"> dans le </w:t>
+      </w:r>
+      <w:r>
+        <w:rPr>
+          <w:b/>
+        </w:rPr>
+        <w:t>Tant que</w:t>
+      </w:r>
+      <w:r>
+        <w:t xml:space="preserve"> principal</w:t>
+      </w:r>
+    </w:p>
+    <w:p>
+      <w:pPr>
+        <w:pStyle w:val="Sansinterligne"/>
+      </w:pPr>
+    </w:p>
+    <w:p>
+      <w:pPr>
+        <w:pStyle w:val="Sansinterligne"/>
+        <w:ind w:firstLine="708"/>
+      </w:pPr>
+      <w:proofErr w:type="gramStart"/>
+      <w:r>
+        <w:t>cm(</w:t>
+      </w:r>
+      <w:proofErr w:type="gramEnd"/>
+      <w:r>
+        <w:t xml:space="preserve">cour) ≠ NIL = </w:t>
+      </w:r>
+      <w:r>
+        <w:rPr>
+          <w:b/>
+        </w:rPr>
+        <w:t>Vrai</w:t>
+      </w:r>
+      <w:r>
+        <w:t>, o</w:t>
+      </w:r>
+      <w:r>
+        <w:t xml:space="preserve">n rentre dans le second </w:t>
+      </w:r>
+      <w:r>
+        <w:rPr>
+          <w:b/>
+        </w:rPr>
+        <w:t>Tant que</w:t>
+      </w:r>
+    </w:p>
+    <w:p>
+      <w:pPr>
+        <w:pStyle w:val="Sansinterligne"/>
+        <w:ind w:left="708" w:firstLine="708"/>
+      </w:pPr>
+      <w:r>
+        <w:t xml:space="preserve">On empile </w:t>
+      </w:r>
+      <w:proofErr w:type="gramStart"/>
+      <w:r>
+        <w:t>cm(</w:t>
+      </w:r>
+      <w:proofErr w:type="gramEnd"/>
+      <w:r>
+        <w:t>cour)</w:t>
+      </w:r>
+    </w:p>
+    <w:p>
+      <w:pPr>
+        <w:pStyle w:val="Sansinterligne"/>
+        <w:ind w:left="708" w:firstLine="708"/>
+      </w:pPr>
+      <w:proofErr w:type="gramStart"/>
+      <w:r>
+        <w:t>m(</w:t>
+      </w:r>
+      <w:proofErr w:type="gramEnd"/>
+      <w:r>
+        <w:t xml:space="preserve">cour) </w:t>
+      </w:r>
+      <w:r>
+        <w:rPr>
+          <w:rFonts w:ascii="Cambria Math" w:hAnsi="Cambria Math" w:cs="Cambria Math"/>
+        </w:rPr>
+        <w:t>≔</w:t>
+      </w:r>
+      <w:r>
+        <w:t xml:space="preserve"> cm(cm(cour) + 1) </w:t>
+      </w:r>
+      <w:r>
+        <w:rPr>
+          <w:color w:val="808080" w:themeColor="background1" w:themeShade="80"/>
+        </w:rPr>
+        <w:t>= NIL</w:t>
+      </w:r>
+    </w:p>
+    <w:p>
+      <w:pPr>
+        <w:pStyle w:val="Sansinterligne"/>
+        <w:ind w:left="708" w:firstLine="708"/>
+      </w:pPr>
+    </w:p>
+    <w:p>
+      <w:pPr>
+        <w:pStyle w:val="Sansinterligne"/>
+        <w:ind w:left="708" w:firstLine="708"/>
+      </w:pPr>
+      <w:proofErr w:type="gramStart"/>
+      <w:r>
+        <w:t>cm(</w:t>
+      </w:r>
+      <w:proofErr w:type="gramEnd"/>
+      <w:r>
+        <w:t xml:space="preserve">cour) ≠ NIL = </w:t>
+      </w:r>
+      <w:r>
+        <w:rPr>
+          <w:b/>
+        </w:rPr>
+        <w:t>Faux</w:t>
+      </w:r>
+    </w:p>
+    <w:p>
+      <w:pPr>
+        <w:pStyle w:val="Sansinterligne"/>
+        <w:ind w:left="708" w:firstLine="708"/>
+      </w:pPr>
+      <w:r>
+        <w:t xml:space="preserve">On ne </w:t>
+      </w:r>
+      <w:r>
+        <w:rPr>
+          <w:b/>
+        </w:rPr>
+        <w:t>rentre</w:t>
+      </w:r>
+      <w:r>
+        <w:t xml:space="preserve"> </w:t>
+      </w:r>
+      <w:r>
+        <w:rPr>
+          <w:b/>
+        </w:rPr>
+        <w:t>pas</w:t>
+      </w:r>
+      <w:r>
+        <w:t xml:space="preserve"> dans le </w:t>
+      </w:r>
+      <w:r>
+        <w:rPr>
+          <w:b/>
+        </w:rPr>
+        <w:t>Si</w:t>
+      </w:r>
+    </w:p>
+    <w:p>
+      <w:pPr>
+        <w:pStyle w:val="Sansinterligne"/>
+        <w:ind w:left="708" w:firstLine="708"/>
+      </w:pPr>
+    </w:p>
+    <w:p>
+      <w:pPr>
+        <w:pStyle w:val="Sansinterligne"/>
+        <w:ind w:left="708" w:firstLine="708"/>
+      </w:pPr>
+      <w:proofErr w:type="gramStart"/>
+      <w:r>
+        <w:t>m(</w:t>
+      </w:r>
+      <w:proofErr w:type="spellStart"/>
+      <w:proofErr w:type="gramEnd"/>
+      <w:r>
+        <w:t>level</w:t>
+      </w:r>
+      <w:proofErr w:type="spellEnd"/>
+      <w:r>
+        <w:t xml:space="preserve">) </w:t>
+      </w:r>
+      <w:r>
+        <w:rPr>
+          <w:rFonts w:ascii="Cambria Math" w:hAnsi="Cambria Math" w:cs="Cambria Math"/>
+        </w:rPr>
+        <w:t>≔</w:t>
+      </w:r>
+      <w:r>
+        <w:t xml:space="preserve"> cm(</w:t>
+      </w:r>
+      <w:proofErr w:type="spellStart"/>
+      <w:r>
+        <w:t>level</w:t>
+      </w:r>
+      <w:proofErr w:type="spellEnd"/>
+      <w:r>
+        <w:t xml:space="preserve">) + 1 </w:t>
+      </w:r>
+      <w:r>
+        <w:rPr>
+          <w:color w:val="808080" w:themeColor="background1" w:themeShade="80"/>
+        </w:rPr>
+        <w:t>= 0 + 1</w:t>
+      </w:r>
+      <w:r>
+        <w:t xml:space="preserve"> </w:t>
+      </w:r>
+      <w:r>
+        <w:rPr>
+          <w:color w:val="808080" w:themeColor="background1" w:themeShade="80"/>
+        </w:rPr>
+        <w:t>= 1</w:t>
+      </w:r>
+    </w:p>
+    <w:p>
+      <w:pPr>
+        <w:pStyle w:val="Sansinterligne"/>
+        <w:ind w:firstLine="708"/>
+      </w:pPr>
+    </w:p>
+    <w:p>
+      <w:pPr>
+        <w:pStyle w:val="Sansinterligne"/>
+        <w:ind w:firstLine="708"/>
+      </w:pPr>
+      <w:proofErr w:type="gramStart"/>
+      <w:r>
+        <w:t>cm(</w:t>
+      </w:r>
+      <w:proofErr w:type="gramEnd"/>
+      <w:r>
+        <w:t xml:space="preserve">cour) ≠ NIL = </w:t>
+      </w:r>
+      <w:r>
+        <w:rPr>
+          <w:b/>
+        </w:rPr>
+        <w:t>Faux</w:t>
+      </w:r>
+      <w:r>
+        <w:t xml:space="preserve">, on </w:t>
+      </w:r>
+      <w:r>
+        <w:rPr>
+          <w:b/>
+        </w:rPr>
+        <w:t>sort</w:t>
+      </w:r>
+      <w:r>
+        <w:t xml:space="preserve"> du </w:t>
+      </w:r>
+      <w:r>
+        <w:rPr>
+          <w:b/>
+        </w:rPr>
+        <w:t>Tant que</w:t>
+      </w:r>
+    </w:p>
+    <w:p>
+      <w:pPr>
+        <w:pStyle w:val="Sansinterligne"/>
+        <w:ind w:firstLine="708"/>
+      </w:pPr>
+    </w:p>
+    <w:p>
+      <w:pPr>
+        <w:pStyle w:val="Sansinterligne"/>
+        <w:ind w:firstLine="708"/>
+      </w:pPr>
+      <w:proofErr w:type="gramStart"/>
+      <w:r>
+        <w:t>cm(</w:t>
+      </w:r>
+      <w:proofErr w:type="spellStart"/>
+      <w:proofErr w:type="gramEnd"/>
+      <w:r>
+        <w:t>level</w:t>
+      </w:r>
+      <w:proofErr w:type="spellEnd"/>
+      <w:r>
+        <w:t xml:space="preserve">) </w:t>
+      </w:r>
+      <w:r>
+        <w:rPr>
+          <w:color w:val="808080" w:themeColor="background1" w:themeShade="80"/>
+        </w:rPr>
+        <w:t>= 1</w:t>
+      </w:r>
+      <w:r>
+        <w:t xml:space="preserve"> &gt; cm(max) </w:t>
+      </w:r>
+      <w:r>
+        <w:rPr>
+          <w:color w:val="808080" w:themeColor="background1" w:themeShade="80"/>
+        </w:rPr>
+        <w:t>= 0</w:t>
+      </w:r>
+      <w:r>
+        <w:t xml:space="preserve"> = </w:t>
+      </w:r>
+      <w:r>
+        <w:rPr>
+          <w:b/>
+        </w:rPr>
+        <w:t>Vrai</w:t>
+      </w:r>
+      <w:r>
+        <w:t xml:space="preserve">, on </w:t>
+      </w:r>
+      <w:r>
+        <w:rPr>
+          <w:b/>
+        </w:rPr>
+        <w:t>entre</w:t>
+      </w:r>
+      <w:r>
+        <w:t xml:space="preserve"> dans le </w:t>
+      </w:r>
+      <w:r>
+        <w:rPr>
+          <w:b/>
+        </w:rPr>
+        <w:t>Si</w:t>
+      </w:r>
+    </w:p>
+    <w:p>
+      <w:pPr>
+        <w:pStyle w:val="Sansinterligne"/>
+        <w:ind w:left="708" w:firstLine="708"/>
+      </w:pPr>
+      <w:proofErr w:type="gramStart"/>
+      <w:r>
+        <w:t>m(</w:t>
+      </w:r>
+      <w:proofErr w:type="gramEnd"/>
+      <w:r>
+        <w:t xml:space="preserve">max) </w:t>
+      </w:r>
+      <w:r>
+        <w:rPr>
+          <w:rFonts w:ascii="Cambria Math" w:hAnsi="Cambria Math" w:cs="Cambria Math"/>
+        </w:rPr>
+        <w:t>≔</w:t>
+      </w:r>
+      <w:r>
+        <w:t xml:space="preserve"> cm(</w:t>
+      </w:r>
+      <w:proofErr w:type="spellStart"/>
+      <w:r>
+        <w:t>level</w:t>
+      </w:r>
+      <w:proofErr w:type="spellEnd"/>
+      <w:r>
+        <w:t xml:space="preserve">) </w:t>
+      </w:r>
+      <w:r>
+        <w:rPr>
+          <w:color w:val="808080" w:themeColor="background1" w:themeShade="80"/>
+        </w:rPr>
+        <w:t>= 1</w:t>
+      </w:r>
+    </w:p>
+    <w:p>
+      <w:pPr>
+        <w:pStyle w:val="Sansinterligne"/>
+        <w:ind w:firstLine="708"/>
+      </w:pPr>
+    </w:p>
+    <w:p>
+      <w:pPr>
+        <w:pStyle w:val="Sansinterligne"/>
+        <w:ind w:firstLine="708"/>
+      </w:pPr>
+      <w:proofErr w:type="gramStart"/>
+      <w:r>
+        <w:t>non(</w:t>
+      </w:r>
+      <w:proofErr w:type="gramEnd"/>
+      <w:r>
+        <w:t xml:space="preserve">vide(pile)) = </w:t>
+      </w:r>
+      <w:r>
+        <w:rPr>
+          <w:b/>
+        </w:rPr>
+        <w:t>Vrai</w:t>
+      </w:r>
+    </w:p>
+    <w:p>
+      <w:pPr>
+        <w:pStyle w:val="Sansinterligne"/>
+        <w:ind w:firstLine="708"/>
+      </w:pPr>
+      <w:proofErr w:type="gramStart"/>
+      <w:r>
+        <w:t>cm(</w:t>
+      </w:r>
+      <w:proofErr w:type="gramEnd"/>
+      <w:r>
+        <w:t xml:space="preserve">cour) = NIL = </w:t>
+      </w:r>
+      <w:r>
+        <w:rPr>
+          <w:b/>
+        </w:rPr>
+        <w:t>Vrai</w:t>
+      </w:r>
+    </w:p>
+    <w:p>
+      <w:pPr>
+        <w:pStyle w:val="Sansinterligne"/>
+        <w:ind w:firstLine="708"/>
+      </w:pPr>
+      <w:r>
+        <w:t>On entre dans le Tant que</w:t>
+      </w:r>
+    </w:p>
+    <w:p>
+      <w:pPr>
+        <w:pStyle w:val="Sansinterligne"/>
+        <w:ind w:left="708" w:firstLine="708"/>
+      </w:pPr>
+      <w:r>
+        <w:t>On dépile dans cour</w:t>
+      </w:r>
+    </w:p>
+    <w:p>
+      <w:pPr>
+        <w:pStyle w:val="Sansinterligne"/>
+        <w:ind w:left="708" w:firstLine="708"/>
+      </w:pPr>
+      <w:proofErr w:type="gramStart"/>
+      <w:r>
+        <w:t>m(</w:t>
+      </w:r>
+      <w:proofErr w:type="gramEnd"/>
+      <w:r>
+        <w:t xml:space="preserve">cour) </w:t>
+      </w:r>
+      <w:r>
+        <w:rPr>
+          <w:rFonts w:ascii="Cambria Math" w:hAnsi="Cambria Math" w:cs="Cambria Math"/>
+        </w:rPr>
+        <w:t>≔</w:t>
+      </w:r>
+      <w:r>
+        <w:t xml:space="preserve"> cm(cm(cour) + 2) </w:t>
+      </w:r>
+      <w:r>
+        <w:rPr>
+          <w:color w:val="808080" w:themeColor="background1" w:themeShade="80"/>
+        </w:rPr>
+        <w:t>= NIL</w:t>
+      </w:r>
+    </w:p>
+    <w:p>
+      <w:pPr>
+        <w:pStyle w:val="Sansinterligne"/>
+        <w:ind w:left="708" w:firstLine="708"/>
+      </w:pPr>
+      <w:proofErr w:type="gramStart"/>
+      <w:r>
+        <w:t>m(</w:t>
+      </w:r>
+      <w:proofErr w:type="spellStart"/>
+      <w:proofErr w:type="gramEnd"/>
+      <w:r>
+        <w:t>level</w:t>
+      </w:r>
+      <w:proofErr w:type="spellEnd"/>
+      <w:r>
+        <w:t xml:space="preserve">) </w:t>
+      </w:r>
+      <w:r>
+        <w:rPr>
+          <w:rFonts w:ascii="Cambria Math" w:hAnsi="Cambria Math" w:cs="Cambria Math"/>
+        </w:rPr>
+        <w:t>≔</w:t>
+      </w:r>
+      <w:r>
+        <w:t xml:space="preserve"> cm(</w:t>
+      </w:r>
+      <w:proofErr w:type="spellStart"/>
+      <w:r>
+        <w:t>level</w:t>
+      </w:r>
+      <w:proofErr w:type="spellEnd"/>
+      <w:r>
+        <w:t xml:space="preserve">) – 1 </w:t>
+      </w:r>
+      <w:r>
+        <w:rPr>
+          <w:color w:val="808080" w:themeColor="background1" w:themeShade="80"/>
+        </w:rPr>
+        <w:t xml:space="preserve">= 1 – 1 </w:t>
+      </w:r>
+      <w:r>
+        <w:t>= 0</w:t>
+      </w:r>
+    </w:p>
+    <w:p>
+      <w:pPr>
+        <w:pStyle w:val="Sansinterligne"/>
+        <w:ind w:firstLine="708"/>
+      </w:pPr>
+    </w:p>
+    <w:p>
+      <w:pPr>
+        <w:pStyle w:val="Sansinterligne"/>
+        <w:ind w:firstLine="708"/>
+      </w:pPr>
+      <w:proofErr w:type="gramStart"/>
+      <w:r>
+        <w:t>non(</w:t>
+      </w:r>
+      <w:proofErr w:type="gramEnd"/>
+      <w:r>
+        <w:t xml:space="preserve">vide(pile)) = </w:t>
+      </w:r>
+      <w:r>
+        <w:rPr>
+          <w:b/>
+        </w:rPr>
+        <w:t>Faux</w:t>
+      </w:r>
+    </w:p>
+    <w:p>
+      <w:pPr>
+        <w:pStyle w:val="Sansinterligne"/>
+        <w:ind w:firstLine="708"/>
+      </w:pPr>
+      <w:proofErr w:type="gramStart"/>
+      <w:r>
+        <w:t>cm(</w:t>
+      </w:r>
+      <w:proofErr w:type="gramEnd"/>
+      <w:r>
+        <w:t xml:space="preserve">cour) = NIL = </w:t>
+      </w:r>
+      <w:r>
+        <w:rPr>
+          <w:b/>
+        </w:rPr>
+        <w:t>Vrai</w:t>
+      </w:r>
+    </w:p>
+    <w:p>
+      <w:pPr>
+        <w:pStyle w:val="Sansinterligne"/>
+        <w:ind w:firstLine="708"/>
+      </w:pPr>
+      <w:r>
+        <w:t xml:space="preserve">On ne </w:t>
+      </w:r>
+      <w:r>
+        <w:rPr>
+          <w:b/>
+        </w:rPr>
+        <w:t>rentre</w:t>
+      </w:r>
+      <w:r>
+        <w:t xml:space="preserve"> </w:t>
+      </w:r>
+      <w:r>
+        <w:rPr>
+          <w:b/>
+        </w:rPr>
+        <w:t>pas</w:t>
+      </w:r>
+      <w:r>
+        <w:t xml:space="preserve"> dans le </w:t>
+      </w:r>
+      <w:r>
+        <w:rPr>
+          <w:b/>
+        </w:rPr>
+        <w:t>Tant que</w:t>
+      </w:r>
+    </w:p>
+    <w:p>
+      <w:pPr>
+        <w:pStyle w:val="Sansinterligne"/>
+      </w:pPr>
+    </w:p>
+    <w:p>
+      <w:pPr>
+        <w:pStyle w:val="Sansinterligne"/>
+      </w:pPr>
+      <w:proofErr w:type="gramStart"/>
+      <w:r>
+        <w:t>non(</w:t>
+      </w:r>
+      <w:proofErr w:type="gramEnd"/>
+      <w:r>
+        <w:t xml:space="preserve">vide(pile)) = </w:t>
+      </w:r>
+      <w:r>
+        <w:rPr>
+          <w:b/>
+        </w:rPr>
+        <w:t>Faux</w:t>
+      </w:r>
+    </w:p>
+    <w:p>
+      <w:pPr>
+        <w:pStyle w:val="Sansinterligne"/>
+      </w:pPr>
+      <w:proofErr w:type="gramStart"/>
+      <w:r>
+        <w:t>cm(</w:t>
+      </w:r>
+      <w:proofErr w:type="gramEnd"/>
+      <w:r>
+        <w:t>cour) ≠</w:t>
+      </w:r>
+      <w:r>
+        <w:t xml:space="preserve"> NIL = </w:t>
+      </w:r>
+      <w:r>
+        <w:rPr>
+          <w:b/>
+        </w:rPr>
+        <w:t>Faux</w:t>
+      </w:r>
+    </w:p>
+    <w:p>
+      <w:pPr>
+        <w:pStyle w:val="Sansinterligne"/>
+      </w:pPr>
+      <w:r>
+        <w:t xml:space="preserve">On </w:t>
+      </w:r>
+      <w:r>
+        <w:rPr>
+          <w:b/>
+        </w:rPr>
+        <w:t>sort</w:t>
+      </w:r>
+      <w:r>
+        <w:t xml:space="preserve"> du </w:t>
+      </w:r>
+      <w:r>
+        <w:rPr>
+          <w:b/>
+        </w:rPr>
+        <w:t>Tant que principal</w:t>
+      </w:r>
+    </w:p>
+    <w:p>
+      <w:pPr>
+        <w:pStyle w:val="Sansinterligne"/>
+      </w:pPr>
+    </w:p>
+    <w:p>
+      <w:pPr>
+        <w:pStyle w:val="Sansinterligne"/>
+      </w:pPr>
+      <w:r>
+        <w:t>L'algorithme renvoie donc :</w:t>
+      </w:r>
+    </w:p>
+    <w:p>
+      <w:pPr>
+        <w:pStyle w:val="Sansinterligne"/>
+      </w:pPr>
+      <w:r>
+        <w:rPr>
+          <w:b/>
+        </w:rPr>
+        <w:t xml:space="preserve">Hauteur </w:t>
+      </w:r>
+      <w:r>
+        <w:t xml:space="preserve">de l'arbre : </w:t>
+      </w:r>
+      <w:r>
+        <w:rPr>
+          <w:b/>
+        </w:rPr>
+        <w:t>1</w:t>
+      </w:r>
+    </w:p>
+    <w:p>
+      <w:pPr>
+        <w:pStyle w:val="Sansinterligne"/>
+      </w:pPr>
+      <w:r>
+        <w:rPr>
+          <w:b/>
+        </w:rPr>
+        <w:t xml:space="preserve">Nombre </w:t>
+      </w:r>
+      <w:r>
+        <w:t xml:space="preserve">de nœuds : </w:t>
+      </w:r>
+      <w:r>
+        <w:rPr>
+          <w:b/>
+        </w:rPr>
+        <w:t>0</w:t>
+      </w:r>
+    </w:p>
     <w:p>
       <w:pPr>
         <w:spacing w:before="0"/>
         <w:ind w:firstLine="0"/>
         <w:jc w:val="left"/>
       </w:pPr>
+      <w:bookmarkStart w:id="18" w:name="_GoBack"/>
+      <w:bookmarkEnd w:id="18"/>
+      <w:r>
+        <w:t>La racine à elle seule n'est pas un nœud et constitue un seul niveau d'arbre.</w:t>
+      </w:r>
       <w:r>
         <w:br w:type="page"/>
       </w:r>
@@ -1883,7 +2832,7 @@
     </w:p>
     <w:p/>
     <w:sectPr>
-      <w:footerReference w:type="first" r:id="rId13"/>
+      <w:footerReference w:type="first" r:id="rId14"/>
       <w:pgSz w:w="11906" w:h="16838"/>
       <w:pgMar w:top="1418" w:right="1418" w:bottom="1418" w:left="1418" w:header="709" w:footer="709" w:gutter="0"/>
       <w:cols w:space="708"/>
@@ -1959,7 +2908,7 @@
             <w:noProof/>
             <w:color w:val="808080" w:themeColor="background1" w:themeShade="80"/>
           </w:rPr>
-          <w:t>5</w:t>
+          <w:t>7</w:t>
         </w:r>
         <w:r>
           <w:rPr>
@@ -10302,7 +11251,7 @@
 </file>
 
 <file path=customXml/itemProps2.xml><?xml version="1.0" encoding="utf-8"?>
-<ds:datastoreItem xmlns:ds="http://schemas.openxmlformats.org/officeDocument/2006/customXml" ds:itemID="{0EFB065E-9713-408F-A36F-F11A2B47974D}">
+<ds:datastoreItem xmlns:ds="http://schemas.openxmlformats.org/officeDocument/2006/customXml" ds:itemID="{7928FC99-DB5C-4B35-9C94-3460B9F78D3E}">
   <ds:schemaRefs>
     <ds:schemaRef ds:uri="http://schemas.openxmlformats.org/officeDocument/2006/bibliography"/>
   </ds:schemaRefs>

</xml_diff>

<commit_message>
tout ok + correction des traces
manque seulement les dernières traces
</commit_message>
<xml_diff>
--- a/DM5/Barbesange_Garcon_G2.docx
+++ b/DM5/Barbesange_Garcon_G2.docx
@@ -1576,8 +1576,6 @@
       <w:r>
         <w:t xml:space="preserve">donc pas </w:t>
       </w:r>
-      <w:bookmarkStart w:id="10" w:name="_GoBack"/>
-      <w:bookmarkEnd w:id="10"/>
       <w:r>
         <w:t>considérées</w:t>
       </w:r>
@@ -1595,7 +1593,7 @@
       <w:pPr>
         <w:pStyle w:val="Titre1"/>
       </w:pPr>
-      <w:bookmarkStart w:id="11" w:name="_Toc418416904"/>
+      <w:bookmarkStart w:id="10" w:name="_Toc418416904"/>
       <w:r>
         <w:t>Présentation</w:t>
       </w:r>
@@ -1606,37 +1604,43 @@
       <w:r>
         <w:t xml:space="preserve"> du principe</w:t>
       </w:r>
+      <w:bookmarkEnd w:id="10"/>
+    </w:p>
+    <w:p>
+      <w:r>
+        <w:t xml:space="preserve">Le principe est d'effectuer un parcours en profondeur. A chaque fois que l'on empile, on compte un niveau d'arbre en plus car on ira systématiquement sur un lien vertical. Si le passage au lien vertical ne donne pas </w:t>
+      </w:r>
+      <w:r>
+        <w:t>une feuille</w:t>
+      </w:r>
+      <w:r>
+        <w:t xml:space="preserve"> alors on a un nœud que l'on va compter.</w:t>
+      </w:r>
+    </w:p>
+    <w:p>
+      <w:r>
+        <w:t>Lorsque l'on a terminé de parcourir le lien vertical, on compare notre niveau d'arbre actuel avec un maximum (qui sera initialisé à 0). Si cette valeur est supérieure au maximum alors le maximum change.</w:t>
+      </w:r>
+    </w:p>
+    <w:p>
+      <w:r>
+        <w:t>Ensuite tant que la pile n'est pas vide et que l'élément n'a pas de lien horizontal, on dépile et on passe au lien horizontal. On retranche également un niveau dans l'arbre à chaque fois.</w:t>
+      </w:r>
+    </w:p>
+    <w:p>
+      <w:r>
+        <w:t>L'algorithme se termine lorsque la pile est vide et que l'élément courant est à NIL. Ce qui signifie qu'il n'y a plus d'élément à traiter dans l'arbre.</w:t>
+      </w:r>
+    </w:p>
+    <w:p>
+      <w:pPr>
+        <w:pStyle w:val="Titre2"/>
+      </w:pPr>
+      <w:bookmarkStart w:id="11" w:name="_Toc418416905"/>
+      <w:r>
+        <w:t>Schéma explicatif</w:t>
+      </w:r>
       <w:bookmarkEnd w:id="11"/>
-    </w:p>
-    <w:p>
-      <w:r>
-        <w:t>Le principe est d'effectuer un parcours en profondeur. A chaque fois que l'on empile, on compte un niveau d'arbre en plus car on ira systématiquement sur un lien vertical. Si le passage au lien vertical ne donne pas NIL alors on a un nœud que l'on va compter.</w:t>
-      </w:r>
-    </w:p>
-    <w:p>
-      <w:r>
-        <w:t>Lorsque l'on a terminé de parcourir le lien vertical, on compare notre niveau d'arbre actuel avec un maximum (qui sera initialisé à 0). Si cette valeur est supérieure au maximum alors le maximum change.</w:t>
-      </w:r>
-    </w:p>
-    <w:p>
-      <w:r>
-        <w:t>Ensuite tant que la pile n'est pas vide et que l'élément n'a pas de lien horizontal, on dépile et on passe au lien horizontal. On retranche également un niveau dans l'arbre à chaque fois.</w:t>
-      </w:r>
-    </w:p>
-    <w:p>
-      <w:r>
-        <w:t>L'algorithme se termine lorsque la pile est vide et que l'élément courant est à NIL. Ce qui signifie qu'il n'y a plus d'élément à traiter dans l'arbre.</w:t>
-      </w:r>
-    </w:p>
-    <w:p>
-      <w:pPr>
-        <w:pStyle w:val="Titre2"/>
-      </w:pPr>
-      <w:bookmarkStart w:id="12" w:name="_Toc418416905"/>
-      <w:r>
-        <w:t>Schéma explicatif</w:t>
-      </w:r>
-      <w:bookmarkEnd w:id="12"/>
     </w:p>
     <w:p>
       <w:r>
@@ -1704,38 +1708,38 @@
       </w:r>
     </w:p>
     <w:p>
-      <w:r>
-        <w:lastRenderedPageBreak/>
-        <w:br w:type="page"/>
-      </w:r>
-    </w:p>
-    <w:p>
       <w:pPr>
         <w:pStyle w:val="Titre"/>
       </w:pPr>
-      <w:bookmarkStart w:id="13" w:name="_Toc418416906"/>
+      <w:bookmarkStart w:id="12" w:name="_Toc418416906"/>
       <w:r>
         <w:lastRenderedPageBreak/>
         <w:t>Algorithmes</w:t>
       </w:r>
+      <w:bookmarkEnd w:id="12"/>
+    </w:p>
+    <w:p>
+      <w:pPr>
+        <w:pStyle w:val="Titre1"/>
+      </w:pPr>
+      <w:bookmarkStart w:id="13" w:name="_Toc418416907"/>
+      <w:r>
+        <w:t>Principe</w:t>
+      </w:r>
       <w:bookmarkEnd w:id="13"/>
     </w:p>
     <w:p>
-      <w:pPr>
-        <w:pStyle w:val="Titre1"/>
-      </w:pPr>
-      <w:bookmarkStart w:id="14" w:name="_Toc418416907"/>
-      <w:r>
-        <w:t>Principe</w:t>
-      </w:r>
-      <w:bookmarkEnd w:id="14"/>
-    </w:p>
-    <w:p>
       <w:r>
         <w:t>Le principe de cet algorithme est simple</w:t>
       </w:r>
       <w:r>
-        <w:t xml:space="preserve"> : nous allons effectuer un parcours en profondeur itératif total de l’arbre, sans intégrer les feuilles à la pile, et nous allons simplement compter les données recherchées. Ici la taille de l’arbre (autrement dit le nombre d’éléments qu’il comporte) est supposée connue : effectivement on peut ainsi limiter la taille de la pile à N/2, N étant le nombre d’éléments dans l’arbre. Nous avons ainsi une complexité </w:t>
+        <w:t> : nous allons effectuer un parcours en profondeur itératif total de l’arbre, sans intégrer les feuilles à la pile, et nous allons simplement compter les données recherchées. Ici la taille de l’arbre (autrement dit le nombre d’éléments qu’il comporte) est supposée connue : effectivement on peut ainsi l</w:t>
+      </w:r>
+      <w:r>
+        <w:t xml:space="preserve">imiter la taille de la pile à N DIV </w:t>
+      </w:r>
+      <w:r>
+        <w:t xml:space="preserve">2, N étant le nombre d’éléments dans l’arbre. Nous avons ainsi une complexité </w:t>
       </w:r>
       <w:r>
         <w:t xml:space="preserve">linéaire </w:t>
@@ -1781,7 +1785,10 @@
         <w:spacing w:before="0" w:after="0" w:line="240" w:lineRule="auto"/>
       </w:pPr>
       <w:r>
-        <w:t>Tant que la l'</w:t>
+        <w:t xml:space="preserve">Tant que </w:t>
+      </w:r>
+      <w:r>
+        <w:t>l'</w:t>
       </w:r>
       <w:r>
         <w:t>élément</w:t>
@@ -1800,7 +1807,13 @@
         <w:spacing w:before="0" w:after="0" w:line="240" w:lineRule="auto"/>
       </w:pPr>
       <w:r>
-        <w:t>Tant que l'élément courant n'est pas NIL [on peut toujours descendre d'un niveau]</w:t>
+        <w:t xml:space="preserve">Tant que l'élément courant n'est pas </w:t>
+      </w:r>
+      <w:r>
+        <w:t>une feuille</w:t>
+      </w:r>
+      <w:r>
+        <w:t xml:space="preserve"> [on peut toujours descendre d'un niveau]</w:t>
       </w:r>
     </w:p>
     <w:p>
@@ -1813,7 +1826,16 @@
         <w:spacing w:before="0" w:after="0" w:line="240" w:lineRule="auto"/>
       </w:pPr>
       <w:r>
-        <w:t>On l'empile [pour aller sur ses liens horizontaux plus tard]</w:t>
+        <w:t xml:space="preserve">On </w:t>
+      </w:r>
+      <w:r>
+        <w:t>empile</w:t>
+      </w:r>
+      <w:r>
+        <w:t xml:space="preserve"> son adresse</w:t>
+      </w:r>
+      <w:r>
+        <w:t xml:space="preserve"> [pour aller sur ses liens horizontaux plus tard]</w:t>
       </w:r>
     </w:p>
     <w:p>
@@ -1828,6 +1850,9 @@
       <w:r>
         <w:t>On passe sur son lien vertical</w:t>
       </w:r>
+      <w:r>
+        <w:t xml:space="preserve"> </w:t>
+      </w:r>
     </w:p>
     <w:p>
       <w:pPr>
@@ -1839,36 +1864,7 @@
         <w:spacing w:before="0" w:after="0" w:line="240" w:lineRule="auto"/>
       </w:pPr>
       <w:r>
-        <w:t xml:space="preserve">Si ce lien vertical n'est pas NIL Alors [on a un </w:t>
-      </w:r>
-      <w:proofErr w:type="spellStart"/>
-      <w:r>
-        <w:t>noeud</w:t>
-      </w:r>
-      <w:proofErr w:type="spellEnd"/>
-      <w:r>
-        <w:t>]</w:t>
-      </w:r>
-    </w:p>
-    <w:p>
-      <w:pPr>
-        <w:pStyle w:val="Paragraphedeliste"/>
-        <w:numPr>
-          <w:ilvl w:val="3"/>
-          <w:numId w:val="48"/>
-        </w:numPr>
-        <w:spacing w:before="0" w:after="0" w:line="240" w:lineRule="auto"/>
-      </w:pPr>
-      <w:r>
-        <w:t xml:space="preserve">On compte un </w:t>
-      </w:r>
-      <w:proofErr w:type="spellStart"/>
-      <w:r>
-        <w:t>noeud</w:t>
-      </w:r>
-      <w:proofErr w:type="spellEnd"/>
-      <w:r>
-        <w:t xml:space="preserve"> en plus</w:t>
+        <w:t>On compte un niveau d'arbre en plus</w:t>
       </w:r>
     </w:p>
     <w:p>
@@ -1881,7 +1877,58 @@
         <w:spacing w:before="0" w:after="0" w:line="240" w:lineRule="auto"/>
       </w:pPr>
       <w:r>
-        <w:t>Fin Si</w:t>
+        <w:t xml:space="preserve">On compte un </w:t>
+      </w:r>
+      <w:r>
+        <w:t>nœud</w:t>
+      </w:r>
+      <w:r>
+        <w:t xml:space="preserve"> en plus</w:t>
+      </w:r>
+    </w:p>
+    <w:p>
+      <w:pPr>
+        <w:pStyle w:val="Paragraphedeliste"/>
+        <w:numPr>
+          <w:ilvl w:val="1"/>
+          <w:numId w:val="48"/>
+        </w:numPr>
+        <w:spacing w:before="0" w:after="0" w:line="240" w:lineRule="auto"/>
+      </w:pPr>
+      <w:r>
+        <w:t>Fin Tant que</w:t>
+      </w:r>
+    </w:p>
+    <w:p>
+      <w:pPr>
+        <w:pStyle w:val="Paragraphedeliste"/>
+        <w:numPr>
+          <w:ilvl w:val="1"/>
+          <w:numId w:val="48"/>
+        </w:numPr>
+        <w:spacing w:before="0" w:after="0" w:line="240" w:lineRule="auto"/>
+      </w:pPr>
+      <w:r>
+        <w:t>On compare le niveau actuel de l'arbre avec le maximum que l'on a pour le moment</w:t>
+      </w:r>
+    </w:p>
+    <w:p>
+      <w:pPr>
+        <w:pStyle w:val="Paragraphedeliste"/>
+        <w:numPr>
+          <w:ilvl w:val="1"/>
+          <w:numId w:val="48"/>
+        </w:numPr>
+        <w:spacing w:before="0" w:after="0" w:line="240" w:lineRule="auto"/>
+      </w:pPr>
+      <w:r>
+        <w:t>Si le niveau d</w:t>
+      </w:r>
+      <w:r>
+        <w:t>'arbre actuel est plus grand ou égal à</w:t>
+      </w:r>
+      <w:r>
+        <w:t xml:space="preserve"> notre niveau max Alors</w:t>
       </w:r>
     </w:p>
     <w:p>
@@ -1894,7 +1941,10 @@
         <w:spacing w:before="0" w:after="0" w:line="240" w:lineRule="auto"/>
       </w:pPr>
       <w:r>
-        <w:t>On compte un niveau d'arbre en plus</w:t>
+        <w:t>Le max prend la valeur du niveau actuel</w:t>
+      </w:r>
+      <w:r>
+        <w:t>+1</w:t>
       </w:r>
     </w:p>
     <w:p>
@@ -1907,7 +1957,7 @@
         <w:spacing w:before="0" w:after="0" w:line="240" w:lineRule="auto"/>
       </w:pPr>
       <w:r>
-        <w:t>Fin Tant que</w:t>
+        <w:t>Fin Si</w:t>
       </w:r>
     </w:p>
     <w:p>
@@ -1920,7 +1970,7 @@
         <w:spacing w:before="0" w:after="0" w:line="240" w:lineRule="auto"/>
       </w:pPr>
       <w:r>
-        <w:t>On compare le niveau actuel de l'arbre avec le maximum que l'on a pour le moment</w:t>
+        <w:t>On passe sur le lien horizontal du courant</w:t>
       </w:r>
     </w:p>
     <w:p>
@@ -1933,7 +1983,28 @@
         <w:spacing w:before="0" w:after="0" w:line="240" w:lineRule="auto"/>
       </w:pPr>
       <w:r>
-        <w:t>Si le niveau d'arbre actuel est plus grand que notre niveau max Alors</w:t>
+        <w:t>Tant que la pile n'est pas vide et que l'</w:t>
+      </w:r>
+      <w:r>
+        <w:t>élément</w:t>
+      </w:r>
+      <w:r>
+        <w:t xml:space="preserve"> courant est NIL</w:t>
+      </w:r>
+      <w:r>
+        <w:t xml:space="preserve"> </w:t>
+      </w:r>
+      <w:r>
+        <w:t>(</w:t>
+      </w:r>
+      <w:r>
+        <w:t>pas de lien horizontal</w:t>
+      </w:r>
+      <w:r>
+        <w:t>)</w:t>
+      </w:r>
+      <w:r>
+        <w:t xml:space="preserve"> Faire</w:t>
       </w:r>
     </w:p>
     <w:p>
@@ -1946,7 +2017,33 @@
         <w:spacing w:before="0" w:after="0" w:line="240" w:lineRule="auto"/>
       </w:pPr>
       <w:r>
-        <w:t>Le max prend la valeur du niveau actuel</w:t>
+        <w:t>On dépile un élément dans courant</w:t>
+      </w:r>
+    </w:p>
+    <w:p>
+      <w:pPr>
+        <w:pStyle w:val="Paragraphedeliste"/>
+        <w:numPr>
+          <w:ilvl w:val="2"/>
+          <w:numId w:val="48"/>
+        </w:numPr>
+        <w:spacing w:before="0" w:after="0" w:line="240" w:lineRule="auto"/>
+      </w:pPr>
+      <w:r>
+        <w:t>On passe à son lien horizontal</w:t>
+      </w:r>
+    </w:p>
+    <w:p>
+      <w:pPr>
+        <w:pStyle w:val="Paragraphedeliste"/>
+        <w:numPr>
+          <w:ilvl w:val="2"/>
+          <w:numId w:val="48"/>
+        </w:numPr>
+        <w:spacing w:before="0" w:after="0" w:line="240" w:lineRule="auto"/>
+      </w:pPr>
+      <w:r>
+        <w:t>On compte un niveau d'arbre en moins</w:t>
       </w:r>
     </w:p>
     <w:p>
@@ -1959,79 +2056,6 @@
         <w:spacing w:before="0" w:after="0" w:line="240" w:lineRule="auto"/>
       </w:pPr>
       <w:r>
-        <w:t>Fin Si</w:t>
-      </w:r>
-    </w:p>
-    <w:p>
-      <w:pPr>
-        <w:pStyle w:val="Paragraphedeliste"/>
-        <w:numPr>
-          <w:ilvl w:val="1"/>
-          <w:numId w:val="48"/>
-        </w:numPr>
-        <w:spacing w:before="0" w:after="0" w:line="240" w:lineRule="auto"/>
-      </w:pPr>
-      <w:r>
-        <w:t>Tant que la pile n'est pas vide et que l'</w:t>
-      </w:r>
-      <w:proofErr w:type="spellStart"/>
-      <w:r>
-        <w:t>élement</w:t>
-      </w:r>
-      <w:proofErr w:type="spellEnd"/>
-      <w:r>
-        <w:t xml:space="preserve"> courant n'a pas de lien horizontal Faire</w:t>
-      </w:r>
-    </w:p>
-    <w:p>
-      <w:pPr>
-        <w:pStyle w:val="Paragraphedeliste"/>
-        <w:numPr>
-          <w:ilvl w:val="2"/>
-          <w:numId w:val="48"/>
-        </w:numPr>
-        <w:spacing w:before="0" w:after="0" w:line="240" w:lineRule="auto"/>
-      </w:pPr>
-      <w:r>
-        <w:t>On dépile un élément dans courant</w:t>
-      </w:r>
-    </w:p>
-    <w:p>
-      <w:pPr>
-        <w:pStyle w:val="Paragraphedeliste"/>
-        <w:numPr>
-          <w:ilvl w:val="2"/>
-          <w:numId w:val="48"/>
-        </w:numPr>
-        <w:spacing w:before="0" w:after="0" w:line="240" w:lineRule="auto"/>
-      </w:pPr>
-      <w:r>
-        <w:t>On passe à son lien horizontal</w:t>
-      </w:r>
-    </w:p>
-    <w:p>
-      <w:pPr>
-        <w:pStyle w:val="Paragraphedeliste"/>
-        <w:numPr>
-          <w:ilvl w:val="2"/>
-          <w:numId w:val="48"/>
-        </w:numPr>
-        <w:spacing w:before="0" w:after="0" w:line="240" w:lineRule="auto"/>
-      </w:pPr>
-      <w:r>
-        <w:t>On compte un niveau d'arbre en moins</w:t>
-      </w:r>
-    </w:p>
-    <w:p>
-      <w:pPr>
-        <w:pStyle w:val="Paragraphedeliste"/>
-        <w:numPr>
-          <w:ilvl w:val="1"/>
-          <w:numId w:val="48"/>
-        </w:numPr>
-        <w:spacing w:before="0" w:after="0" w:line="240" w:lineRule="auto"/>
-      </w:pPr>
-      <w:r>
         <w:t>Fin Tant que</w:t>
       </w:r>
     </w:p>
@@ -2058,6 +2082,19 @@
         <w:spacing w:before="0" w:after="0" w:line="240" w:lineRule="auto"/>
       </w:pPr>
       <w:r>
+        <w:t>On libère la pile</w:t>
+      </w:r>
+    </w:p>
+    <w:p>
+      <w:pPr>
+        <w:pStyle w:val="Paragraphedeliste"/>
+        <w:numPr>
+          <w:ilvl w:val="0"/>
+          <w:numId w:val="48"/>
+        </w:numPr>
+        <w:spacing w:before="0" w:after="0" w:line="240" w:lineRule="auto"/>
+      </w:pPr>
+      <w:r>
         <w:t>Fin</w:t>
       </w:r>
     </w:p>
@@ -2065,11 +2102,11 @@
       <w:pPr>
         <w:pStyle w:val="Titre1"/>
       </w:pPr>
-      <w:bookmarkStart w:id="15" w:name="_Toc418416908"/>
+      <w:bookmarkStart w:id="14" w:name="_Toc418416908"/>
       <w:r>
         <w:t>Algorithme</w:t>
       </w:r>
-      <w:bookmarkEnd w:id="15"/>
+      <w:bookmarkEnd w:id="14"/>
     </w:p>
     <w:tbl>
       <w:tblPr>
@@ -2162,7 +2199,10 @@
             </w:r>
             <w:proofErr w:type="spellEnd"/>
             <w:r>
-              <w:t>/2);</w:t>
+              <w:t xml:space="preserve"> DIV </w:t>
+            </w:r>
+            <w:r>
+              <w:t>2);</w:t>
             </w:r>
           </w:p>
           <w:p>
@@ -2651,6 +2691,26 @@
             <w:r>
               <w:tab/>
               <w:t>fait;</w:t>
+            </w:r>
+          </w:p>
+          <w:p>
+            <w:pPr>
+              <w:spacing w:before="0"/>
+              <w:ind w:firstLine="0"/>
+            </w:pPr>
+            <w:r>
+              <w:tab/>
+            </w:r>
+            <w:proofErr w:type="gramStart"/>
+            <w:r>
+              <w:t>LIBERER(</w:t>
+            </w:r>
+            <w:proofErr w:type="gramEnd"/>
+            <w:r>
+              <w:t>pile)</w:t>
+            </w:r>
+            <w:r>
+              <w:t>;</w:t>
             </w:r>
           </w:p>
         </w:tc>
@@ -2677,11 +2737,11 @@
       <w:pPr>
         <w:pStyle w:val="Titre1"/>
       </w:pPr>
-      <w:bookmarkStart w:id="16" w:name="_Toc418416909"/>
+      <w:bookmarkStart w:id="15" w:name="_Toc418416909"/>
       <w:r>
         <w:t>Lexique</w:t>
       </w:r>
-      <w:bookmarkEnd w:id="16"/>
+      <w:bookmarkEnd w:id="15"/>
     </w:p>
     <w:p>
       <w:pPr>
@@ -2839,7 +2899,7 @@
       <w:pPr>
         <w:pStyle w:val="Titre"/>
       </w:pPr>
-      <w:bookmarkStart w:id="17" w:name="_Toc418416910"/>
+      <w:bookmarkStart w:id="16" w:name="_Toc418416910"/>
       <w:r>
         <w:lastRenderedPageBreak/>
         <w:t>Trace</w:t>
@@ -2856,17 +2916,17 @@
       <w:r>
         <w:t>algorithme</w:t>
       </w:r>
+      <w:bookmarkEnd w:id="16"/>
+    </w:p>
+    <w:p>
+      <w:pPr>
+        <w:pStyle w:val="Cas"/>
+      </w:pPr>
+      <w:bookmarkStart w:id="17" w:name="_Toc418416911"/>
+      <w:r>
+        <w:t>Cas général</w:t>
+      </w:r>
       <w:bookmarkEnd w:id="17"/>
-    </w:p>
-    <w:p>
-      <w:pPr>
-        <w:pStyle w:val="Cas"/>
-      </w:pPr>
-      <w:bookmarkStart w:id="18" w:name="_Toc418416911"/>
-      <w:r>
-        <w:t>Cas général</w:t>
-      </w:r>
-      <w:bookmarkEnd w:id="18"/>
     </w:p>
     <w:p/>
     <w:p>
@@ -2883,12 +2943,12 @@
       <w:pPr>
         <w:pStyle w:val="Cas"/>
       </w:pPr>
-      <w:bookmarkStart w:id="19" w:name="_Toc418416912"/>
+      <w:bookmarkStart w:id="18" w:name="_Toc418416912"/>
       <w:r>
         <w:lastRenderedPageBreak/>
         <w:t>Arbre vide</w:t>
       </w:r>
-      <w:bookmarkEnd w:id="19"/>
+      <w:bookmarkEnd w:id="18"/>
     </w:p>
     <w:p>
       <w:r>
@@ -2995,6 +3055,15 @@
       <w:r>
         <w:t>Initialisation de la pile</w:t>
       </w:r>
+      <w:r>
+        <w:t xml:space="preserve"> à une taille nulle</w:t>
+      </w:r>
+      <w:r>
+        <w:t xml:space="preserve"> (0 DIV 2)</w:t>
+      </w:r>
+      <w:r>
+        <w:t xml:space="preserve"> (la pile est inutile)</w:t>
+      </w:r>
     </w:p>
     <w:p>
       <w:pPr>
@@ -3213,6 +3282,24 @@
       <w:pPr>
         <w:pStyle w:val="Sansinterligne"/>
       </w:pPr>
+    </w:p>
+    <w:p>
+      <w:pPr>
+        <w:pStyle w:val="Sansinterligne"/>
+      </w:pPr>
+      <w:r>
+        <w:t>Libération de la pile</w:t>
+      </w:r>
+    </w:p>
+    <w:p>
+      <w:pPr>
+        <w:pStyle w:val="Sansinterligne"/>
+      </w:pPr>
+    </w:p>
+    <w:p>
+      <w:pPr>
+        <w:pStyle w:val="Sansinterligne"/>
+      </w:pPr>
       <w:r>
         <w:t>L’algorithme se termine.</w:t>
       </w:r>
@@ -3303,7 +3390,7 @@
       <w:pPr>
         <w:pStyle w:val="Cas"/>
       </w:pPr>
-      <w:bookmarkStart w:id="20" w:name="_Toc418416913"/>
+      <w:bookmarkStart w:id="19" w:name="_Toc418416913"/>
       <w:r>
         <w:lastRenderedPageBreak/>
         <w:t xml:space="preserve">Arbre avec seulement </w:t>
@@ -3314,7 +3401,7 @@
       <w:r>
         <w:t>e feuille</w:t>
       </w:r>
-      <w:bookmarkEnd w:id="20"/>
+      <w:bookmarkEnd w:id="19"/>
     </w:p>
     <w:p>
       <w:r>
@@ -3415,6 +3502,9 @@
       <w:r>
         <w:t>Initialisation de la pile</w:t>
       </w:r>
+      <w:r>
+        <w:t xml:space="preserve"> à une taille de 1 DIV 2 = 0 (en effet la pile sera inutile)</w:t>
+      </w:r>
     </w:p>
     <w:p>
       <w:pPr>
@@ -3562,25 +3652,6 @@
       </w:pPr>
       <w:proofErr w:type="gramStart"/>
       <w:r>
-        <w:t>non(</w:t>
-      </w:r>
-      <w:proofErr w:type="gramEnd"/>
-      <w:r>
-        <w:t xml:space="preserve">vide(pile)) </w:t>
-      </w:r>
-      <w:r>
-        <w:rPr>
-          <w:b/>
-        </w:rPr>
-        <w:t>= Faux</w:t>
-      </w:r>
-    </w:p>
-    <w:p>
-      <w:pPr>
-        <w:pStyle w:val="Sansinterligne"/>
-      </w:pPr>
-      <w:proofErr w:type="gramStart"/>
-      <w:r>
         <w:t>cm(</w:t>
       </w:r>
       <w:proofErr w:type="gramEnd"/>
@@ -3636,7 +3707,80 @@
       </w:r>
       <w:proofErr w:type="gramEnd"/>
       <w:r>
-        <w:t xml:space="preserve">cour) ≠ NIL = </w:t>
+        <w:t>cm(cour)</w:t>
+      </w:r>
+      <w:r>
+        <w:t>+1)</w:t>
+      </w:r>
+      <w:r>
+        <w:t xml:space="preserve"> ≠ NIL = </w:t>
+      </w:r>
+      <w:r>
+        <w:rPr>
+          <w:b/>
+        </w:rPr>
+        <w:t>Faux</w:t>
+      </w:r>
+      <w:r>
+        <w:t>, o</w:t>
+      </w:r>
+      <w:r>
+        <w:t xml:space="preserve">n rentre dans le second </w:t>
+      </w:r>
+      <w:r>
+        <w:rPr>
+          <w:b/>
+        </w:rPr>
+        <w:t>Tant que</w:t>
+      </w:r>
+    </w:p>
+    <w:p>
+      <w:pPr>
+        <w:pStyle w:val="Sansinterligne"/>
+        <w:ind w:firstLine="708"/>
+      </w:pPr>
+    </w:p>
+    <w:p>
+      <w:pPr>
+        <w:pStyle w:val="Sansinterligne"/>
+        <w:ind w:firstLine="708"/>
+      </w:pPr>
+      <w:proofErr w:type="gramStart"/>
+      <w:r>
+        <w:t>cm(</w:t>
+      </w:r>
+      <w:proofErr w:type="spellStart"/>
+      <w:proofErr w:type="gramEnd"/>
+      <w:r>
+        <w:t>level</w:t>
+      </w:r>
+      <w:proofErr w:type="spellEnd"/>
+      <w:r>
+        <w:t xml:space="preserve">) </w:t>
+      </w:r>
+      <w:r>
+        <w:rPr>
+          <w:color w:val="808080" w:themeColor="background1" w:themeShade="80"/>
+        </w:rPr>
+        <w:t>= 0</w:t>
+      </w:r>
+      <w:r>
+        <w:t xml:space="preserve"> &gt;</w:t>
+      </w:r>
+      <w:r>
+        <w:t>=</w:t>
+      </w:r>
+      <w:r>
+        <w:t xml:space="preserve"> cm(max) </w:t>
+      </w:r>
+      <w:r>
+        <w:rPr>
+          <w:color w:val="808080" w:themeColor="background1" w:themeShade="80"/>
+        </w:rPr>
+        <w:t>= 0</w:t>
+      </w:r>
+      <w:r>
+        <w:t xml:space="preserve"> = </w:t>
       </w:r>
       <w:r>
         <w:rPr>
@@ -3645,16 +3789,22 @@
         <w:t>Vrai</w:t>
       </w:r>
       <w:r>
-        <w:t>, o</w:t>
-      </w:r>
-      <w:r>
-        <w:t xml:space="preserve">n rentre dans le second </w:t>
+        <w:t xml:space="preserve">, on </w:t>
       </w:r>
       <w:r>
         <w:rPr>
           <w:b/>
         </w:rPr>
-        <w:t>Tant que</w:t>
+        <w:t>entre</w:t>
+      </w:r>
+      <w:r>
+        <w:t xml:space="preserve"> dans le </w:t>
+      </w:r>
+      <w:r>
+        <w:rPr>
+          <w:b/>
+        </w:rPr>
+        <w:t>Si</w:t>
       </w:r>
     </w:p>
     <w:p>
@@ -3662,30 +3812,13 @@
         <w:pStyle w:val="Sansinterligne"/>
         <w:ind w:left="708" w:firstLine="708"/>
       </w:pPr>
-      <w:r>
-        <w:t xml:space="preserve">On empile </w:t>
-      </w:r>
       <w:proofErr w:type="gramStart"/>
       <w:r>
-        <w:t>cm(</w:t>
+        <w:t>m(</w:t>
       </w:r>
       <w:proofErr w:type="gramEnd"/>
       <w:r>
-        <w:t>cour)</w:t>
-      </w:r>
-    </w:p>
-    <w:p>
-      <w:pPr>
-        <w:pStyle w:val="Sansinterligne"/>
-        <w:ind w:left="708" w:firstLine="708"/>
-      </w:pPr>
-      <w:proofErr w:type="gramStart"/>
-      <w:r>
-        <w:t>m(</w:t>
-      </w:r>
-      <w:proofErr w:type="gramEnd"/>
-      <w:r>
-        <w:t xml:space="preserve">cour) </w:t>
+        <w:t xml:space="preserve">max) </w:t>
       </w:r>
       <w:r>
         <w:rPr>
@@ -3694,33 +3827,67 @@
         <w:t>≔</w:t>
       </w:r>
       <w:r>
-        <w:t xml:space="preserve"> cm(cm(cour) + 1) </w:t>
+        <w:t xml:space="preserve"> cm(</w:t>
+      </w:r>
+      <w:proofErr w:type="spellStart"/>
+      <w:r>
+        <w:t>level</w:t>
+      </w:r>
+      <w:proofErr w:type="spellEnd"/>
+      <w:r>
+        <w:t>)</w:t>
+      </w:r>
+      <w:r>
+        <w:t xml:space="preserve"> + 1</w:t>
+      </w:r>
+      <w:r>
+        <w:t xml:space="preserve"> </w:t>
       </w:r>
       <w:r>
         <w:rPr>
           <w:color w:val="808080" w:themeColor="background1" w:themeShade="80"/>
         </w:rPr>
-        <w:t>= NIL</w:t>
+        <w:t>= 1</w:t>
       </w:r>
     </w:p>
     <w:p>
       <w:pPr>
         <w:pStyle w:val="Sansinterligne"/>
-        <w:ind w:left="708" w:firstLine="708"/>
+        <w:ind w:firstLine="708"/>
       </w:pPr>
     </w:p>
     <w:p>
       <w:pPr>
         <w:pStyle w:val="Sansinterligne"/>
-        <w:ind w:left="708" w:firstLine="708"/>
+        <w:ind w:firstLine="708"/>
       </w:pPr>
       <w:proofErr w:type="gramStart"/>
       <w:r>
-        <w:t>cm(</w:t>
+        <w:t>m(</w:t>
       </w:r>
       <w:proofErr w:type="gramEnd"/>
       <w:r>
-        <w:t xml:space="preserve">cour) ≠ NIL = </w:t>
+        <w:t>cour) := cm(cm(cour)+2)</w:t>
+      </w:r>
+    </w:p>
+    <w:p>
+      <w:pPr>
+        <w:pStyle w:val="Sansinterligne"/>
+        <w:ind w:firstLine="708"/>
+      </w:pPr>
+    </w:p>
+    <w:p>
+      <w:pPr>
+        <w:pStyle w:val="Sansinterligne"/>
+        <w:ind w:firstLine="708"/>
+      </w:pPr>
+      <w:proofErr w:type="gramStart"/>
+      <w:r>
+        <w:t>non(</w:t>
+      </w:r>
+      <w:proofErr w:type="gramEnd"/>
+      <w:r>
+        <w:t xml:space="preserve">vide(pile)) = </w:t>
       </w:r>
       <w:r>
         <w:rPr>
@@ -3732,91 +3899,21 @@
     <w:p>
       <w:pPr>
         <w:pStyle w:val="Sansinterligne"/>
-        <w:ind w:left="708" w:firstLine="708"/>
-      </w:pPr>
-      <w:r>
-        <w:t xml:space="preserve">On ne </w:t>
+        <w:ind w:firstLine="708"/>
+      </w:pPr>
+      <w:proofErr w:type="gramStart"/>
+      <w:r>
+        <w:t>cm(</w:t>
+      </w:r>
+      <w:proofErr w:type="gramEnd"/>
+      <w:r>
+        <w:t xml:space="preserve">cour) = NIL = </w:t>
       </w:r>
       <w:r>
         <w:rPr>
           <w:b/>
         </w:rPr>
-        <w:t>rentre</w:t>
-      </w:r>
-      <w:r>
-        <w:t xml:space="preserve"> </w:t>
-      </w:r>
-      <w:r>
-        <w:rPr>
-          <w:b/>
-        </w:rPr>
-        <w:t>pas</w:t>
-      </w:r>
-      <w:r>
-        <w:t xml:space="preserve"> dans le </w:t>
-      </w:r>
-      <w:r>
-        <w:rPr>
-          <w:b/>
-        </w:rPr>
-        <w:t>Si</w:t>
-      </w:r>
-    </w:p>
-    <w:p>
-      <w:pPr>
-        <w:pStyle w:val="Sansinterligne"/>
-        <w:ind w:left="708" w:firstLine="708"/>
-      </w:pPr>
-    </w:p>
-    <w:p>
-      <w:pPr>
-        <w:pStyle w:val="Sansinterligne"/>
-        <w:ind w:left="708" w:firstLine="708"/>
-      </w:pPr>
-      <w:proofErr w:type="gramStart"/>
-      <w:r>
-        <w:t>m(</w:t>
-      </w:r>
-      <w:proofErr w:type="spellStart"/>
-      <w:proofErr w:type="gramEnd"/>
-      <w:r>
-        <w:t>level</w:t>
-      </w:r>
-      <w:proofErr w:type="spellEnd"/>
-      <w:r>
-        <w:t xml:space="preserve">) </w:t>
-      </w:r>
-      <w:r>
-        <w:rPr>
-          <w:rFonts w:ascii="Cambria Math" w:hAnsi="Cambria Math" w:cs="Cambria Math"/>
-        </w:rPr>
-        <w:t>≔</w:t>
-      </w:r>
-      <w:r>
-        <w:t xml:space="preserve"> cm(</w:t>
-      </w:r>
-      <w:proofErr w:type="spellStart"/>
-      <w:r>
-        <w:t>level</w:t>
-      </w:r>
-      <w:proofErr w:type="spellEnd"/>
-      <w:r>
-        <w:t xml:space="preserve">) + 1 </w:t>
-      </w:r>
-      <w:r>
-        <w:rPr>
-          <w:color w:val="808080" w:themeColor="background1" w:themeShade="80"/>
-        </w:rPr>
-        <w:t>= 0 + 1</w:t>
-      </w:r>
-      <w:r>
-        <w:t xml:space="preserve"> </w:t>
-      </w:r>
-      <w:r>
-        <w:rPr>
-          <w:color w:val="808080" w:themeColor="background1" w:themeShade="80"/>
-        </w:rPr>
-        <w:t>= 1</w:t>
+        <w:t>Vrai</w:t>
       </w:r>
     </w:p>
     <w:p>
@@ -3824,11 +3921,30 @@
         <w:pStyle w:val="Sansinterligne"/>
         <w:ind w:firstLine="708"/>
       </w:pPr>
+      <w:r>
+        <w:t xml:space="preserve">On </w:t>
+      </w:r>
+      <w:r>
+        <w:t>n’</w:t>
+      </w:r>
+      <w:r>
+        <w:t xml:space="preserve">entre </w:t>
+      </w:r>
+      <w:r>
+        <w:t xml:space="preserve">pas </w:t>
+      </w:r>
+      <w:r>
+        <w:t>dans le Tant que</w:t>
+      </w:r>
     </w:p>
     <w:p>
       <w:pPr>
         <w:pStyle w:val="Sansinterligne"/>
-        <w:ind w:firstLine="708"/>
+      </w:pPr>
+    </w:p>
+    <w:p>
+      <w:pPr>
+        <w:pStyle w:val="Sansinterligne"/>
       </w:pPr>
       <w:proofErr w:type="gramStart"/>
       <w:r>
@@ -3844,8 +3960,13 @@
         </w:rPr>
         <w:t>Faux</w:t>
       </w:r>
-      <w:r>
-        <w:t xml:space="preserve">, on </w:t>
+    </w:p>
+    <w:p>
+      <w:pPr>
+        <w:pStyle w:val="Sansinterligne"/>
+      </w:pPr>
+      <w:r>
+        <w:t xml:space="preserve">On </w:t>
       </w:r>
       <w:r>
         <w:rPr>
@@ -3860,400 +3981,36 @@
         <w:rPr>
           <w:b/>
         </w:rPr>
-        <w:t>Tant que</w:t>
+        <w:t>Tant que principal</w:t>
       </w:r>
     </w:p>
     <w:p>
       <w:pPr>
         <w:pStyle w:val="Sansinterligne"/>
-        <w:ind w:firstLine="708"/>
       </w:pPr>
     </w:p>
     <w:p>
       <w:pPr>
         <w:pStyle w:val="Sansinterligne"/>
-        <w:ind w:firstLine="708"/>
-      </w:pPr>
-      <w:proofErr w:type="gramStart"/>
-      <w:r>
-        <w:t>cm(</w:t>
-      </w:r>
-      <w:proofErr w:type="spellStart"/>
-      <w:proofErr w:type="gramEnd"/>
-      <w:r>
-        <w:t>level</w:t>
-      </w:r>
-      <w:proofErr w:type="spellEnd"/>
-      <w:r>
-        <w:t xml:space="preserve">) </w:t>
-      </w:r>
-      <w:r>
-        <w:rPr>
-          <w:color w:val="808080" w:themeColor="background1" w:themeShade="80"/>
-        </w:rPr>
-        <w:t>= 1</w:t>
-      </w:r>
-      <w:r>
-        <w:t xml:space="preserve"> &gt; cm(max) </w:t>
-      </w:r>
-      <w:r>
-        <w:rPr>
-          <w:color w:val="808080" w:themeColor="background1" w:themeShade="80"/>
-        </w:rPr>
-        <w:t>= 0</w:t>
-      </w:r>
-      <w:r>
-        <w:t xml:space="preserve"> = </w:t>
-      </w:r>
-      <w:r>
-        <w:rPr>
-          <w:b/>
-        </w:rPr>
-        <w:t>Vrai</w:t>
-      </w:r>
-      <w:r>
-        <w:t xml:space="preserve">, on </w:t>
-      </w:r>
-      <w:r>
-        <w:rPr>
-          <w:b/>
-        </w:rPr>
-        <w:t>entre</w:t>
-      </w:r>
-      <w:r>
-        <w:t xml:space="preserve"> dans le </w:t>
-      </w:r>
-      <w:r>
-        <w:rPr>
-          <w:b/>
-        </w:rPr>
-        <w:t>Si</w:t>
+      </w:pPr>
+      <w:r>
+        <w:t>On libère la pile.</w:t>
       </w:r>
     </w:p>
     <w:p>
       <w:pPr>
         <w:pStyle w:val="Sansinterligne"/>
-        <w:ind w:left="708" w:firstLine="708"/>
-      </w:pPr>
-      <w:proofErr w:type="gramStart"/>
-      <w:r>
-        <w:t>m(</w:t>
-      </w:r>
-      <w:proofErr w:type="gramEnd"/>
-      <w:r>
-        <w:t xml:space="preserve">max) </w:t>
-      </w:r>
-      <w:r>
-        <w:rPr>
-          <w:rFonts w:ascii="Cambria Math" w:hAnsi="Cambria Math" w:cs="Cambria Math"/>
-        </w:rPr>
-        <w:t>≔</w:t>
-      </w:r>
-      <w:r>
-        <w:t xml:space="preserve"> cm(</w:t>
-      </w:r>
-      <w:proofErr w:type="spellStart"/>
-      <w:r>
-        <w:t>level</w:t>
-      </w:r>
-      <w:proofErr w:type="spellEnd"/>
-      <w:r>
-        <w:t xml:space="preserve">) </w:t>
-      </w:r>
-      <w:r>
-        <w:rPr>
-          <w:color w:val="808080" w:themeColor="background1" w:themeShade="80"/>
-        </w:rPr>
-        <w:t>= 1</w:t>
+      </w:pPr>
+      <w:r>
+        <w:t>L’algorithme se termine.</w:t>
       </w:r>
     </w:p>
     <w:p>
       <w:pPr>
         <w:pStyle w:val="Sansinterligne"/>
-        <w:ind w:firstLine="708"/>
-      </w:pPr>
-    </w:p>
-    <w:p>
-      <w:pPr>
-        <w:pStyle w:val="Sansinterligne"/>
-        <w:ind w:firstLine="708"/>
-      </w:pPr>
-      <w:proofErr w:type="gramStart"/>
-      <w:r>
-        <w:t>non(</w:t>
-      </w:r>
-      <w:proofErr w:type="gramEnd"/>
-      <w:r>
-        <w:t xml:space="preserve">vide(pile)) = </w:t>
-      </w:r>
-      <w:r>
-        <w:rPr>
-          <w:b/>
-        </w:rPr>
-        <w:t>Vrai</w:t>
-      </w:r>
-    </w:p>
-    <w:p>
-      <w:pPr>
-        <w:pStyle w:val="Sansinterligne"/>
-        <w:ind w:firstLine="708"/>
-      </w:pPr>
-      <w:proofErr w:type="gramStart"/>
-      <w:r>
-        <w:t>cm(</w:t>
-      </w:r>
-      <w:proofErr w:type="gramEnd"/>
-      <w:r>
-        <w:t xml:space="preserve">cour) = NIL = </w:t>
-      </w:r>
-      <w:r>
-        <w:rPr>
-          <w:b/>
-        </w:rPr>
-        <w:t>Vrai</w:t>
-      </w:r>
-    </w:p>
-    <w:p>
-      <w:pPr>
-        <w:pStyle w:val="Sansinterligne"/>
-        <w:ind w:firstLine="708"/>
-      </w:pPr>
-      <w:r>
-        <w:t>On entre dans le Tant que</w:t>
-      </w:r>
-    </w:p>
-    <w:p>
-      <w:pPr>
-        <w:pStyle w:val="Sansinterligne"/>
-        <w:ind w:left="708" w:firstLine="708"/>
-      </w:pPr>
-      <w:r>
-        <w:t>On dépile dans cour</w:t>
-      </w:r>
-    </w:p>
-    <w:p>
-      <w:pPr>
-        <w:pStyle w:val="Sansinterligne"/>
-        <w:ind w:left="708" w:firstLine="708"/>
-      </w:pPr>
-      <w:proofErr w:type="gramStart"/>
-      <w:r>
-        <w:t>m(</w:t>
-      </w:r>
-      <w:proofErr w:type="gramEnd"/>
-      <w:r>
-        <w:t xml:space="preserve">cour) </w:t>
-      </w:r>
-      <w:r>
-        <w:rPr>
-          <w:rFonts w:ascii="Cambria Math" w:hAnsi="Cambria Math" w:cs="Cambria Math"/>
-        </w:rPr>
-        <w:t>≔</w:t>
-      </w:r>
-      <w:r>
-        <w:t xml:space="preserve"> cm(cm(cour) + 2) </w:t>
-      </w:r>
-      <w:r>
-        <w:rPr>
-          <w:color w:val="808080" w:themeColor="background1" w:themeShade="80"/>
-        </w:rPr>
-        <w:t>= NIL</w:t>
-      </w:r>
-    </w:p>
-    <w:p>
-      <w:pPr>
-        <w:pStyle w:val="Sansinterligne"/>
-        <w:ind w:left="708" w:firstLine="708"/>
-      </w:pPr>
-      <w:proofErr w:type="gramStart"/>
-      <w:r>
-        <w:t>m(</w:t>
-      </w:r>
-      <w:proofErr w:type="spellStart"/>
-      <w:proofErr w:type="gramEnd"/>
-      <w:r>
-        <w:t>level</w:t>
-      </w:r>
-      <w:proofErr w:type="spellEnd"/>
-      <w:r>
-        <w:t xml:space="preserve">) </w:t>
-      </w:r>
-      <w:r>
-        <w:rPr>
-          <w:rFonts w:ascii="Cambria Math" w:hAnsi="Cambria Math" w:cs="Cambria Math"/>
-        </w:rPr>
-        <w:t>≔</w:t>
-      </w:r>
-      <w:r>
-        <w:t xml:space="preserve"> cm(</w:t>
-      </w:r>
-      <w:proofErr w:type="spellStart"/>
-      <w:r>
-        <w:t>level</w:t>
-      </w:r>
-      <w:proofErr w:type="spellEnd"/>
-      <w:r>
-        <w:t xml:space="preserve">) – 1 </w:t>
-      </w:r>
-      <w:r>
-        <w:rPr>
-          <w:color w:val="808080" w:themeColor="background1" w:themeShade="80"/>
-        </w:rPr>
-        <w:t xml:space="preserve">= 1 – 1 </w:t>
-      </w:r>
-      <w:r>
-        <w:t>= 0</w:t>
-      </w:r>
-    </w:p>
-    <w:p>
-      <w:pPr>
-        <w:pStyle w:val="Sansinterligne"/>
-        <w:ind w:firstLine="708"/>
-      </w:pPr>
-    </w:p>
-    <w:p>
-      <w:pPr>
-        <w:pStyle w:val="Sansinterligne"/>
-        <w:ind w:firstLine="708"/>
-      </w:pPr>
-      <w:proofErr w:type="gramStart"/>
-      <w:r>
-        <w:t>non(</w:t>
-      </w:r>
-      <w:proofErr w:type="gramEnd"/>
-      <w:r>
-        <w:t xml:space="preserve">vide(pile)) = </w:t>
-      </w:r>
-      <w:r>
-        <w:rPr>
-          <w:b/>
-        </w:rPr>
-        <w:t>Faux</w:t>
-      </w:r>
-    </w:p>
-    <w:p>
-      <w:pPr>
-        <w:pStyle w:val="Sansinterligne"/>
-        <w:ind w:firstLine="708"/>
-      </w:pPr>
-      <w:proofErr w:type="gramStart"/>
-      <w:r>
-        <w:t>cm(</w:t>
-      </w:r>
-      <w:proofErr w:type="gramEnd"/>
-      <w:r>
-        <w:t xml:space="preserve">cour) = NIL = </w:t>
-      </w:r>
-      <w:r>
-        <w:rPr>
-          <w:b/>
-        </w:rPr>
-        <w:t>Vrai</w:t>
-      </w:r>
-    </w:p>
-    <w:p>
-      <w:pPr>
-        <w:pStyle w:val="Sansinterligne"/>
-        <w:ind w:firstLine="708"/>
-      </w:pPr>
-      <w:r>
-        <w:t xml:space="preserve">On ne </w:t>
-      </w:r>
-      <w:r>
-        <w:rPr>
-          <w:b/>
-        </w:rPr>
-        <w:t>rentre</w:t>
-      </w:r>
-      <w:r>
-        <w:t xml:space="preserve"> </w:t>
-      </w:r>
-      <w:r>
-        <w:rPr>
-          <w:b/>
-        </w:rPr>
-        <w:t>pas</w:t>
-      </w:r>
-      <w:r>
-        <w:t xml:space="preserve"> dans le </w:t>
-      </w:r>
-      <w:r>
-        <w:rPr>
-          <w:b/>
-        </w:rPr>
-        <w:t>Tant que</w:t>
-      </w:r>
-    </w:p>
-    <w:p>
-      <w:pPr>
-        <w:pStyle w:val="Sansinterligne"/>
-      </w:pPr>
-    </w:p>
-    <w:p>
-      <w:pPr>
-        <w:pStyle w:val="Sansinterligne"/>
-      </w:pPr>
-      <w:proofErr w:type="gramStart"/>
-      <w:r>
-        <w:t>non(</w:t>
-      </w:r>
-      <w:proofErr w:type="gramEnd"/>
-      <w:r>
-        <w:t xml:space="preserve">vide(pile)) = </w:t>
-      </w:r>
-      <w:r>
-        <w:rPr>
-          <w:b/>
-        </w:rPr>
-        <w:t>Faux</w:t>
-      </w:r>
-    </w:p>
-    <w:p>
-      <w:pPr>
-        <w:pStyle w:val="Sansinterligne"/>
-      </w:pPr>
-      <w:proofErr w:type="gramStart"/>
-      <w:r>
-        <w:t>cm(</w:t>
-      </w:r>
-      <w:proofErr w:type="gramEnd"/>
-      <w:r>
-        <w:t xml:space="preserve">cour) ≠ NIL = </w:t>
-      </w:r>
-      <w:r>
-        <w:rPr>
-          <w:b/>
-        </w:rPr>
-        <w:t>Faux</w:t>
-      </w:r>
-    </w:p>
-    <w:p>
-      <w:pPr>
-        <w:pStyle w:val="Sansinterligne"/>
-      </w:pPr>
-      <w:r>
-        <w:t xml:space="preserve">On </w:t>
-      </w:r>
-      <w:r>
-        <w:rPr>
-          <w:b/>
-        </w:rPr>
-        <w:t>sort</w:t>
-      </w:r>
-      <w:r>
-        <w:t xml:space="preserve"> du </w:t>
-      </w:r>
-      <w:r>
-        <w:rPr>
-          <w:b/>
-        </w:rPr>
-        <w:t>Tant que principal</w:t>
-      </w:r>
-    </w:p>
-    <w:p>
-      <w:pPr>
-        <w:pStyle w:val="Sansinterligne"/>
-      </w:pPr>
+      </w:pPr>
+      <w:bookmarkStart w:id="20" w:name="_GoBack"/>
+      <w:bookmarkEnd w:id="20"/>
     </w:p>
     <w:p>
       <w:pPr>
@@ -4432,7 +4189,7 @@
             <w:noProof/>
             <w:color w:val="808080" w:themeColor="background1" w:themeShade="80"/>
           </w:rPr>
-          <w:t>10</w:t>
+          <w:t>8</w:t>
         </w:r>
         <w:r>
           <w:rPr>
@@ -11632,7 +11389,7 @@
 </file>
 
 <file path=customXml/itemProps2.xml><?xml version="1.0" encoding="utf-8"?>
-<ds:datastoreItem xmlns:ds="http://schemas.openxmlformats.org/officeDocument/2006/customXml" ds:itemID="{77C398D1-7E68-4CBC-9965-C646EAFC005D}">
+<ds:datastoreItem xmlns:ds="http://schemas.openxmlformats.org/officeDocument/2006/customXml" ds:itemID="{5083A3B3-80B3-483D-90C2-DCB5B754EE2E}">
   <ds:schemaRefs>
     <ds:schemaRef ds:uri="http://schemas.openxmlformats.org/officeDocument/2006/bibliography"/>
   </ds:schemaRefs>

</xml_diff>

<commit_message>
Modification mineures dans le docx
</commit_message>
<xml_diff>
--- a/DM5/Barbesange_Garcon_G2.docx
+++ b/DM5/Barbesange_Garcon_G2.docx
@@ -1,6 +1,6 @@
 
 <file path=word/document.xml><?xml version="1.0" encoding="utf-8"?>
-<w:document xmlns:wpc="http://schemas.microsoft.com/office/word/2010/wordprocessingCanvas" xmlns:mc="http://schemas.openxmlformats.org/markup-compatibility/2006" xmlns:o="urn:schemas-microsoft-com:office:office" xmlns:r="http://schemas.openxmlformats.org/officeDocument/2006/relationships" xmlns:m="http://schemas.openxmlformats.org/officeDocument/2006/math" xmlns:v="urn:schemas-microsoft-com:vml" xmlns:wp14="http://schemas.microsoft.com/office/word/2010/wordprocessingDrawing" xmlns:wp="http://schemas.openxmlformats.org/drawingml/2006/wordprocessingDrawing" xmlns:w10="urn:schemas-microsoft-com:office:word" xmlns:w="http://schemas.openxmlformats.org/wordprocessingml/2006/main" xmlns:w14="http://schemas.microsoft.com/office/word/2010/wordml" xmlns:w15="http://schemas.microsoft.com/office/word/2012/wordml" xmlns:wpg="http://schemas.microsoft.com/office/word/2010/wordprocessingGroup" xmlns:wpi="http://schemas.microsoft.com/office/word/2010/wordprocessingInk" xmlns:wne="http://schemas.microsoft.com/office/word/2006/wordml" xmlns:wps="http://schemas.microsoft.com/office/word/2010/wordprocessingShape" mc:Ignorable="w14 w15 wp14">
+<w:document xmlns:wpc="http://schemas.microsoft.com/office/word/2010/wordprocessingCanvas" xmlns:mc="http://schemas.openxmlformats.org/markup-compatibility/2006" xmlns:o="urn:schemas-microsoft-com:office:office" xmlns:r="http://schemas.openxmlformats.org/officeDocument/2006/relationships" xmlns:m="http://schemas.openxmlformats.org/officeDocument/2006/math" xmlns:v="urn:schemas-microsoft-com:vml" xmlns:wp14="http://schemas.microsoft.com/office/word/2010/wordprocessingDrawing" xmlns:wp="http://schemas.openxmlformats.org/drawingml/2006/wordprocessingDrawing" xmlns:w10="urn:schemas-microsoft-com:office:word" xmlns:w="http://schemas.openxmlformats.org/wordprocessingml/2006/main" xmlns:w14="http://schemas.microsoft.com/office/word/2010/wordml" xmlns:wpg="http://schemas.microsoft.com/office/word/2010/wordprocessingGroup" xmlns:wpi="http://schemas.microsoft.com/office/word/2010/wordprocessingInk" xmlns:wne="http://schemas.microsoft.com/office/word/2006/wordml" xmlns:wps="http://schemas.microsoft.com/office/word/2010/wordprocessingShape" mc:Ignorable="w14 wp14">
   <w:body>
     <w:sdt>
       <w:sdtPr>
@@ -391,7 +391,7 @@
       <w:pPr>
         <w:pStyle w:val="TM"/>
         <w:sectPr>
-          <w:footerReference w:type="default" r:id="rId9"/>
+          <w:footerReference w:type="default" r:id="rId10"/>
           <w:type w:val="continuous"/>
           <w:pgSz w:w="11906" w:h="16838"/>
           <w:pgMar w:top="1417" w:right="1417" w:bottom="1417" w:left="1417" w:header="708" w:footer="708" w:gutter="0"/>
@@ -1510,16 +1510,16 @@
         <w:pStyle w:val="Titre1"/>
       </w:pPr>
       <w:bookmarkStart w:id="4" w:name="_Présentation_du_projet"/>
-      <w:bookmarkStart w:id="5" w:name="_Toc371491268"/>
-      <w:bookmarkStart w:id="6" w:name="_Toc372303826"/>
-      <w:bookmarkStart w:id="7" w:name="_Toc373415401"/>
-      <w:bookmarkStart w:id="8" w:name="_Toc418416903"/>
+      <w:bookmarkStart w:id="5" w:name="_Toc418416903"/>
+      <w:bookmarkStart w:id="6" w:name="_Toc371491268"/>
+      <w:bookmarkStart w:id="7" w:name="_Toc372303826"/>
+      <w:bookmarkStart w:id="8" w:name="_Toc373415401"/>
       <w:bookmarkEnd w:id="4"/>
       <w:r>
         <w:t>Rappel du sujet</w:t>
       </w:r>
       <w:bookmarkStart w:id="9" w:name="_Toc381283414"/>
-      <w:bookmarkEnd w:id="8"/>
+      <w:bookmarkEnd w:id="5"/>
     </w:p>
     <w:p>
       <w:r>
@@ -1568,25 +1568,13 @@
         <w:t>.</w:t>
       </w:r>
       <w:r>
-        <w:t xml:space="preserve"> L</w:t>
-      </w:r>
-      <w:r>
-        <w:t xml:space="preserve">es feuilles n’étant </w:t>
-      </w:r>
-      <w:r>
-        <w:t xml:space="preserve">donc pas </w:t>
+        <w:t xml:space="preserve"> Les feuilles n’étant donc pas </w:t>
       </w:r>
       <w:r>
         <w:t>considérées</w:t>
       </w:r>
       <w:r>
-        <w:t xml:space="preserve"> comme</w:t>
-      </w:r>
-      <w:r>
-        <w:t xml:space="preserve"> des nœuds</w:t>
-      </w:r>
-      <w:r>
-        <w:t>.</w:t>
+        <w:t xml:space="preserve"> comme des nœuds.</w:t>
       </w:r>
     </w:p>
     <w:p>
@@ -1597,9 +1585,9 @@
       <w:r>
         <w:t>Présentation</w:t>
       </w:r>
-      <w:bookmarkEnd w:id="5"/>
       <w:bookmarkEnd w:id="6"/>
       <w:bookmarkEnd w:id="7"/>
+      <w:bookmarkEnd w:id="8"/>
       <w:bookmarkEnd w:id="9"/>
       <w:r>
         <w:t xml:space="preserve"> du principe</w:t>
@@ -1672,7 +1660,7 @@
                     <pic:cNvPicPr/>
                   </pic:nvPicPr>
                   <pic:blipFill>
-                    <a:blip r:embed="rId10">
+                    <a:blip r:embed="rId11">
                       <a:extLst>
                         <a:ext uri="{28A0092B-C50C-407E-A947-70E740481C1C}">
                           <a14:useLocalDpi xmlns:a14="http://schemas.microsoft.com/office/drawing/2010/main" val="0"/>
@@ -2100,13 +2088,34 @@
     </w:p>
     <w:p>
       <w:pPr>
+        <w:spacing w:before="0"/>
+        <w:ind w:firstLine="0"/>
+        <w:jc w:val="left"/>
+        <w:rPr>
+          <w:rFonts w:asciiTheme="majorHAnsi" w:eastAsiaTheme="majorEastAsia" w:hAnsiTheme="majorHAnsi" w:cstheme="majorBidi"/>
+          <w:b/>
+          <w:bCs/>
+          <w:color w:val="365F91" w:themeColor="accent1" w:themeShade="BF"/>
+          <w:sz w:val="28"/>
+          <w:szCs w:val="28"/>
+        </w:rPr>
+      </w:pPr>
+      <w:bookmarkStart w:id="14" w:name="_Toc418416908"/>
+      <w:r>
+        <w:br w:type="page"/>
+      </w:r>
+    </w:p>
+    <w:p>
+      <w:pPr>
         <w:pStyle w:val="Titre1"/>
       </w:pPr>
-      <w:bookmarkStart w:id="14" w:name="_Toc418416908"/>
-      <w:r>
+      <w:r>
+        <w:lastRenderedPageBreak/>
         <w:t>Algorithme</w:t>
       </w:r>
+      <w:bookmarkStart w:id="15" w:name="_GoBack"/>
       <w:bookmarkEnd w:id="14"/>
+      <w:bookmarkEnd w:id="15"/>
     </w:p>
     <w:tbl>
       <w:tblPr>
@@ -2454,7 +2463,6 @@
               <w:ind w:firstLine="0"/>
             </w:pPr>
             <w:r>
-              <w:lastRenderedPageBreak/>
               <w:tab/>
             </w:r>
             <w:r>
@@ -2707,10 +2715,7 @@
             </w:r>
             <w:proofErr w:type="gramEnd"/>
             <w:r>
-              <w:t>pile)</w:t>
-            </w:r>
-            <w:r>
-              <w:t>;</w:t>
+              <w:t>pile);</w:t>
             </w:r>
           </w:p>
         </w:tc>
@@ -2726,7 +2731,6 @@
               <w:ind w:firstLine="0"/>
             </w:pPr>
             <w:r>
-              <w:lastRenderedPageBreak/>
               <w:t>FIN</w:t>
             </w:r>
           </w:p>
@@ -2737,11 +2741,11 @@
       <w:pPr>
         <w:pStyle w:val="Titre1"/>
       </w:pPr>
-      <w:bookmarkStart w:id="15" w:name="_Toc418416909"/>
+      <w:bookmarkStart w:id="16" w:name="_Toc418416909"/>
       <w:r>
         <w:t>Lexique</w:t>
       </w:r>
-      <w:bookmarkEnd w:id="15"/>
+      <w:bookmarkEnd w:id="16"/>
     </w:p>
     <w:p>
       <w:pPr>
@@ -2781,19 +2785,7 @@
         </w:numPr>
       </w:pPr>
       <w:r>
-        <w:t xml:space="preserve">taille : entier </w:t>
-      </w:r>
-      <w:r>
-        <w:t>représentant</w:t>
-      </w:r>
-      <w:r>
-        <w:t xml:space="preserve"> le nombre d'</w:t>
-      </w:r>
-      <w:r>
-        <w:t>éléments</w:t>
-      </w:r>
-      <w:r>
-        <w:t xml:space="preserve"> dans l'arbre</w:t>
+        <w:t>taille : entier représentant le nombre d'éléments dans l'arbre</w:t>
       </w:r>
     </w:p>
     <w:p>
@@ -2810,25 +2802,10 @@
       </w:r>
       <w:proofErr w:type="spellEnd"/>
       <w:r>
-        <w:t xml:space="preserve"> : adresse de l'entier </w:t>
-      </w:r>
-      <w:r>
-        <w:t>représentant</w:t>
-      </w:r>
-      <w:r>
-        <w:t xml:space="preserve"> le nombre de </w:t>
-      </w:r>
-      <w:r>
-        <w:t>nœuds</w:t>
-      </w:r>
-      <w:r>
-        <w:t xml:space="preserve"> (racines et </w:t>
-      </w:r>
-      <w:r>
-        <w:t>nœuds</w:t>
-      </w:r>
-      <w:r>
-        <w:t xml:space="preserve"> internes sans les feuilles)</w:t>
+        <w:t xml:space="preserve"> : adresse de l'entier représentant </w:t>
+      </w:r>
+      <w:r>
+        <w:t>le nombre de nœuds</w:t>
       </w:r>
     </w:p>
     <w:p>
@@ -2840,13 +2817,7 @@
         </w:numPr>
       </w:pPr>
       <w:r>
-        <w:t xml:space="preserve">hauteur : adresse de l'entier </w:t>
-      </w:r>
-      <w:r>
-        <w:t>représentant</w:t>
-      </w:r>
-      <w:r>
-        <w:t xml:space="preserve"> le nombre maximal de niveaux dans l'arbre</w:t>
+        <w:t>hauteur : adresse de l'entier représentant le nombre maximal de niveaux dans l'arbre</w:t>
       </w:r>
     </w:p>
     <w:p>
@@ -2863,7 +2834,13 @@
       </w:r>
       <w:proofErr w:type="spellEnd"/>
       <w:r>
-        <w:t xml:space="preserve"> : adresse de l'entier pour le calcul de la hauteur</w:t>
+        <w:t xml:space="preserve"> : adresse de l'entier</w:t>
+      </w:r>
+      <w:r>
+        <w:t xml:space="preserve"> intermédiaire</w:t>
+      </w:r>
+      <w:r>
+        <w:t xml:space="preserve"> pour le calcul de la hauteur</w:t>
       </w:r>
     </w:p>
     <w:p>
@@ -2875,16 +2852,9 @@
         </w:numPr>
       </w:pPr>
       <w:r>
-        <w:t xml:space="preserve">cour : adresse du pointeur sur le </w:t>
-      </w:r>
-      <w:r>
-        <w:t>nœud</w:t>
-      </w:r>
-      <w:r>
-        <w:t xml:space="preserve"> courant de l'arbre</w:t>
-      </w:r>
-    </w:p>
-    <w:p/>
+        <w:t>cour : adresse du pointeur sur le nœud courant de l'arbre</w:t>
+      </w:r>
+    </w:p>
     <w:p>
       <w:pPr>
         <w:spacing w:before="0"/>
@@ -2899,7 +2869,7 @@
       <w:pPr>
         <w:pStyle w:val="Titre"/>
       </w:pPr>
-      <w:bookmarkStart w:id="16" w:name="_Toc418416910"/>
+      <w:bookmarkStart w:id="17" w:name="_Toc418416910"/>
       <w:r>
         <w:lastRenderedPageBreak/>
         <w:t>Trace</w:t>
@@ -2916,17 +2886,17 @@
       <w:r>
         <w:t>algorithme</w:t>
       </w:r>
-      <w:bookmarkEnd w:id="16"/>
+      <w:bookmarkEnd w:id="17"/>
     </w:p>
     <w:p>
       <w:pPr>
         <w:pStyle w:val="Cas"/>
       </w:pPr>
-      <w:bookmarkStart w:id="17" w:name="_Toc418416911"/>
+      <w:bookmarkStart w:id="18" w:name="_Toc418416911"/>
       <w:r>
         <w:t>Cas général</w:t>
       </w:r>
-      <w:bookmarkEnd w:id="17"/>
+      <w:bookmarkEnd w:id="18"/>
     </w:p>
     <w:p/>
     <w:p>
@@ -2943,12 +2913,12 @@
       <w:pPr>
         <w:pStyle w:val="Cas"/>
       </w:pPr>
-      <w:bookmarkStart w:id="18" w:name="_Toc418416912"/>
+      <w:bookmarkStart w:id="19" w:name="_Toc418416912"/>
       <w:r>
         <w:lastRenderedPageBreak/>
         <w:t>Arbre vide</w:t>
       </w:r>
-      <w:bookmarkEnd w:id="18"/>
+      <w:bookmarkEnd w:id="19"/>
     </w:p>
     <w:p>
       <w:r>
@@ -2980,7 +2950,7 @@
                     <pic:cNvPicPr/>
                   </pic:nvPicPr>
                   <pic:blipFill rotWithShape="1">
-                    <a:blip r:embed="rId11">
+                    <a:blip r:embed="rId12">
                       <a:extLst>
                         <a:ext uri="{28A0092B-C50C-407E-A947-70E740481C1C}">
                           <a14:useLocalDpi xmlns:a14="http://schemas.microsoft.com/office/drawing/2010/main" val="0"/>
@@ -3390,7 +3360,7 @@
       <w:pPr>
         <w:pStyle w:val="Cas"/>
       </w:pPr>
-      <w:bookmarkStart w:id="19" w:name="_Toc418416913"/>
+      <w:bookmarkStart w:id="20" w:name="_Toc418416913"/>
       <w:r>
         <w:lastRenderedPageBreak/>
         <w:t xml:space="preserve">Arbre avec seulement </w:t>
@@ -3401,7 +3371,7 @@
       <w:r>
         <w:t>e feuille</w:t>
       </w:r>
-      <w:bookmarkEnd w:id="19"/>
+      <w:bookmarkEnd w:id="20"/>
     </w:p>
     <w:p>
       <w:r>
@@ -3433,7 +3403,7 @@
                     <pic:cNvPicPr/>
                   </pic:nvPicPr>
                   <pic:blipFill rotWithShape="1">
-                    <a:blip r:embed="rId12">
+                    <a:blip r:embed="rId13">
                       <a:extLst>
                         <a:ext uri="{28A0092B-C50C-407E-A947-70E740481C1C}">
                           <a14:useLocalDpi xmlns:a14="http://schemas.microsoft.com/office/drawing/2010/main" val="0"/>
@@ -3479,10 +3449,7 @@
       </w:r>
       <w:proofErr w:type="gramStart"/>
       <w:r>
-        <w:t>NBNOEUDS</w:t>
-      </w:r>
-      <w:r>
-        <w:t>(</w:t>
+        <w:t>NBNOEUDS(</w:t>
       </w:r>
       <w:proofErr w:type="gramEnd"/>
       <w:r>
@@ -4009,8 +3976,6 @@
       <w:pPr>
         <w:pStyle w:val="Sansinterligne"/>
       </w:pPr>
-      <w:bookmarkStart w:id="20" w:name="_GoBack"/>
-      <w:bookmarkEnd w:id="20"/>
     </w:p>
     <w:p>
       <w:pPr>
@@ -4113,7 +4078,7 @@
     </w:p>
     <w:p/>
     <w:sectPr>
-      <w:footerReference w:type="first" r:id="rId13"/>
+      <w:footerReference w:type="first" r:id="rId14"/>
       <w:pgSz w:w="11906" w:h="16838"/>
       <w:pgMar w:top="1418" w:right="1418" w:bottom="1418" w:left="1418" w:header="709" w:footer="709" w:gutter="0"/>
       <w:cols w:space="708"/>
@@ -4125,7 +4090,7 @@
 </file>
 
 <file path=word/endnotes.xml><?xml version="1.0" encoding="utf-8"?>
-<w:endnotes xmlns:wpc="http://schemas.microsoft.com/office/word/2010/wordprocessingCanvas" xmlns:mc="http://schemas.openxmlformats.org/markup-compatibility/2006" xmlns:o="urn:schemas-microsoft-com:office:office" xmlns:r="http://schemas.openxmlformats.org/officeDocument/2006/relationships" xmlns:m="http://schemas.openxmlformats.org/officeDocument/2006/math" xmlns:v="urn:schemas-microsoft-com:vml" xmlns:wp14="http://schemas.microsoft.com/office/word/2010/wordprocessingDrawing" xmlns:wp="http://schemas.openxmlformats.org/drawingml/2006/wordprocessingDrawing" xmlns:w10="urn:schemas-microsoft-com:office:word" xmlns:w="http://schemas.openxmlformats.org/wordprocessingml/2006/main" xmlns:w14="http://schemas.microsoft.com/office/word/2010/wordml" xmlns:w15="http://schemas.microsoft.com/office/word/2012/wordml" xmlns:wpg="http://schemas.microsoft.com/office/word/2010/wordprocessingGroup" xmlns:wpi="http://schemas.microsoft.com/office/word/2010/wordprocessingInk" xmlns:wne="http://schemas.microsoft.com/office/word/2006/wordml" xmlns:wps="http://schemas.microsoft.com/office/word/2010/wordprocessingShape" mc:Ignorable="w14 w15 wp14">
+<w:endnotes xmlns:wpc="http://schemas.microsoft.com/office/word/2010/wordprocessingCanvas" xmlns:mc="http://schemas.openxmlformats.org/markup-compatibility/2006" xmlns:o="urn:schemas-microsoft-com:office:office" xmlns:r="http://schemas.openxmlformats.org/officeDocument/2006/relationships" xmlns:m="http://schemas.openxmlformats.org/officeDocument/2006/math" xmlns:v="urn:schemas-microsoft-com:vml" xmlns:wp14="http://schemas.microsoft.com/office/word/2010/wordprocessingDrawing" xmlns:wp="http://schemas.openxmlformats.org/drawingml/2006/wordprocessingDrawing" xmlns:w10="urn:schemas-microsoft-com:office:word" xmlns:w="http://schemas.openxmlformats.org/wordprocessingml/2006/main" xmlns:w14="http://schemas.microsoft.com/office/word/2010/wordml" xmlns:wpg="http://schemas.microsoft.com/office/word/2010/wordprocessingGroup" xmlns:wpi="http://schemas.microsoft.com/office/word/2010/wordprocessingInk" xmlns:wne="http://schemas.microsoft.com/office/word/2006/wordml" xmlns:wps="http://schemas.microsoft.com/office/word/2010/wordprocessingShape" mc:Ignorable="w14 wp14">
   <w:endnote w:type="separator" w:id="-1">
     <w:p>
       <w:pPr>
@@ -4150,7 +4115,7 @@
 </file>
 
 <file path=word/footer1.xml><?xml version="1.0" encoding="utf-8"?>
-<w:ftr xmlns:wpc="http://schemas.microsoft.com/office/word/2010/wordprocessingCanvas" xmlns:mc="http://schemas.openxmlformats.org/markup-compatibility/2006" xmlns:o="urn:schemas-microsoft-com:office:office" xmlns:r="http://schemas.openxmlformats.org/officeDocument/2006/relationships" xmlns:m="http://schemas.openxmlformats.org/officeDocument/2006/math" xmlns:v="urn:schemas-microsoft-com:vml" xmlns:wp14="http://schemas.microsoft.com/office/word/2010/wordprocessingDrawing" xmlns:wp="http://schemas.openxmlformats.org/drawingml/2006/wordprocessingDrawing" xmlns:w10="urn:schemas-microsoft-com:office:word" xmlns:w="http://schemas.openxmlformats.org/wordprocessingml/2006/main" xmlns:w14="http://schemas.microsoft.com/office/word/2010/wordml" xmlns:w15="http://schemas.microsoft.com/office/word/2012/wordml" xmlns:wpg="http://schemas.microsoft.com/office/word/2010/wordprocessingGroup" xmlns:wpi="http://schemas.microsoft.com/office/word/2010/wordprocessingInk" xmlns:wne="http://schemas.microsoft.com/office/word/2006/wordml" xmlns:wps="http://schemas.microsoft.com/office/word/2010/wordprocessingShape" mc:Ignorable="w14 w15 wp14">
+<w:ftr xmlns:wpc="http://schemas.microsoft.com/office/word/2010/wordprocessingCanvas" xmlns:mc="http://schemas.openxmlformats.org/markup-compatibility/2006" xmlns:o="urn:schemas-microsoft-com:office:office" xmlns:r="http://schemas.openxmlformats.org/officeDocument/2006/relationships" xmlns:m="http://schemas.openxmlformats.org/officeDocument/2006/math" xmlns:v="urn:schemas-microsoft-com:vml" xmlns:wp14="http://schemas.microsoft.com/office/word/2010/wordprocessingDrawing" xmlns:wp="http://schemas.openxmlformats.org/drawingml/2006/wordprocessingDrawing" xmlns:w10="urn:schemas-microsoft-com:office:word" xmlns:w="http://schemas.openxmlformats.org/wordprocessingml/2006/main" xmlns:w14="http://schemas.microsoft.com/office/word/2010/wordml" xmlns:wpg="http://schemas.microsoft.com/office/word/2010/wordprocessingGroup" xmlns:wpi="http://schemas.microsoft.com/office/word/2010/wordprocessingInk" xmlns:wne="http://schemas.microsoft.com/office/word/2006/wordml" xmlns:wps="http://schemas.microsoft.com/office/word/2010/wordprocessingShape" mc:Ignorable="w14 wp14">
   <w:sdt>
     <w:sdtPr>
       <w:id w:val="411893608"/>
@@ -4189,7 +4154,7 @@
             <w:noProof/>
             <w:color w:val="808080" w:themeColor="background1" w:themeShade="80"/>
           </w:rPr>
-          <w:t>8</w:t>
+          <w:t>3</w:t>
         </w:r>
         <w:r>
           <w:rPr>
@@ -4281,7 +4246,7 @@
 </file>
 
 <file path=word/footer2.xml><?xml version="1.0" encoding="utf-8"?>
-<w:ftr xmlns:wpc="http://schemas.microsoft.com/office/word/2010/wordprocessingCanvas" xmlns:mc="http://schemas.openxmlformats.org/markup-compatibility/2006" xmlns:o="urn:schemas-microsoft-com:office:office" xmlns:r="http://schemas.openxmlformats.org/officeDocument/2006/relationships" xmlns:m="http://schemas.openxmlformats.org/officeDocument/2006/math" xmlns:v="urn:schemas-microsoft-com:vml" xmlns:wp14="http://schemas.microsoft.com/office/word/2010/wordprocessingDrawing" xmlns:wp="http://schemas.openxmlformats.org/drawingml/2006/wordprocessingDrawing" xmlns:w10="urn:schemas-microsoft-com:office:word" xmlns:w="http://schemas.openxmlformats.org/wordprocessingml/2006/main" xmlns:w14="http://schemas.microsoft.com/office/word/2010/wordml" xmlns:w15="http://schemas.microsoft.com/office/word/2012/wordml" xmlns:wpg="http://schemas.microsoft.com/office/word/2010/wordprocessingGroup" xmlns:wpi="http://schemas.microsoft.com/office/word/2010/wordprocessingInk" xmlns:wne="http://schemas.microsoft.com/office/word/2006/wordml" xmlns:wps="http://schemas.microsoft.com/office/word/2010/wordprocessingShape" mc:Ignorable="w14 w15 wp14">
+<w:ftr xmlns:wpc="http://schemas.microsoft.com/office/word/2010/wordprocessingCanvas" xmlns:mc="http://schemas.openxmlformats.org/markup-compatibility/2006" xmlns:o="urn:schemas-microsoft-com:office:office" xmlns:r="http://schemas.openxmlformats.org/officeDocument/2006/relationships" xmlns:m="http://schemas.openxmlformats.org/officeDocument/2006/math" xmlns:v="urn:schemas-microsoft-com:vml" xmlns:wp14="http://schemas.microsoft.com/office/word/2010/wordprocessingDrawing" xmlns:wp="http://schemas.openxmlformats.org/drawingml/2006/wordprocessingDrawing" xmlns:w10="urn:schemas-microsoft-com:office:word" xmlns:w="http://schemas.openxmlformats.org/wordprocessingml/2006/main" xmlns:w14="http://schemas.microsoft.com/office/word/2010/wordml" xmlns:wpg="http://schemas.microsoft.com/office/word/2010/wordprocessingGroup" xmlns:wpi="http://schemas.microsoft.com/office/word/2010/wordprocessingInk" xmlns:wne="http://schemas.microsoft.com/office/word/2006/wordml" xmlns:wps="http://schemas.microsoft.com/office/word/2010/wordprocessingShape" mc:Ignorable="w14 wp14">
   <w:sdt>
     <w:sdtPr>
       <w:rPr>
@@ -4423,7 +4388,7 @@
 </file>
 
 <file path=word/footnotes.xml><?xml version="1.0" encoding="utf-8"?>
-<w:footnotes xmlns:wpc="http://schemas.microsoft.com/office/word/2010/wordprocessingCanvas" xmlns:mc="http://schemas.openxmlformats.org/markup-compatibility/2006" xmlns:o="urn:schemas-microsoft-com:office:office" xmlns:r="http://schemas.openxmlformats.org/officeDocument/2006/relationships" xmlns:m="http://schemas.openxmlformats.org/officeDocument/2006/math" xmlns:v="urn:schemas-microsoft-com:vml" xmlns:wp14="http://schemas.microsoft.com/office/word/2010/wordprocessingDrawing" xmlns:wp="http://schemas.openxmlformats.org/drawingml/2006/wordprocessingDrawing" xmlns:w10="urn:schemas-microsoft-com:office:word" xmlns:w="http://schemas.openxmlformats.org/wordprocessingml/2006/main" xmlns:w14="http://schemas.microsoft.com/office/word/2010/wordml" xmlns:w15="http://schemas.microsoft.com/office/word/2012/wordml" xmlns:wpg="http://schemas.microsoft.com/office/word/2010/wordprocessingGroup" xmlns:wpi="http://schemas.microsoft.com/office/word/2010/wordprocessingInk" xmlns:wne="http://schemas.microsoft.com/office/word/2006/wordml" xmlns:wps="http://schemas.microsoft.com/office/word/2010/wordprocessingShape" mc:Ignorable="w14 w15 wp14">
+<w:footnotes xmlns:wpc="http://schemas.microsoft.com/office/word/2010/wordprocessingCanvas" xmlns:mc="http://schemas.openxmlformats.org/markup-compatibility/2006" xmlns:o="urn:schemas-microsoft-com:office:office" xmlns:r="http://schemas.openxmlformats.org/officeDocument/2006/relationships" xmlns:m="http://schemas.openxmlformats.org/officeDocument/2006/math" xmlns:v="urn:schemas-microsoft-com:vml" xmlns:wp14="http://schemas.microsoft.com/office/word/2010/wordprocessingDrawing" xmlns:wp="http://schemas.openxmlformats.org/drawingml/2006/wordprocessingDrawing" xmlns:w10="urn:schemas-microsoft-com:office:word" xmlns:w="http://schemas.openxmlformats.org/wordprocessingml/2006/main" xmlns:w14="http://schemas.microsoft.com/office/word/2010/wordml" xmlns:wpg="http://schemas.microsoft.com/office/word/2010/wordprocessingGroup" xmlns:wpi="http://schemas.microsoft.com/office/word/2010/wordprocessingInk" xmlns:wne="http://schemas.microsoft.com/office/word/2006/wordml" xmlns:wps="http://schemas.microsoft.com/office/word/2010/wordprocessingShape" mc:Ignorable="w14 wp14">
   <w:footnote w:type="separator" w:id="-1">
     <w:p>
       <w:pPr>
@@ -4448,7 +4413,7 @@
 </file>
 
 <file path=word/numbering.xml><?xml version="1.0" encoding="utf-8"?>
-<w:numbering xmlns:wpc="http://schemas.microsoft.com/office/word/2010/wordprocessingCanvas" xmlns:mc="http://schemas.openxmlformats.org/markup-compatibility/2006" xmlns:o="urn:schemas-microsoft-com:office:office" xmlns:r="http://schemas.openxmlformats.org/officeDocument/2006/relationships" xmlns:m="http://schemas.openxmlformats.org/officeDocument/2006/math" xmlns:v="urn:schemas-microsoft-com:vml" xmlns:wp14="http://schemas.microsoft.com/office/word/2010/wordprocessingDrawing" xmlns:wp="http://schemas.openxmlformats.org/drawingml/2006/wordprocessingDrawing" xmlns:w10="urn:schemas-microsoft-com:office:word" xmlns:w="http://schemas.openxmlformats.org/wordprocessingml/2006/main" xmlns:w14="http://schemas.microsoft.com/office/word/2010/wordml" xmlns:w15="http://schemas.microsoft.com/office/word/2012/wordml" xmlns:wpg="http://schemas.microsoft.com/office/word/2010/wordprocessingGroup" xmlns:wpi="http://schemas.microsoft.com/office/word/2010/wordprocessingInk" xmlns:wne="http://schemas.microsoft.com/office/word/2006/wordml" xmlns:wps="http://schemas.microsoft.com/office/word/2010/wordprocessingShape" mc:Ignorable="w14 w15 wp14">
+<w:numbering xmlns:wpc="http://schemas.microsoft.com/office/word/2010/wordprocessingCanvas" xmlns:mc="http://schemas.openxmlformats.org/markup-compatibility/2006" xmlns:o="urn:schemas-microsoft-com:office:office" xmlns:r="http://schemas.openxmlformats.org/officeDocument/2006/relationships" xmlns:m="http://schemas.openxmlformats.org/officeDocument/2006/math" xmlns:v="urn:schemas-microsoft-com:vml" xmlns:wp14="http://schemas.microsoft.com/office/word/2010/wordprocessingDrawing" xmlns:wp="http://schemas.openxmlformats.org/drawingml/2006/wordprocessingDrawing" xmlns:w10="urn:schemas-microsoft-com:office:word" xmlns:w="http://schemas.openxmlformats.org/wordprocessingml/2006/main" xmlns:w14="http://schemas.microsoft.com/office/word/2010/wordml" xmlns:wpg="http://schemas.microsoft.com/office/word/2010/wordprocessingGroup" xmlns:wpi="http://schemas.microsoft.com/office/word/2010/wordprocessingInk" xmlns:wne="http://schemas.microsoft.com/office/word/2006/wordml" xmlns:wps="http://schemas.microsoft.com/office/word/2010/wordprocessingShape" mc:Ignorable="w14 wp14">
   <w:abstractNum w:abstractNumId="0">
     <w:nsid w:val="026E680E"/>
     <w:multiLevelType w:val="hybridMultilevel"/>
@@ -9337,7 +9302,7 @@
 </file>
 
 <file path=word/styles.xml><?xml version="1.0" encoding="utf-8"?>
-<w:styles xmlns:mc="http://schemas.openxmlformats.org/markup-compatibility/2006" xmlns:r="http://schemas.openxmlformats.org/officeDocument/2006/relationships" xmlns:w="http://schemas.openxmlformats.org/wordprocessingml/2006/main" xmlns:w14="http://schemas.microsoft.com/office/word/2010/wordml" xmlns:w15="http://schemas.microsoft.com/office/word/2012/wordml" mc:Ignorable="w14 w15">
+<w:styles xmlns:mc="http://schemas.openxmlformats.org/markup-compatibility/2006" xmlns:r="http://schemas.openxmlformats.org/officeDocument/2006/relationships" xmlns:w="http://schemas.openxmlformats.org/wordprocessingml/2006/main" xmlns:w14="http://schemas.microsoft.com/office/word/2010/wordml" mc:Ignorable="w14">
   <w:docDefaults>
     <w:rPrDefault>
       <w:rPr>
@@ -9353,378 +9318,144 @@
       </w:pPr>
     </w:pPrDefault>
   </w:docDefaults>
-  <w:latentStyles w:defLockedState="0" w:defUIPriority="99" w:defSemiHidden="0" w:defUnhideWhenUsed="0" w:defQFormat="0" w:count="371">
-    <w:lsdException w:name="Normal" w:uiPriority="0" w:qFormat="1"/>
-    <w:lsdException w:name="heading 1" w:uiPriority="9" w:qFormat="1"/>
-    <w:lsdException w:name="heading 2" w:semiHidden="1" w:uiPriority="9" w:unhideWhenUsed="1" w:qFormat="1"/>
-    <w:lsdException w:name="heading 3" w:semiHidden="1" w:uiPriority="9" w:unhideWhenUsed="1" w:qFormat="1"/>
-    <w:lsdException w:name="heading 4" w:semiHidden="1" w:uiPriority="9" w:unhideWhenUsed="1" w:qFormat="1"/>
-    <w:lsdException w:name="heading 5" w:semiHidden="1" w:uiPriority="9" w:unhideWhenUsed="1" w:qFormat="1"/>
-    <w:lsdException w:name="heading 6" w:semiHidden="1" w:uiPriority="9" w:unhideWhenUsed="1" w:qFormat="1"/>
-    <w:lsdException w:name="heading 7" w:semiHidden="1" w:uiPriority="9" w:unhideWhenUsed="1" w:qFormat="1"/>
-    <w:lsdException w:name="heading 8" w:semiHidden="1" w:uiPriority="9" w:unhideWhenUsed="1" w:qFormat="1"/>
-    <w:lsdException w:name="heading 9" w:semiHidden="1" w:uiPriority="9" w:unhideWhenUsed="1" w:qFormat="1"/>
-    <w:lsdException w:name="index 1" w:semiHidden="1" w:unhideWhenUsed="1"/>
-    <w:lsdException w:name="index 2" w:semiHidden="1" w:unhideWhenUsed="1"/>
-    <w:lsdException w:name="index 3" w:semiHidden="1" w:unhideWhenUsed="1"/>
-    <w:lsdException w:name="index 4" w:semiHidden="1" w:unhideWhenUsed="1"/>
-    <w:lsdException w:name="index 5" w:semiHidden="1" w:unhideWhenUsed="1"/>
-    <w:lsdException w:name="index 6" w:semiHidden="1" w:unhideWhenUsed="1"/>
-    <w:lsdException w:name="index 7" w:semiHidden="1" w:unhideWhenUsed="1"/>
-    <w:lsdException w:name="index 8" w:semiHidden="1" w:unhideWhenUsed="1"/>
-    <w:lsdException w:name="index 9" w:semiHidden="1" w:unhideWhenUsed="1"/>
-    <w:lsdException w:name="toc 1" w:semiHidden="1" w:uiPriority="39" w:unhideWhenUsed="1" w:qFormat="1"/>
-    <w:lsdException w:name="toc 2" w:semiHidden="1" w:uiPriority="39" w:unhideWhenUsed="1" w:qFormat="1"/>
-    <w:lsdException w:name="toc 3" w:semiHidden="1" w:uiPriority="39" w:unhideWhenUsed="1" w:qFormat="1"/>
-    <w:lsdException w:name="toc 4" w:semiHidden="1" w:uiPriority="39" w:unhideWhenUsed="1"/>
-    <w:lsdException w:name="toc 5" w:semiHidden="1" w:uiPriority="39" w:unhideWhenUsed="1"/>
-    <w:lsdException w:name="toc 6" w:semiHidden="1" w:uiPriority="39" w:unhideWhenUsed="1"/>
-    <w:lsdException w:name="toc 7" w:semiHidden="1" w:uiPriority="39" w:unhideWhenUsed="1"/>
-    <w:lsdException w:name="toc 8" w:semiHidden="1" w:uiPriority="39" w:unhideWhenUsed="1"/>
-    <w:lsdException w:name="toc 9" w:semiHidden="1" w:uiPriority="39" w:unhideWhenUsed="1"/>
-    <w:lsdException w:name="Normal Indent" w:semiHidden="1" w:unhideWhenUsed="1"/>
-    <w:lsdException w:name="footnote text" w:semiHidden="1" w:unhideWhenUsed="1"/>
-    <w:lsdException w:name="annotation text" w:semiHidden="1" w:unhideWhenUsed="1"/>
-    <w:lsdException w:name="header" w:semiHidden="1" w:unhideWhenUsed="1"/>
-    <w:lsdException w:name="footer" w:semiHidden="1" w:unhideWhenUsed="1"/>
-    <w:lsdException w:name="index heading" w:semiHidden="1" w:unhideWhenUsed="1"/>
-    <w:lsdException w:name="caption" w:semiHidden="1" w:uiPriority="35" w:unhideWhenUsed="1" w:qFormat="1"/>
-    <w:lsdException w:name="table of figures" w:semiHidden="1" w:unhideWhenUsed="1"/>
-    <w:lsdException w:name="envelope address" w:semiHidden="1" w:unhideWhenUsed="1"/>
-    <w:lsdException w:name="envelope return" w:semiHidden="1" w:unhideWhenUsed="1"/>
-    <w:lsdException w:name="footnote reference" w:semiHidden="1" w:unhideWhenUsed="1"/>
-    <w:lsdException w:name="annotation reference" w:semiHidden="1" w:unhideWhenUsed="1"/>
-    <w:lsdException w:name="line number" w:semiHidden="1" w:unhideWhenUsed="1"/>
-    <w:lsdException w:name="page number" w:semiHidden="1" w:unhideWhenUsed="1"/>
-    <w:lsdException w:name="endnote reference" w:semiHidden="1" w:unhideWhenUsed="1"/>
-    <w:lsdException w:name="endnote text" w:semiHidden="1" w:unhideWhenUsed="1"/>
-    <w:lsdException w:name="table of authorities" w:semiHidden="1" w:unhideWhenUsed="1"/>
-    <w:lsdException w:name="macro" w:semiHidden="1" w:unhideWhenUsed="1"/>
-    <w:lsdException w:name="toa heading" w:semiHidden="1" w:unhideWhenUsed="1"/>
-    <w:lsdException w:name="List" w:semiHidden="1" w:unhideWhenUsed="1"/>
-    <w:lsdException w:name="List Bullet" w:semiHidden="1" w:unhideWhenUsed="1"/>
-    <w:lsdException w:name="List Number" w:semiHidden="1" w:unhideWhenUsed="1"/>
-    <w:lsdException w:name="List 2" w:semiHidden="1" w:unhideWhenUsed="1"/>
-    <w:lsdException w:name="List 3" w:semiHidden="1" w:unhideWhenUsed="1"/>
-    <w:lsdException w:name="List 4" w:semiHidden="1" w:unhideWhenUsed="1"/>
-    <w:lsdException w:name="List 5" w:semiHidden="1" w:unhideWhenUsed="1"/>
-    <w:lsdException w:name="List Bullet 2" w:semiHidden="1" w:unhideWhenUsed="1"/>
-    <w:lsdException w:name="List Bullet 3" w:semiHidden="1" w:unhideWhenUsed="1"/>
-    <w:lsdException w:name="List Bullet 4" w:semiHidden="1" w:unhideWhenUsed="1"/>
-    <w:lsdException w:name="List Bullet 5" w:semiHidden="1" w:unhideWhenUsed="1"/>
-    <w:lsdException w:name="List Number 2" w:semiHidden="1" w:unhideWhenUsed="1"/>
-    <w:lsdException w:name="List Number 3" w:semiHidden="1" w:unhideWhenUsed="1"/>
-    <w:lsdException w:name="List Number 4" w:semiHidden="1" w:unhideWhenUsed="1"/>
-    <w:lsdException w:name="List Number 5" w:semiHidden="1" w:unhideWhenUsed="1"/>
-    <w:lsdException w:name="Title" w:uiPriority="10" w:qFormat="1"/>
-    <w:lsdException w:name="Closing" w:semiHidden="1" w:unhideWhenUsed="1"/>
-    <w:lsdException w:name="Signature" w:semiHidden="1" w:unhideWhenUsed="1"/>
-    <w:lsdException w:name="Default Paragraph Font" w:semiHidden="1" w:uiPriority="1" w:unhideWhenUsed="1"/>
-    <w:lsdException w:name="Body Text" w:semiHidden="1" w:unhideWhenUsed="1"/>
-    <w:lsdException w:name="Body Text Indent" w:semiHidden="1" w:unhideWhenUsed="1"/>
-    <w:lsdException w:name="List Continue" w:semiHidden="1" w:unhideWhenUsed="1"/>
-    <w:lsdException w:name="List Continue 2" w:semiHidden="1" w:unhideWhenUsed="1"/>
-    <w:lsdException w:name="List Continue 3" w:semiHidden="1" w:unhideWhenUsed="1"/>
-    <w:lsdException w:name="List Continue 4" w:semiHidden="1" w:unhideWhenUsed="1"/>
-    <w:lsdException w:name="List Continue 5" w:semiHidden="1" w:unhideWhenUsed="1"/>
-    <w:lsdException w:name="Message Header" w:semiHidden="1" w:unhideWhenUsed="1"/>
-    <w:lsdException w:name="Subtitle" w:uiPriority="11" w:qFormat="1"/>
-    <w:lsdException w:name="Salutation" w:semiHidden="1" w:unhideWhenUsed="1"/>
-    <w:lsdException w:name="Date" w:semiHidden="1" w:unhideWhenUsed="1"/>
-    <w:lsdException w:name="Body Text First Indent" w:semiHidden="1" w:unhideWhenUsed="1"/>
-    <w:lsdException w:name="Body Text First Indent 2" w:semiHidden="1" w:unhideWhenUsed="1"/>
-    <w:lsdException w:name="Note Heading" w:semiHidden="1" w:unhideWhenUsed="1"/>
-    <w:lsdException w:name="Body Text 2" w:semiHidden="1" w:unhideWhenUsed="1"/>
-    <w:lsdException w:name="Body Text 3" w:semiHidden="1" w:unhideWhenUsed="1"/>
-    <w:lsdException w:name="Body Text Indent 2" w:semiHidden="1" w:unhideWhenUsed="1"/>
-    <w:lsdException w:name="Body Text Indent 3" w:semiHidden="1" w:unhideWhenUsed="1"/>
-    <w:lsdException w:name="Block Text" w:semiHidden="1" w:unhideWhenUsed="1"/>
-    <w:lsdException w:name="Hyperlink" w:semiHidden="1" w:unhideWhenUsed="1"/>
-    <w:lsdException w:name="FollowedHyperlink" w:semiHidden="1" w:unhideWhenUsed="1"/>
-    <w:lsdException w:name="Strong" w:uiPriority="22" w:qFormat="1"/>
-    <w:lsdException w:name="Emphasis" w:uiPriority="20" w:qFormat="1"/>
-    <w:lsdException w:name="Document Map" w:semiHidden="1" w:unhideWhenUsed="1"/>
-    <w:lsdException w:name="Plain Text" w:semiHidden="1" w:unhideWhenUsed="1"/>
-    <w:lsdException w:name="E-mail Signature" w:semiHidden="1" w:unhideWhenUsed="1"/>
-    <w:lsdException w:name="HTML Top of Form" w:semiHidden="1" w:unhideWhenUsed="1"/>
-    <w:lsdException w:name="HTML Bottom of Form" w:semiHidden="1" w:unhideWhenUsed="1"/>
-    <w:lsdException w:name="Normal (Web)" w:semiHidden="1" w:unhideWhenUsed="1"/>
-    <w:lsdException w:name="HTML Acronym" w:semiHidden="1" w:unhideWhenUsed="1"/>
-    <w:lsdException w:name="HTML Address" w:semiHidden="1" w:unhideWhenUsed="1"/>
-    <w:lsdException w:name="HTML Cite" w:semiHidden="1" w:unhideWhenUsed="1"/>
-    <w:lsdException w:name="HTML Code" w:semiHidden="1" w:unhideWhenUsed="1"/>
-    <w:lsdException w:name="HTML Definition" w:semiHidden="1" w:unhideWhenUsed="1"/>
-    <w:lsdException w:name="HTML Keyboard" w:semiHidden="1" w:unhideWhenUsed="1"/>
-    <w:lsdException w:name="HTML Preformatted" w:semiHidden="1" w:unhideWhenUsed="1"/>
-    <w:lsdException w:name="HTML Sample" w:semiHidden="1" w:unhideWhenUsed="1"/>
-    <w:lsdException w:name="HTML Typewriter" w:semiHidden="1" w:unhideWhenUsed="1"/>
-    <w:lsdException w:name="HTML Variable" w:semiHidden="1" w:unhideWhenUsed="1"/>
-    <w:lsdException w:name="Normal Table" w:semiHidden="1" w:unhideWhenUsed="1"/>
-    <w:lsdException w:name="annotation subject" w:semiHidden="1" w:unhideWhenUsed="1"/>
-    <w:lsdException w:name="No List" w:semiHidden="1" w:unhideWhenUsed="1"/>
-    <w:lsdException w:name="Outline List 1" w:semiHidden="1" w:unhideWhenUsed="1"/>
-    <w:lsdException w:name="Outline List 2" w:semiHidden="1" w:unhideWhenUsed="1"/>
-    <w:lsdException w:name="Outline List 3" w:semiHidden="1" w:unhideWhenUsed="1"/>
-    <w:lsdException w:name="Table Simple 1" w:semiHidden="1" w:unhideWhenUsed="1"/>
-    <w:lsdException w:name="Table Simple 2" w:semiHidden="1" w:unhideWhenUsed="1"/>
-    <w:lsdException w:name="Table Simple 3" w:semiHidden="1" w:unhideWhenUsed="1"/>
-    <w:lsdException w:name="Table Classic 1" w:semiHidden="1" w:unhideWhenUsed="1"/>
-    <w:lsdException w:name="Table Classic 2" w:semiHidden="1" w:unhideWhenUsed="1"/>
-    <w:lsdException w:name="Table Classic 3" w:semiHidden="1" w:unhideWhenUsed="1"/>
-    <w:lsdException w:name="Table Classic 4" w:semiHidden="1" w:unhideWhenUsed="1"/>
-    <w:lsdException w:name="Table Colorful 1" w:semiHidden="1" w:unhideWhenUsed="1"/>
-    <w:lsdException w:name="Table Colorful 2" w:semiHidden="1" w:unhideWhenUsed="1"/>
-    <w:lsdException w:name="Table Colorful 3" w:semiHidden="1" w:unhideWhenUsed="1"/>
-    <w:lsdException w:name="Table Columns 1" w:semiHidden="1" w:unhideWhenUsed="1"/>
-    <w:lsdException w:name="Table Columns 2" w:semiHidden="1" w:unhideWhenUsed="1"/>
-    <w:lsdException w:name="Table Columns 3" w:semiHidden="1" w:unhideWhenUsed="1"/>
-    <w:lsdException w:name="Table Columns 4" w:semiHidden="1" w:unhideWhenUsed="1"/>
-    <w:lsdException w:name="Table Columns 5" w:semiHidden="1" w:unhideWhenUsed="1"/>
-    <w:lsdException w:name="Table Grid 1" w:semiHidden="1" w:unhideWhenUsed="1"/>
-    <w:lsdException w:name="Table Grid 2" w:semiHidden="1" w:unhideWhenUsed="1"/>
-    <w:lsdException w:name="Table Grid 3" w:semiHidden="1" w:unhideWhenUsed="1"/>
-    <w:lsdException w:name="Table Grid 4" w:semiHidden="1" w:unhideWhenUsed="1"/>
-    <w:lsdException w:name="Table Grid 5" w:semiHidden="1" w:unhideWhenUsed="1"/>
-    <w:lsdException w:name="Table Grid 6" w:semiHidden="1" w:unhideWhenUsed="1"/>
-    <w:lsdException w:name="Table Grid 7" w:semiHidden="1" w:unhideWhenUsed="1"/>
-    <w:lsdException w:name="Table Grid 8" w:semiHidden="1" w:unhideWhenUsed="1"/>
-    <w:lsdException w:name="Table List 1" w:semiHidden="1" w:unhideWhenUsed="1"/>
-    <w:lsdException w:name="Table List 2" w:semiHidden="1" w:unhideWhenUsed="1"/>
-    <w:lsdException w:name="Table List 3" w:semiHidden="1" w:unhideWhenUsed="1"/>
-    <w:lsdException w:name="Table List 4" w:semiHidden="1" w:unhideWhenUsed="1"/>
-    <w:lsdException w:name="Table List 5" w:semiHidden="1" w:unhideWhenUsed="1"/>
-    <w:lsdException w:name="Table List 6" w:semiHidden="1" w:unhideWhenUsed="1"/>
-    <w:lsdException w:name="Table List 7" w:semiHidden="1" w:unhideWhenUsed="1"/>
-    <w:lsdException w:name="Table List 8" w:semiHidden="1" w:unhideWhenUsed="1"/>
-    <w:lsdException w:name="Table 3D effects 1" w:semiHidden="1" w:unhideWhenUsed="1"/>
-    <w:lsdException w:name="Table 3D effects 2" w:semiHidden="1" w:unhideWhenUsed="1"/>
-    <w:lsdException w:name="Table 3D effects 3" w:semiHidden="1" w:unhideWhenUsed="1"/>
-    <w:lsdException w:name="Table Contemporary" w:semiHidden="1" w:unhideWhenUsed="1"/>
-    <w:lsdException w:name="Table Elegant" w:semiHidden="1" w:unhideWhenUsed="1"/>
-    <w:lsdException w:name="Table Professional" w:semiHidden="1" w:unhideWhenUsed="1"/>
-    <w:lsdException w:name="Table Subtle 1" w:semiHidden="1" w:unhideWhenUsed="1"/>
-    <w:lsdException w:name="Table Subtle 2" w:semiHidden="1" w:unhideWhenUsed="1"/>
-    <w:lsdException w:name="Table Web 1" w:semiHidden="1" w:unhideWhenUsed="1"/>
-    <w:lsdException w:name="Table Web 2" w:semiHidden="1" w:unhideWhenUsed="1"/>
-    <w:lsdException w:name="Table Web 3" w:semiHidden="1" w:unhideWhenUsed="1"/>
-    <w:lsdException w:name="Balloon Text" w:semiHidden="1" w:unhideWhenUsed="1"/>
-    <w:lsdException w:name="Table Grid" w:uiPriority="59"/>
-    <w:lsdException w:name="Table Theme" w:semiHidden="1" w:unhideWhenUsed="1"/>
-    <w:lsdException w:name="Placeholder Text" w:semiHidden="1"/>
-    <w:lsdException w:name="No Spacing" w:uiPriority="1" w:qFormat="1"/>
-    <w:lsdException w:name="Light Shading" w:uiPriority="60"/>
-    <w:lsdException w:name="Light List" w:uiPriority="61"/>
-    <w:lsdException w:name="Light Grid" w:uiPriority="62"/>
-    <w:lsdException w:name="Medium Shading 1" w:uiPriority="63"/>
-    <w:lsdException w:name="Medium Shading 2" w:uiPriority="64"/>
-    <w:lsdException w:name="Medium List 1" w:uiPriority="65"/>
-    <w:lsdException w:name="Medium List 2" w:uiPriority="66"/>
-    <w:lsdException w:name="Medium Grid 1" w:uiPriority="67"/>
-    <w:lsdException w:name="Medium Grid 2" w:uiPriority="68"/>
-    <w:lsdException w:name="Medium Grid 3" w:uiPriority="69"/>
-    <w:lsdException w:name="Dark List" w:uiPriority="70"/>
-    <w:lsdException w:name="Colorful Shading" w:uiPriority="71"/>
-    <w:lsdException w:name="Colorful List" w:uiPriority="72"/>
-    <w:lsdException w:name="Colorful Grid" w:uiPriority="73"/>
-    <w:lsdException w:name="Light Shading Accent 1" w:uiPriority="60"/>
-    <w:lsdException w:name="Light List Accent 1" w:uiPriority="61"/>
-    <w:lsdException w:name="Light Grid Accent 1" w:uiPriority="62"/>
-    <w:lsdException w:name="Medium Shading 1 Accent 1" w:uiPriority="63"/>
-    <w:lsdException w:name="Medium Shading 2 Accent 1" w:uiPriority="64"/>
-    <w:lsdException w:name="Medium List 1 Accent 1" w:uiPriority="65"/>
-    <w:lsdException w:name="Revision" w:semiHidden="1"/>
-    <w:lsdException w:name="List Paragraph" w:uiPriority="34" w:qFormat="1"/>
-    <w:lsdException w:name="Quote" w:uiPriority="29" w:qFormat="1"/>
-    <w:lsdException w:name="Intense Quote" w:uiPriority="30" w:qFormat="1"/>
-    <w:lsdException w:name="Medium List 2 Accent 1" w:uiPriority="66"/>
-    <w:lsdException w:name="Medium Grid 1 Accent 1" w:uiPriority="67"/>
-    <w:lsdException w:name="Medium Grid 2 Accent 1" w:uiPriority="68"/>
-    <w:lsdException w:name="Medium Grid 3 Accent 1" w:uiPriority="69"/>
-    <w:lsdException w:name="Dark List Accent 1" w:uiPriority="70"/>
-    <w:lsdException w:name="Colorful Shading Accent 1" w:uiPriority="71"/>
-    <w:lsdException w:name="Colorful List Accent 1" w:uiPriority="72"/>
-    <w:lsdException w:name="Colorful Grid Accent 1" w:uiPriority="73"/>
-    <w:lsdException w:name="Light Shading Accent 2" w:uiPriority="60"/>
-    <w:lsdException w:name="Light List Accent 2" w:uiPriority="61"/>
-    <w:lsdException w:name="Light Grid Accent 2" w:uiPriority="62"/>
-    <w:lsdException w:name="Medium Shading 1 Accent 2" w:uiPriority="63"/>
-    <w:lsdException w:name="Medium Shading 2 Accent 2" w:uiPriority="64"/>
-    <w:lsdException w:name="Medium List 1 Accent 2" w:uiPriority="65"/>
-    <w:lsdException w:name="Medium List 2 Accent 2" w:uiPriority="66"/>
-    <w:lsdException w:name="Medium Grid 1 Accent 2" w:uiPriority="67"/>
-    <w:lsdException w:name="Medium Grid 2 Accent 2" w:uiPriority="68"/>
-    <w:lsdException w:name="Medium Grid 3 Accent 2" w:uiPriority="69"/>
-    <w:lsdException w:name="Dark List Accent 2" w:uiPriority="70"/>
-    <w:lsdException w:name="Colorful Shading Accent 2" w:uiPriority="71"/>
-    <w:lsdException w:name="Colorful List Accent 2" w:uiPriority="72"/>
-    <w:lsdException w:name="Colorful Grid Accent 2" w:uiPriority="73"/>
-    <w:lsdException w:name="Light Shading Accent 3" w:uiPriority="60"/>
-    <w:lsdException w:name="Light List Accent 3" w:uiPriority="61"/>
-    <w:lsdException w:name="Light Grid Accent 3" w:uiPriority="62"/>
-    <w:lsdException w:name="Medium Shading 1 Accent 3" w:uiPriority="63"/>
-    <w:lsdException w:name="Medium Shading 2 Accent 3" w:uiPriority="64"/>
-    <w:lsdException w:name="Medium List 1 Accent 3" w:uiPriority="65"/>
-    <w:lsdException w:name="Medium List 2 Accent 3" w:uiPriority="66"/>
-    <w:lsdException w:name="Medium Grid 1 Accent 3" w:uiPriority="67"/>
-    <w:lsdException w:name="Medium Grid 2 Accent 3" w:uiPriority="68"/>
-    <w:lsdException w:name="Medium Grid 3 Accent 3" w:uiPriority="69"/>
-    <w:lsdException w:name="Dark List Accent 3" w:uiPriority="70"/>
-    <w:lsdException w:name="Colorful Shading Accent 3" w:uiPriority="71"/>
-    <w:lsdException w:name="Colorful List Accent 3" w:uiPriority="72"/>
-    <w:lsdException w:name="Colorful Grid Accent 3" w:uiPriority="73"/>
-    <w:lsdException w:name="Light Shading Accent 4" w:uiPriority="60"/>
-    <w:lsdException w:name="Light List Accent 4" w:uiPriority="61"/>
-    <w:lsdException w:name="Light Grid Accent 4" w:uiPriority="62"/>
-    <w:lsdException w:name="Medium Shading 1 Accent 4" w:uiPriority="63"/>
-    <w:lsdException w:name="Medium Shading 2 Accent 4" w:uiPriority="64"/>
-    <w:lsdException w:name="Medium List 1 Accent 4" w:uiPriority="65"/>
-    <w:lsdException w:name="Medium List 2 Accent 4" w:uiPriority="66"/>
-    <w:lsdException w:name="Medium Grid 1 Accent 4" w:uiPriority="67"/>
-    <w:lsdException w:name="Medium Grid 2 Accent 4" w:uiPriority="68"/>
-    <w:lsdException w:name="Medium Grid 3 Accent 4" w:uiPriority="69"/>
-    <w:lsdException w:name="Dark List Accent 4" w:uiPriority="70"/>
-    <w:lsdException w:name="Colorful Shading Accent 4" w:uiPriority="71"/>
-    <w:lsdException w:name="Colorful List Accent 4" w:uiPriority="72"/>
-    <w:lsdException w:name="Colorful Grid Accent 4" w:uiPriority="73"/>
-    <w:lsdException w:name="Light Shading Accent 5" w:uiPriority="60"/>
-    <w:lsdException w:name="Light List Accent 5" w:uiPriority="61"/>
-    <w:lsdException w:name="Light Grid Accent 5" w:uiPriority="62"/>
-    <w:lsdException w:name="Medium Shading 1 Accent 5" w:uiPriority="63"/>
-    <w:lsdException w:name="Medium Shading 2 Accent 5" w:uiPriority="64"/>
-    <w:lsdException w:name="Medium List 1 Accent 5" w:uiPriority="65"/>
-    <w:lsdException w:name="Medium List 2 Accent 5" w:uiPriority="66"/>
-    <w:lsdException w:name="Medium Grid 1 Accent 5" w:uiPriority="67"/>
-    <w:lsdException w:name="Medium Grid 2 Accent 5" w:uiPriority="68"/>
-    <w:lsdException w:name="Medium Grid 3 Accent 5" w:uiPriority="69"/>
-    <w:lsdException w:name="Dark List Accent 5" w:uiPriority="70"/>
-    <w:lsdException w:name="Colorful Shading Accent 5" w:uiPriority="71"/>
-    <w:lsdException w:name="Colorful List Accent 5" w:uiPriority="72"/>
-    <w:lsdException w:name="Colorful Grid Accent 5" w:uiPriority="73"/>
-    <w:lsdException w:name="Light Shading Accent 6" w:uiPriority="60"/>
-    <w:lsdException w:name="Light List Accent 6" w:uiPriority="61"/>
-    <w:lsdException w:name="Light Grid Accent 6" w:uiPriority="62"/>
-    <w:lsdException w:name="Medium Shading 1 Accent 6" w:uiPriority="63"/>
-    <w:lsdException w:name="Medium Shading 2 Accent 6" w:uiPriority="64"/>
-    <w:lsdException w:name="Medium List 1 Accent 6" w:uiPriority="65"/>
-    <w:lsdException w:name="Medium List 2 Accent 6" w:uiPriority="66"/>
-    <w:lsdException w:name="Medium Grid 1 Accent 6" w:uiPriority="67"/>
-    <w:lsdException w:name="Medium Grid 2 Accent 6" w:uiPriority="68"/>
-    <w:lsdException w:name="Medium Grid 3 Accent 6" w:uiPriority="69"/>
-    <w:lsdException w:name="Dark List Accent 6" w:uiPriority="70"/>
-    <w:lsdException w:name="Colorful Shading Accent 6" w:uiPriority="71"/>
-    <w:lsdException w:name="Colorful List Accent 6" w:uiPriority="72"/>
-    <w:lsdException w:name="Colorful Grid Accent 6" w:uiPriority="73"/>
-    <w:lsdException w:name="Subtle Emphasis" w:uiPriority="19" w:qFormat="1"/>
-    <w:lsdException w:name="Intense Emphasis" w:uiPriority="21" w:qFormat="1"/>
-    <w:lsdException w:name="Subtle Reference" w:uiPriority="31" w:qFormat="1"/>
-    <w:lsdException w:name="Intense Reference" w:uiPriority="32" w:qFormat="1"/>
-    <w:lsdException w:name="Book Title" w:uiPriority="33" w:qFormat="1"/>
-    <w:lsdException w:name="Bibliography" w:semiHidden="1" w:uiPriority="37" w:unhideWhenUsed="1"/>
-    <w:lsdException w:name="TOC Heading" w:semiHidden="1" w:uiPriority="39" w:unhideWhenUsed="1" w:qFormat="1"/>
-    <w:lsdException w:name="Plain Table 1" w:uiPriority="41"/>
-    <w:lsdException w:name="Plain Table 2" w:uiPriority="42"/>
-    <w:lsdException w:name="Plain Table 3" w:uiPriority="43"/>
-    <w:lsdException w:name="Plain Table 4" w:uiPriority="44"/>
-    <w:lsdException w:name="Plain Table 5" w:uiPriority="45"/>
-    <w:lsdException w:name="Grid Table Light" w:uiPriority="40"/>
-    <w:lsdException w:name="Grid Table 1 Light" w:uiPriority="46"/>
-    <w:lsdException w:name="Grid Table 2" w:uiPriority="47"/>
-    <w:lsdException w:name="Grid Table 3" w:uiPriority="48"/>
-    <w:lsdException w:name="Grid Table 4" w:uiPriority="49"/>
-    <w:lsdException w:name="Grid Table 5 Dark" w:uiPriority="50"/>
-    <w:lsdException w:name="Grid Table 6 Colorful" w:uiPriority="51"/>
-    <w:lsdException w:name="Grid Table 7 Colorful" w:uiPriority="52"/>
-    <w:lsdException w:name="Grid Table 1 Light Accent 1" w:uiPriority="46"/>
-    <w:lsdException w:name="Grid Table 2 Accent 1" w:uiPriority="47"/>
-    <w:lsdException w:name="Grid Table 3 Accent 1" w:uiPriority="48"/>
-    <w:lsdException w:name="Grid Table 4 Accent 1" w:uiPriority="49"/>
-    <w:lsdException w:name="Grid Table 5 Dark Accent 1" w:uiPriority="50"/>
-    <w:lsdException w:name="Grid Table 6 Colorful Accent 1" w:uiPriority="51"/>
-    <w:lsdException w:name="Grid Table 7 Colorful Accent 1" w:uiPriority="52"/>
-    <w:lsdException w:name="Grid Table 1 Light Accent 2" w:uiPriority="46"/>
-    <w:lsdException w:name="Grid Table 2 Accent 2" w:uiPriority="47"/>
-    <w:lsdException w:name="Grid Table 3 Accent 2" w:uiPriority="48"/>
-    <w:lsdException w:name="Grid Table 4 Accent 2" w:uiPriority="49"/>
-    <w:lsdException w:name="Grid Table 5 Dark Accent 2" w:uiPriority="50"/>
-    <w:lsdException w:name="Grid Table 6 Colorful Accent 2" w:uiPriority="51"/>
-    <w:lsdException w:name="Grid Table 7 Colorful Accent 2" w:uiPriority="52"/>
-    <w:lsdException w:name="Grid Table 1 Light Accent 3" w:uiPriority="46"/>
-    <w:lsdException w:name="Grid Table 2 Accent 3" w:uiPriority="47"/>
-    <w:lsdException w:name="Grid Table 3 Accent 3" w:uiPriority="48"/>
-    <w:lsdException w:name="Grid Table 4 Accent 3" w:uiPriority="49"/>
-    <w:lsdException w:name="Grid Table 5 Dark Accent 3" w:uiPriority="50"/>
-    <w:lsdException w:name="Grid Table 6 Colorful Accent 3" w:uiPriority="51"/>
-    <w:lsdException w:name="Grid Table 7 Colorful Accent 3" w:uiPriority="52"/>
-    <w:lsdException w:name="Grid Table 1 Light Accent 4" w:uiPriority="46"/>
-    <w:lsdException w:name="Grid Table 2 Accent 4" w:uiPriority="47"/>
-    <w:lsdException w:name="Grid Table 3 Accent 4" w:uiPriority="48"/>
-    <w:lsdException w:name="Grid Table 4 Accent 4" w:uiPriority="49"/>
-    <w:lsdException w:name="Grid Table 5 Dark Accent 4" w:uiPriority="50"/>
-    <w:lsdException w:name="Grid Table 6 Colorful Accent 4" w:uiPriority="51"/>
-    <w:lsdException w:name="Grid Table 7 Colorful Accent 4" w:uiPriority="52"/>
-    <w:lsdException w:name="Grid Table 1 Light Accent 5" w:uiPriority="46"/>
-    <w:lsdException w:name="Grid Table 2 Accent 5" w:uiPriority="47"/>
-    <w:lsdException w:name="Grid Table 3 Accent 5" w:uiPriority="48"/>
-    <w:lsdException w:name="Grid Table 4 Accent 5" w:uiPriority="49"/>
-    <w:lsdException w:name="Grid Table 5 Dark Accent 5" w:uiPriority="50"/>
-    <w:lsdException w:name="Grid Table 6 Colorful Accent 5" w:uiPriority="51"/>
-    <w:lsdException w:name="Grid Table 7 Colorful Accent 5" w:uiPriority="52"/>
-    <w:lsdException w:name="Grid Table 1 Light Accent 6" w:uiPriority="46"/>
-    <w:lsdException w:name="Grid Table 2 Accent 6" w:uiPriority="47"/>
-    <w:lsdException w:name="Grid Table 3 Accent 6" w:uiPriority="48"/>
-    <w:lsdException w:name="Grid Table 4 Accent 6" w:uiPriority="49"/>
-    <w:lsdException w:name="Grid Table 5 Dark Accent 6" w:uiPriority="50"/>
-    <w:lsdException w:name="Grid Table 6 Colorful Accent 6" w:uiPriority="51"/>
-    <w:lsdException w:name="Grid Table 7 Colorful Accent 6" w:uiPriority="52"/>
-    <w:lsdException w:name="List Table 1 Light" w:uiPriority="46"/>
-    <w:lsdException w:name="List Table 2" w:uiPriority="47"/>
-    <w:lsdException w:name="List Table 3" w:uiPriority="48"/>
-    <w:lsdException w:name="List Table 4" w:uiPriority="49"/>
-    <w:lsdException w:name="List Table 5 Dark" w:uiPriority="50"/>
-    <w:lsdException w:name="List Table 6 Colorful" w:uiPriority="51"/>
-    <w:lsdException w:name="List Table 7 Colorful" w:uiPriority="52"/>
-    <w:lsdException w:name="List Table 1 Light Accent 1" w:uiPriority="46"/>
-    <w:lsdException w:name="List Table 2 Accent 1" w:uiPriority="47"/>
-    <w:lsdException w:name="List Table 3 Accent 1" w:uiPriority="48"/>
-    <w:lsdException w:name="List Table 4 Accent 1" w:uiPriority="49"/>
-    <w:lsdException w:name="List Table 5 Dark Accent 1" w:uiPriority="50"/>
-    <w:lsdException w:name="List Table 6 Colorful Accent 1" w:uiPriority="51"/>
-    <w:lsdException w:name="List Table 7 Colorful Accent 1" w:uiPriority="52"/>
-    <w:lsdException w:name="List Table 1 Light Accent 2" w:uiPriority="46"/>
-    <w:lsdException w:name="List Table 2 Accent 2" w:uiPriority="47"/>
-    <w:lsdException w:name="List Table 3 Accent 2" w:uiPriority="48"/>
-    <w:lsdException w:name="List Table 4 Accent 2" w:uiPriority="49"/>
-    <w:lsdException w:name="List Table 5 Dark Accent 2" w:uiPriority="50"/>
-    <w:lsdException w:name="List Table 6 Colorful Accent 2" w:uiPriority="51"/>
-    <w:lsdException w:name="List Table 7 Colorful Accent 2" w:uiPriority="52"/>
-    <w:lsdException w:name="List Table 1 Light Accent 3" w:uiPriority="46"/>
-    <w:lsdException w:name="List Table 2 Accent 3" w:uiPriority="47"/>
-    <w:lsdException w:name="List Table 3 Accent 3" w:uiPriority="48"/>
-    <w:lsdException w:name="List Table 4 Accent 3" w:uiPriority="49"/>
-    <w:lsdException w:name="List Table 5 Dark Accent 3" w:uiPriority="50"/>
-    <w:lsdException w:name="List Table 6 Colorful Accent 3" w:uiPriority="51"/>
-    <w:lsdException w:name="List Table 7 Colorful Accent 3" w:uiPriority="52"/>
-    <w:lsdException w:name="List Table 1 Light Accent 4" w:uiPriority="46"/>
-    <w:lsdException w:name="List Table 2 Accent 4" w:uiPriority="47"/>
-    <w:lsdException w:name="List Table 3 Accent 4" w:uiPriority="48"/>
-    <w:lsdException w:name="List Table 4 Accent 4" w:uiPriority="49"/>
-    <w:lsdException w:name="List Table 5 Dark Accent 4" w:uiPriority="50"/>
-    <w:lsdException w:name="List Table 6 Colorful Accent 4" w:uiPriority="51"/>
-    <w:lsdException w:name="List Table 7 Colorful Accent 4" w:uiPriority="52"/>
-    <w:lsdException w:name="List Table 1 Light Accent 5" w:uiPriority="46"/>
-    <w:lsdException w:name="List Table 2 Accent 5" w:uiPriority="47"/>
-    <w:lsdException w:name="List Table 3 Accent 5" w:uiPriority="48"/>
-    <w:lsdException w:name="List Table 4 Accent 5" w:uiPriority="49"/>
-    <w:lsdException w:name="List Table 5 Dark Accent 5" w:uiPriority="50"/>
-    <w:lsdException w:name="List Table 6 Colorful Accent 5" w:uiPriority="51"/>
-    <w:lsdException w:name="List Table 7 Colorful Accent 5" w:uiPriority="52"/>
-    <w:lsdException w:name="List Table 1 Light Accent 6" w:uiPriority="46"/>
-    <w:lsdException w:name="List Table 2 Accent 6" w:uiPriority="47"/>
-    <w:lsdException w:name="List Table 3 Accent 6" w:uiPriority="48"/>
-    <w:lsdException w:name="List Table 4 Accent 6" w:uiPriority="49"/>
-    <w:lsdException w:name="List Table 5 Dark Accent 6" w:uiPriority="50"/>
-    <w:lsdException w:name="List Table 6 Colorful Accent 6" w:uiPriority="51"/>
-    <w:lsdException w:name="List Table 7 Colorful Accent 6" w:uiPriority="52"/>
+  <w:latentStyles w:defLockedState="0" w:defUIPriority="99" w:defSemiHidden="1" w:defUnhideWhenUsed="1" w:defQFormat="0" w:count="267">
+    <w:lsdException w:name="Normal" w:semiHidden="0" w:uiPriority="0" w:unhideWhenUsed="0" w:qFormat="1"/>
+    <w:lsdException w:name="heading 1" w:semiHidden="0" w:uiPriority="9" w:unhideWhenUsed="0" w:qFormat="1"/>
+    <w:lsdException w:name="heading 2" w:uiPriority="9" w:qFormat="1"/>
+    <w:lsdException w:name="heading 3" w:uiPriority="9" w:qFormat="1"/>
+    <w:lsdException w:name="heading 4" w:uiPriority="9" w:qFormat="1"/>
+    <w:lsdException w:name="heading 5" w:uiPriority="9" w:qFormat="1"/>
+    <w:lsdException w:name="heading 6" w:uiPriority="9" w:qFormat="1"/>
+    <w:lsdException w:name="heading 7" w:uiPriority="9" w:qFormat="1"/>
+    <w:lsdException w:name="heading 8" w:uiPriority="9" w:qFormat="1"/>
+    <w:lsdException w:name="heading 9" w:uiPriority="9" w:qFormat="1"/>
+    <w:lsdException w:name="toc 1" w:uiPriority="39" w:qFormat="1"/>
+    <w:lsdException w:name="toc 2" w:uiPriority="39" w:qFormat="1"/>
+    <w:lsdException w:name="toc 3" w:uiPriority="39" w:qFormat="1"/>
+    <w:lsdException w:name="toc 4" w:uiPriority="39"/>
+    <w:lsdException w:name="toc 5" w:uiPriority="39"/>
+    <w:lsdException w:name="toc 6" w:uiPriority="39"/>
+    <w:lsdException w:name="toc 7" w:uiPriority="39"/>
+    <w:lsdException w:name="toc 8" w:uiPriority="39"/>
+    <w:lsdException w:name="toc 9" w:uiPriority="39"/>
+    <w:lsdException w:name="caption" w:uiPriority="35" w:qFormat="1"/>
+    <w:lsdException w:name="Title" w:semiHidden="0" w:uiPriority="10" w:unhideWhenUsed="0" w:qFormat="1"/>
+    <w:lsdException w:name="Default Paragraph Font" w:uiPriority="1"/>
+    <w:lsdException w:name="Subtitle" w:semiHidden="0" w:uiPriority="11" w:unhideWhenUsed="0" w:qFormat="1"/>
+    <w:lsdException w:name="Strong" w:semiHidden="0" w:uiPriority="22" w:unhideWhenUsed="0" w:qFormat="1"/>
+    <w:lsdException w:name="Emphasis" w:semiHidden="0" w:uiPriority="20" w:unhideWhenUsed="0" w:qFormat="1"/>
+    <w:lsdException w:name="Table Grid" w:semiHidden="0" w:uiPriority="59" w:unhideWhenUsed="0"/>
+    <w:lsdException w:name="Placeholder Text" w:unhideWhenUsed="0"/>
+    <w:lsdException w:name="No Spacing" w:semiHidden="0" w:uiPriority="1" w:unhideWhenUsed="0" w:qFormat="1"/>
+    <w:lsdException w:name="Light Shading" w:semiHidden="0" w:uiPriority="60" w:unhideWhenUsed="0"/>
+    <w:lsdException w:name="Light List" w:semiHidden="0" w:uiPriority="61" w:unhideWhenUsed="0"/>
+    <w:lsdException w:name="Light Grid" w:semiHidden="0" w:uiPriority="62" w:unhideWhenUsed="0"/>
+    <w:lsdException w:name="Medium Shading 1" w:semiHidden="0" w:uiPriority="63" w:unhideWhenUsed="0"/>
+    <w:lsdException w:name="Medium Shading 2" w:semiHidden="0" w:uiPriority="64" w:unhideWhenUsed="0"/>
+    <w:lsdException w:name="Medium List 1" w:semiHidden="0" w:uiPriority="65" w:unhideWhenUsed="0"/>
+    <w:lsdException w:name="Medium List 2" w:semiHidden="0" w:uiPriority="66" w:unhideWhenUsed="0"/>
+    <w:lsdException w:name="Medium Grid 1" w:semiHidden="0" w:uiPriority="67" w:unhideWhenUsed="0"/>
+    <w:lsdException w:name="Medium Grid 2" w:semiHidden="0" w:uiPriority="68" w:unhideWhenUsed="0"/>
+    <w:lsdException w:name="Medium Grid 3" w:semiHidden="0" w:uiPriority="69" w:unhideWhenUsed="0"/>
+    <w:lsdException w:name="Dark List" w:semiHidden="0" w:uiPriority="70" w:unhideWhenUsed="0"/>
+    <w:lsdException w:name="Colorful Shading" w:semiHidden="0" w:uiPriority="71" w:unhideWhenUsed="0"/>
+    <w:lsdException w:name="Colorful List" w:semiHidden="0" w:uiPriority="72" w:unhideWhenUsed="0"/>
+    <w:lsdException w:name="Colorful Grid" w:semiHidden="0" w:uiPriority="73" w:unhideWhenUsed="0"/>
+    <w:lsdException w:name="Light Shading Accent 1" w:semiHidden="0" w:uiPriority="60" w:unhideWhenUsed="0"/>
+    <w:lsdException w:name="Light List Accent 1" w:semiHidden="0" w:uiPriority="61" w:unhideWhenUsed="0"/>
+    <w:lsdException w:name="Light Grid Accent 1" w:semiHidden="0" w:uiPriority="62" w:unhideWhenUsed="0"/>
+    <w:lsdException w:name="Medium Shading 1 Accent 1" w:semiHidden="0" w:uiPriority="63" w:unhideWhenUsed="0"/>
+    <w:lsdException w:name="Medium Shading 2 Accent 1" w:semiHidden="0" w:uiPriority="64" w:unhideWhenUsed="0"/>
+    <w:lsdException w:name="Medium List 1 Accent 1" w:semiHidden="0" w:uiPriority="65" w:unhideWhenUsed="0"/>
+    <w:lsdException w:name="Revision" w:unhideWhenUsed="0"/>
+    <w:lsdException w:name="List Paragraph" w:semiHidden="0" w:uiPriority="34" w:unhideWhenUsed="0" w:qFormat="1"/>
+    <w:lsdException w:name="Quote" w:semiHidden="0" w:uiPriority="29" w:unhideWhenUsed="0" w:qFormat="1"/>
+    <w:lsdException w:name="Intense Quote" w:semiHidden="0" w:uiPriority="30" w:unhideWhenUsed="0" w:qFormat="1"/>
+    <w:lsdException w:name="Medium List 2 Accent 1" w:semiHidden="0" w:uiPriority="66" w:unhideWhenUsed="0"/>
+    <w:lsdException w:name="Medium Grid 1 Accent 1" w:semiHidden="0" w:uiPriority="67" w:unhideWhenUsed="0"/>
+    <w:lsdException w:name="Medium Grid 2 Accent 1" w:semiHidden="0" w:uiPriority="68" w:unhideWhenUsed="0"/>
+    <w:lsdException w:name="Medium Grid 3 Accent 1" w:semiHidden="0" w:uiPriority="69" w:unhideWhenUsed="0"/>
+    <w:lsdException w:name="Dark List Accent 1" w:semiHidden="0" w:uiPriority="70" w:unhideWhenUsed="0"/>
+    <w:lsdException w:name="Colorful Shading Accent 1" w:semiHidden="0" w:uiPriority="71" w:unhideWhenUsed="0"/>
+    <w:lsdException w:name="Colorful List Accent 1" w:semiHidden="0" w:uiPriority="72" w:unhideWhenUsed="0"/>
+    <w:lsdException w:name="Colorful Grid Accent 1" w:semiHidden="0" w:uiPriority="73" w:unhideWhenUsed="0"/>
+    <w:lsdException w:name="Light Shading Accent 2" w:semiHidden="0" w:uiPriority="60" w:unhideWhenUsed="0"/>
+    <w:lsdException w:name="Light List Accent 2" w:semiHidden="0" w:uiPriority="61" w:unhideWhenUsed="0"/>
+    <w:lsdException w:name="Light Grid Accent 2" w:semiHidden="0" w:uiPriority="62" w:unhideWhenUsed="0"/>
+    <w:lsdException w:name="Medium Shading 1 Accent 2" w:semiHidden="0" w:uiPriority="63" w:unhideWhenUsed="0"/>
+    <w:lsdException w:name="Medium Shading 2 Accent 2" w:semiHidden="0" w:uiPriority="64" w:unhideWhenUsed="0"/>
+    <w:lsdException w:name="Medium List 1 Accent 2" w:semiHidden="0" w:uiPriority="65" w:unhideWhenUsed="0"/>
+    <w:lsdException w:name="Medium List 2 Accent 2" w:semiHidden="0" w:uiPriority="66" w:unhideWhenUsed="0"/>
+    <w:lsdException w:name="Medium Grid 1 Accent 2" w:semiHidden="0" w:uiPriority="67" w:unhideWhenUsed="0"/>
+    <w:lsdException w:name="Medium Grid 2 Accent 2" w:semiHidden="0" w:uiPriority="68" w:unhideWhenUsed="0"/>
+    <w:lsdException w:name="Medium Grid 3 Accent 2" w:semiHidden="0" w:uiPriority="69" w:unhideWhenUsed="0"/>
+    <w:lsdException w:name="Dark List Accent 2" w:semiHidden="0" w:uiPriority="70" w:unhideWhenUsed="0"/>
+    <w:lsdException w:name="Colorful Shading Accent 2" w:semiHidden="0" w:uiPriority="71" w:unhideWhenUsed="0"/>
+    <w:lsdException w:name="Colorful List Accent 2" w:semiHidden="0" w:uiPriority="72" w:unhideWhenUsed="0"/>
+    <w:lsdException w:name="Colorful Grid Accent 2" w:semiHidden="0" w:uiPriority="73" w:unhideWhenUsed="0"/>
+    <w:lsdException w:name="Light Shading Accent 3" w:semiHidden="0" w:uiPriority="60" w:unhideWhenUsed="0"/>
+    <w:lsdException w:name="Light List Accent 3" w:semiHidden="0" w:uiPriority="61" w:unhideWhenUsed="0"/>
+    <w:lsdException w:name="Light Grid Accent 3" w:semiHidden="0" w:uiPriority="62" w:unhideWhenUsed="0"/>
+    <w:lsdException w:name="Medium Shading 1 Accent 3" w:semiHidden="0" w:uiPriority="63" w:unhideWhenUsed="0"/>
+    <w:lsdException w:name="Medium Shading 2 Accent 3" w:semiHidden="0" w:uiPriority="64" w:unhideWhenUsed="0"/>
+    <w:lsdException w:name="Medium List 1 Accent 3" w:semiHidden="0" w:uiPriority="65" w:unhideWhenUsed="0"/>
+    <w:lsdException w:name="Medium List 2 Accent 3" w:semiHidden="0" w:uiPriority="66" w:unhideWhenUsed="0"/>
+    <w:lsdException w:name="Medium Grid 1 Accent 3" w:semiHidden="0" w:uiPriority="67" w:unhideWhenUsed="0"/>
+    <w:lsdException w:name="Medium Grid 2 Accent 3" w:semiHidden="0" w:uiPriority="68" w:unhideWhenUsed="0"/>
+    <w:lsdException w:name="Medium Grid 3 Accent 3" w:semiHidden="0" w:uiPriority="69" w:unhideWhenUsed="0"/>
+    <w:lsdException w:name="Dark List Accent 3" w:semiHidden="0" w:uiPriority="70" w:unhideWhenUsed="0"/>
+    <w:lsdException w:name="Colorful Shading Accent 3" w:semiHidden="0" w:uiPriority="71" w:unhideWhenUsed="0"/>
+    <w:lsdException w:name="Colorful List Accent 3" w:semiHidden="0" w:uiPriority="72" w:unhideWhenUsed="0"/>
+    <w:lsdException w:name="Colorful Grid Accent 3" w:semiHidden="0" w:uiPriority="73" w:unhideWhenUsed="0"/>
+    <w:lsdException w:name="Light Shading Accent 4" w:semiHidden="0" w:uiPriority="60" w:unhideWhenUsed="0"/>
+    <w:lsdException w:name="Light List Accent 4" w:semiHidden="0" w:uiPriority="61" w:unhideWhenUsed="0"/>
+    <w:lsdException w:name="Light Grid Accent 4" w:semiHidden="0" w:uiPriority="62" w:unhideWhenUsed="0"/>
+    <w:lsdException w:name="Medium Shading 1 Accent 4" w:semiHidden="0" w:uiPriority="63" w:unhideWhenUsed="0"/>
+    <w:lsdException w:name="Medium Shading 2 Accent 4" w:semiHidden="0" w:uiPriority="64" w:unhideWhenUsed="0"/>
+    <w:lsdException w:name="Medium List 1 Accent 4" w:semiHidden="0" w:uiPriority="65" w:unhideWhenUsed="0"/>
+    <w:lsdException w:name="Medium List 2 Accent 4" w:semiHidden="0" w:uiPriority="66" w:unhideWhenUsed="0"/>
+    <w:lsdException w:name="Medium Grid 1 Accent 4" w:semiHidden="0" w:uiPriority="67" w:unhideWhenUsed="0"/>
+    <w:lsdException w:name="Medium Grid 2 Accent 4" w:semiHidden="0" w:uiPriority="68" w:unhideWhenUsed="0"/>
+    <w:lsdException w:name="Medium Grid 3 Accent 4" w:semiHidden="0" w:uiPriority="69" w:unhideWhenUsed="0"/>
+    <w:lsdException w:name="Dark List Accent 4" w:semiHidden="0" w:uiPriority="70" w:unhideWhenUsed="0"/>
+    <w:lsdException w:name="Colorful Shading Accent 4" w:semiHidden="0" w:uiPriority="71" w:unhideWhenUsed="0"/>
+    <w:lsdException w:name="Colorful List Accent 4" w:semiHidden="0" w:uiPriority="72" w:unhideWhenUsed="0"/>
+    <w:lsdException w:name="Colorful Grid Accent 4" w:semiHidden="0" w:uiPriority="73" w:unhideWhenUsed="0"/>
+    <w:lsdException w:name="Light Shading Accent 5" w:semiHidden="0" w:uiPriority="60" w:unhideWhenUsed="0"/>
+    <w:lsdException w:name="Light List Accent 5" w:semiHidden="0" w:uiPriority="61" w:unhideWhenUsed="0"/>
+    <w:lsdException w:name="Light Grid Accent 5" w:semiHidden="0" w:uiPriority="62" w:unhideWhenUsed="0"/>
+    <w:lsdException w:name="Medium Shading 1 Accent 5" w:semiHidden="0" w:uiPriority="63" w:unhideWhenUsed="0"/>
+    <w:lsdException w:name="Medium Shading 2 Accent 5" w:semiHidden="0" w:uiPriority="64" w:unhideWhenUsed="0"/>
+    <w:lsdException w:name="Medium List 1 Accent 5" w:semiHidden="0" w:uiPriority="65" w:unhideWhenUsed="0"/>
+    <w:lsdException w:name="Medium List 2 Accent 5" w:semiHidden="0" w:uiPriority="66" w:unhideWhenUsed="0"/>
+    <w:lsdException w:name="Medium Grid 1 Accent 5" w:semiHidden="0" w:uiPriority="67" w:unhideWhenUsed="0"/>
+    <w:lsdException w:name="Medium Grid 2 Accent 5" w:semiHidden="0" w:uiPriority="68" w:unhideWhenUsed="0"/>
+    <w:lsdException w:name="Medium Grid 3 Accent 5" w:semiHidden="0" w:uiPriority="69" w:unhideWhenUsed="0"/>
+    <w:lsdException w:name="Dark List Accent 5" w:semiHidden="0" w:uiPriority="70" w:unhideWhenUsed="0"/>
+    <w:lsdException w:name="Colorful Shading Accent 5" w:semiHidden="0" w:uiPriority="71" w:unhideWhenUsed="0"/>
+    <w:lsdException w:name="Colorful List Accent 5" w:semiHidden="0" w:uiPriority="72" w:unhideWhenUsed="0"/>
+    <w:lsdException w:name="Colorful Grid Accent 5" w:semiHidden="0" w:uiPriority="73" w:unhideWhenUsed="0"/>
+    <w:lsdException w:name="Light Shading Accent 6" w:semiHidden="0" w:uiPriority="60" w:unhideWhenUsed="0"/>
+    <w:lsdException w:name="Light List Accent 6" w:semiHidden="0" w:uiPriority="61" w:unhideWhenUsed="0"/>
+    <w:lsdException w:name="Light Grid Accent 6" w:semiHidden="0" w:uiPriority="62" w:unhideWhenUsed="0"/>
+    <w:lsdException w:name="Medium Shading 1 Accent 6" w:semiHidden="0" w:uiPriority="63" w:unhideWhenUsed="0"/>
+    <w:lsdException w:name="Medium Shading 2 Accent 6" w:semiHidden="0" w:uiPriority="64" w:unhideWhenUsed="0"/>
+    <w:lsdException w:name="Medium List 1 Accent 6" w:semiHidden="0" w:uiPriority="65" w:unhideWhenUsed="0"/>
+    <w:lsdException w:name="Medium List 2 Accent 6" w:semiHidden="0" w:uiPriority="66" w:unhideWhenUsed="0"/>
+    <w:lsdException w:name="Medium Grid 1 Accent 6" w:semiHidden="0" w:uiPriority="67" w:unhideWhenUsed="0"/>
+    <w:lsdException w:name="Medium Grid 2 Accent 6" w:semiHidden="0" w:uiPriority="68" w:unhideWhenUsed="0"/>
+    <w:lsdException w:name="Medium Grid 3 Accent 6" w:semiHidden="0" w:uiPriority="69" w:unhideWhenUsed="0"/>
+    <w:lsdException w:name="Dark List Accent 6" w:semiHidden="0" w:uiPriority="70" w:unhideWhenUsed="0"/>
+    <w:lsdException w:name="Colorful Shading Accent 6" w:semiHidden="0" w:uiPriority="71" w:unhideWhenUsed="0"/>
+    <w:lsdException w:name="Colorful List Accent 6" w:semiHidden="0" w:uiPriority="72" w:unhideWhenUsed="0"/>
+    <w:lsdException w:name="Colorful Grid Accent 6" w:semiHidden="0" w:uiPriority="73" w:unhideWhenUsed="0"/>
+    <w:lsdException w:name="Subtle Emphasis" w:semiHidden="0" w:uiPriority="19" w:unhideWhenUsed="0" w:qFormat="1"/>
+    <w:lsdException w:name="Intense Emphasis" w:semiHidden="0" w:uiPriority="21" w:unhideWhenUsed="0" w:qFormat="1"/>
+    <w:lsdException w:name="Subtle Reference" w:semiHidden="0" w:uiPriority="31" w:unhideWhenUsed="0" w:qFormat="1"/>
+    <w:lsdException w:name="Intense Reference" w:semiHidden="0" w:uiPriority="32" w:unhideWhenUsed="0" w:qFormat="1"/>
+    <w:lsdException w:name="Book Title" w:semiHidden="0" w:uiPriority="33" w:unhideWhenUsed="0" w:qFormat="1"/>
+    <w:lsdException w:name="Bibliography" w:uiPriority="37"/>
+    <w:lsdException w:name="TOC Heading" w:uiPriority="39" w:qFormat="1"/>
   </w:latentStyles>
   <w:style w:type="paragraph" w:default="1" w:styleId="Normal">
     <w:name w:val="Normal"/>
@@ -10294,6 +10025,7 @@
       <w:spacing w:after="0" w:line="240" w:lineRule="auto"/>
     </w:pPr>
     <w:tblPr>
+      <w:tblInd w:w="0" w:type="dxa"/>
       <w:tblBorders>
         <w:top w:val="single" w:sz="4" w:space="0" w:color="auto"/>
         <w:left w:val="single" w:sz="4" w:space="0" w:color="auto"/>
@@ -10302,6 +10034,12 @@
         <w:insideH w:val="single" w:sz="4" w:space="0" w:color="auto"/>
         <w:insideV w:val="single" w:sz="4" w:space="0" w:color="auto"/>
       </w:tblBorders>
+      <w:tblCellMar>
+        <w:top w:w="0" w:type="dxa"/>
+        <w:left w:w="108" w:type="dxa"/>
+        <w:bottom w:w="0" w:type="dxa"/>
+        <w:right w:w="108" w:type="dxa"/>
+      </w:tblCellMar>
     </w:tblPr>
   </w:style>
   <w:style w:type="character" w:customStyle="1" w:styleId="Titre4Car">
@@ -10499,6 +10237,7 @@
       <w:szCs w:val="24"/>
     </w:rPr>
     <w:tblPr>
+      <w:tblInd w:w="0" w:type="dxa"/>
       <w:tblBorders>
         <w:top w:val="single" w:sz="4" w:space="0" w:color="auto"/>
         <w:left w:val="single" w:sz="4" w:space="0" w:color="auto"/>
@@ -10507,6 +10246,12 @@
         <w:insideH w:val="single" w:sz="4" w:space="0" w:color="auto"/>
         <w:insideV w:val="single" w:sz="4" w:space="0" w:color="auto"/>
       </w:tblBorders>
+      <w:tblCellMar>
+        <w:top w:w="0" w:type="dxa"/>
+        <w:left w:w="108" w:type="dxa"/>
+        <w:bottom w:w="0" w:type="dxa"/>
+        <w:right w:w="108" w:type="dxa"/>
+      </w:tblCellMar>
     </w:tblPr>
   </w:style>
   <w:style w:type="table" w:styleId="Trameclaire-Accent1">
@@ -10523,10 +10268,17 @@
     <w:tblPr>
       <w:tblStyleRowBandSize w:val="1"/>
       <w:tblStyleColBandSize w:val="1"/>
+      <w:tblInd w:w="0" w:type="dxa"/>
       <w:tblBorders>
         <w:top w:val="single" w:sz="8" w:space="0" w:color="4F81BD" w:themeColor="accent1"/>
         <w:bottom w:val="single" w:sz="8" w:space="0" w:color="4F81BD" w:themeColor="accent1"/>
       </w:tblBorders>
+      <w:tblCellMar>
+        <w:top w:w="0" w:type="dxa"/>
+        <w:left w:w="108" w:type="dxa"/>
+        <w:bottom w:w="0" w:type="dxa"/>
+        <w:right w:w="108" w:type="dxa"/>
+      </w:tblCellMar>
     </w:tblPr>
     <w:tblStylePr w:type="firstRow">
       <w:pPr>
@@ -10832,6 +10584,7 @@
     <w:tblPr>
       <w:tblStyleRowBandSize w:val="1"/>
       <w:tblStyleColBandSize w:val="1"/>
+      <w:tblInd w:w="0" w:type="dxa"/>
       <w:tblBorders>
         <w:top w:val="single" w:sz="4" w:space="0" w:color="666666" w:themeColor="text1" w:themeTint="99"/>
         <w:left w:val="single" w:sz="4" w:space="0" w:color="666666" w:themeColor="text1" w:themeTint="99"/>
@@ -10839,6 +10592,12 @@
         <w:right w:val="single" w:sz="4" w:space="0" w:color="666666" w:themeColor="text1" w:themeTint="99"/>
         <w:insideH w:val="single" w:sz="4" w:space="0" w:color="666666" w:themeColor="text1" w:themeTint="99"/>
       </w:tblBorders>
+      <w:tblCellMar>
+        <w:top w:w="0" w:type="dxa"/>
+        <w:left w:w="108" w:type="dxa"/>
+        <w:bottom w:w="0" w:type="dxa"/>
+        <w:right w:w="108" w:type="dxa"/>
+      </w:tblCellMar>
     </w:tblPr>
     <w:tblStylePr w:type="firstRow">
       <w:rPr>
@@ -10906,6 +10665,7 @@
     <w:tblPr>
       <w:tblStyleRowBandSize w:val="1"/>
       <w:tblStyleColBandSize w:val="1"/>
+      <w:tblInd w:w="0" w:type="dxa"/>
       <w:tblBorders>
         <w:top w:val="single" w:sz="4" w:space="0" w:color="95B3D7" w:themeColor="accent1" w:themeTint="99"/>
         <w:left w:val="single" w:sz="4" w:space="0" w:color="95B3D7" w:themeColor="accent1" w:themeTint="99"/>
@@ -10913,6 +10673,12 @@
         <w:right w:val="single" w:sz="4" w:space="0" w:color="95B3D7" w:themeColor="accent1" w:themeTint="99"/>
         <w:insideH w:val="single" w:sz="4" w:space="0" w:color="95B3D7" w:themeColor="accent1" w:themeTint="99"/>
       </w:tblBorders>
+      <w:tblCellMar>
+        <w:top w:w="0" w:type="dxa"/>
+        <w:left w:w="108" w:type="dxa"/>
+        <w:bottom w:w="0" w:type="dxa"/>
+        <w:right w:w="108" w:type="dxa"/>
+      </w:tblCellMar>
     </w:tblPr>
     <w:tblStylePr w:type="firstRow">
       <w:rPr>
@@ -10980,11 +10746,18 @@
     <w:tblPr>
       <w:tblStyleRowBandSize w:val="1"/>
       <w:tblStyleColBandSize w:val="1"/>
+      <w:tblInd w:w="0" w:type="dxa"/>
       <w:tblBorders>
         <w:top w:val="single" w:sz="4" w:space="0" w:color="95B3D7" w:themeColor="accent1" w:themeTint="99"/>
         <w:bottom w:val="single" w:sz="4" w:space="0" w:color="95B3D7" w:themeColor="accent1" w:themeTint="99"/>
         <w:insideH w:val="single" w:sz="4" w:space="0" w:color="95B3D7" w:themeColor="accent1" w:themeTint="99"/>
       </w:tblBorders>
+      <w:tblCellMar>
+        <w:top w:w="0" w:type="dxa"/>
+        <w:left w:w="108" w:type="dxa"/>
+        <w:bottom w:w="0" w:type="dxa"/>
+        <w:right w:w="108" w:type="dxa"/>
+      </w:tblCellMar>
     </w:tblPr>
     <w:tblStylePr w:type="firstRow">
       <w:rPr>
@@ -11034,11 +10807,1577 @@
     <w:tblPr>
       <w:tblStyleRowBandSize w:val="1"/>
       <w:tblStyleColBandSize w:val="1"/>
+      <w:tblInd w:w="0" w:type="dxa"/>
       <w:tblBorders>
         <w:top w:val="single" w:sz="4" w:space="0" w:color="95B3D7" w:themeColor="accent1" w:themeTint="99"/>
         <w:bottom w:val="single" w:sz="4" w:space="0" w:color="95B3D7" w:themeColor="accent1" w:themeTint="99"/>
         <w:insideH w:val="single" w:sz="4" w:space="0" w:color="95B3D7" w:themeColor="accent1" w:themeTint="99"/>
       </w:tblBorders>
+      <w:tblCellMar>
+        <w:top w:w="0" w:type="dxa"/>
+        <w:left w:w="108" w:type="dxa"/>
+        <w:bottom w:w="0" w:type="dxa"/>
+        <w:right w:w="108" w:type="dxa"/>
+      </w:tblCellMar>
+    </w:tblPr>
+    <w:tblStylePr w:type="firstRow">
+      <w:rPr>
+        <w:b/>
+        <w:bCs/>
+      </w:rPr>
+    </w:tblStylePr>
+    <w:tblStylePr w:type="lastRow">
+      <w:rPr>
+        <w:b/>
+        <w:bCs/>
+      </w:rPr>
+    </w:tblStylePr>
+    <w:tblStylePr w:type="firstCol">
+      <w:rPr>
+        <w:b/>
+        <w:bCs/>
+      </w:rPr>
+    </w:tblStylePr>
+    <w:tblStylePr w:type="lastCol">
+      <w:rPr>
+        <w:b/>
+        <w:bCs/>
+      </w:rPr>
+    </w:tblStylePr>
+    <w:tblStylePr w:type="band1Vert">
+      <w:tblPr/>
+      <w:tcPr>
+        <w:shd w:val="clear" w:color="auto" w:fill="DBE5F1" w:themeFill="accent1" w:themeFillTint="33"/>
+      </w:tcPr>
+    </w:tblStylePr>
+    <w:tblStylePr w:type="band1Horz">
+      <w:tblPr/>
+      <w:tcPr>
+        <w:shd w:val="clear" w:color="auto" w:fill="DBE5F1" w:themeFill="accent1" w:themeFillTint="33"/>
+      </w:tcPr>
+    </w:tblStylePr>
+  </w:style>
+</w:styles>
+</file>
+
+<file path=word/stylesWithEffects.xml><?xml version="1.0" encoding="utf-8"?>
+<w:styles xmlns:wpc="http://schemas.microsoft.com/office/word/2010/wordprocessingCanvas" xmlns:mc="http://schemas.openxmlformats.org/markup-compatibility/2006" xmlns:o="urn:schemas-microsoft-com:office:office" xmlns:r="http://schemas.openxmlformats.org/officeDocument/2006/relationships" xmlns:m="http://schemas.openxmlformats.org/officeDocument/2006/math" xmlns:v="urn:schemas-microsoft-com:vml" xmlns:wp14="http://schemas.microsoft.com/office/word/2010/wordprocessingDrawing" xmlns:wp="http://schemas.openxmlformats.org/drawingml/2006/wordprocessingDrawing" xmlns:w10="urn:schemas-microsoft-com:office:word" xmlns:w="http://schemas.openxmlformats.org/wordprocessingml/2006/main" xmlns:w14="http://schemas.microsoft.com/office/word/2010/wordml" xmlns:wpg="http://schemas.microsoft.com/office/word/2010/wordprocessingGroup" xmlns:wpi="http://schemas.microsoft.com/office/word/2010/wordprocessingInk" xmlns:wne="http://schemas.microsoft.com/office/word/2006/wordml" xmlns:wps="http://schemas.microsoft.com/office/word/2010/wordprocessingShape" mc:Ignorable="w14 wp14">
+  <w:docDefaults>
+    <w:rPrDefault>
+      <w:rPr>
+        <w:rFonts w:asciiTheme="minorHAnsi" w:eastAsiaTheme="minorHAnsi" w:hAnsiTheme="minorHAnsi" w:cstheme="minorBidi"/>
+        <w:sz w:val="22"/>
+        <w:szCs w:val="22"/>
+        <w:lang w:val="fr-FR" w:eastAsia="en-US" w:bidi="ar-SA"/>
+      </w:rPr>
+    </w:rPrDefault>
+    <w:pPrDefault>
+      <w:pPr>
+        <w:spacing w:after="200" w:line="276" w:lineRule="auto"/>
+      </w:pPr>
+    </w:pPrDefault>
+  </w:docDefaults>
+  <w:latentStyles w:defLockedState="0" w:defUIPriority="99" w:defSemiHidden="1" w:defUnhideWhenUsed="1" w:defQFormat="0" w:count="267">
+    <w:lsdException w:name="Normal" w:semiHidden="0" w:uiPriority="0" w:unhideWhenUsed="0" w:qFormat="1"/>
+    <w:lsdException w:name="heading 1" w:semiHidden="0" w:uiPriority="9" w:unhideWhenUsed="0" w:qFormat="1"/>
+    <w:lsdException w:name="heading 2" w:uiPriority="9" w:qFormat="1"/>
+    <w:lsdException w:name="heading 3" w:uiPriority="9" w:qFormat="1"/>
+    <w:lsdException w:name="heading 4" w:uiPriority="9" w:qFormat="1"/>
+    <w:lsdException w:name="heading 5" w:uiPriority="9" w:qFormat="1"/>
+    <w:lsdException w:name="heading 6" w:uiPriority="9" w:qFormat="1"/>
+    <w:lsdException w:name="heading 7" w:uiPriority="9" w:qFormat="1"/>
+    <w:lsdException w:name="heading 8" w:uiPriority="9" w:qFormat="1"/>
+    <w:lsdException w:name="heading 9" w:uiPriority="9" w:qFormat="1"/>
+    <w:lsdException w:name="toc 1" w:uiPriority="39" w:qFormat="1"/>
+    <w:lsdException w:name="toc 2" w:uiPriority="39" w:qFormat="1"/>
+    <w:lsdException w:name="toc 3" w:uiPriority="39" w:qFormat="1"/>
+    <w:lsdException w:name="toc 4" w:uiPriority="39"/>
+    <w:lsdException w:name="toc 5" w:uiPriority="39"/>
+    <w:lsdException w:name="toc 6" w:uiPriority="39"/>
+    <w:lsdException w:name="toc 7" w:uiPriority="39"/>
+    <w:lsdException w:name="toc 8" w:uiPriority="39"/>
+    <w:lsdException w:name="toc 9" w:uiPriority="39"/>
+    <w:lsdException w:name="caption" w:uiPriority="35" w:qFormat="1"/>
+    <w:lsdException w:name="Title" w:semiHidden="0" w:uiPriority="10" w:unhideWhenUsed="0" w:qFormat="1"/>
+    <w:lsdException w:name="Default Paragraph Font" w:uiPriority="1"/>
+    <w:lsdException w:name="Subtitle" w:semiHidden="0" w:uiPriority="11" w:unhideWhenUsed="0" w:qFormat="1"/>
+    <w:lsdException w:name="Strong" w:semiHidden="0" w:uiPriority="22" w:unhideWhenUsed="0" w:qFormat="1"/>
+    <w:lsdException w:name="Emphasis" w:semiHidden="0" w:uiPriority="20" w:unhideWhenUsed="0" w:qFormat="1"/>
+    <w:lsdException w:name="Table Grid" w:semiHidden="0" w:uiPriority="59" w:unhideWhenUsed="0"/>
+    <w:lsdException w:name="Placeholder Text" w:unhideWhenUsed="0"/>
+    <w:lsdException w:name="No Spacing" w:semiHidden="0" w:uiPriority="1" w:unhideWhenUsed="0" w:qFormat="1"/>
+    <w:lsdException w:name="Light Shading" w:semiHidden="0" w:uiPriority="60" w:unhideWhenUsed="0"/>
+    <w:lsdException w:name="Light List" w:semiHidden="0" w:uiPriority="61" w:unhideWhenUsed="0"/>
+    <w:lsdException w:name="Light Grid" w:semiHidden="0" w:uiPriority="62" w:unhideWhenUsed="0"/>
+    <w:lsdException w:name="Medium Shading 1" w:semiHidden="0" w:uiPriority="63" w:unhideWhenUsed="0"/>
+    <w:lsdException w:name="Medium Shading 2" w:semiHidden="0" w:uiPriority="64" w:unhideWhenUsed="0"/>
+    <w:lsdException w:name="Medium List 1" w:semiHidden="0" w:uiPriority="65" w:unhideWhenUsed="0"/>
+    <w:lsdException w:name="Medium List 2" w:semiHidden="0" w:uiPriority="66" w:unhideWhenUsed="0"/>
+    <w:lsdException w:name="Medium Grid 1" w:semiHidden="0" w:uiPriority="67" w:unhideWhenUsed="0"/>
+    <w:lsdException w:name="Medium Grid 2" w:semiHidden="0" w:uiPriority="68" w:unhideWhenUsed="0"/>
+    <w:lsdException w:name="Medium Grid 3" w:semiHidden="0" w:uiPriority="69" w:unhideWhenUsed="0"/>
+    <w:lsdException w:name="Dark List" w:semiHidden="0" w:uiPriority="70" w:unhideWhenUsed="0"/>
+    <w:lsdException w:name="Colorful Shading" w:semiHidden="0" w:uiPriority="71" w:unhideWhenUsed="0"/>
+    <w:lsdException w:name="Colorful List" w:semiHidden="0" w:uiPriority="72" w:unhideWhenUsed="0"/>
+    <w:lsdException w:name="Colorful Grid" w:semiHidden="0" w:uiPriority="73" w:unhideWhenUsed="0"/>
+    <w:lsdException w:name="Light Shading Accent 1" w:semiHidden="0" w:uiPriority="60" w:unhideWhenUsed="0"/>
+    <w:lsdException w:name="Light List Accent 1" w:semiHidden="0" w:uiPriority="61" w:unhideWhenUsed="0"/>
+    <w:lsdException w:name="Light Grid Accent 1" w:semiHidden="0" w:uiPriority="62" w:unhideWhenUsed="0"/>
+    <w:lsdException w:name="Medium Shading 1 Accent 1" w:semiHidden="0" w:uiPriority="63" w:unhideWhenUsed="0"/>
+    <w:lsdException w:name="Medium Shading 2 Accent 1" w:semiHidden="0" w:uiPriority="64" w:unhideWhenUsed="0"/>
+    <w:lsdException w:name="Medium List 1 Accent 1" w:semiHidden="0" w:uiPriority="65" w:unhideWhenUsed="0"/>
+    <w:lsdException w:name="Revision" w:unhideWhenUsed="0"/>
+    <w:lsdException w:name="List Paragraph" w:semiHidden="0" w:uiPriority="34" w:unhideWhenUsed="0" w:qFormat="1"/>
+    <w:lsdException w:name="Quote" w:semiHidden="0" w:uiPriority="29" w:unhideWhenUsed="0" w:qFormat="1"/>
+    <w:lsdException w:name="Intense Quote" w:semiHidden="0" w:uiPriority="30" w:unhideWhenUsed="0" w:qFormat="1"/>
+    <w:lsdException w:name="Medium List 2 Accent 1" w:semiHidden="0" w:uiPriority="66" w:unhideWhenUsed="0"/>
+    <w:lsdException w:name="Medium Grid 1 Accent 1" w:semiHidden="0" w:uiPriority="67" w:unhideWhenUsed="0"/>
+    <w:lsdException w:name="Medium Grid 2 Accent 1" w:semiHidden="0" w:uiPriority="68" w:unhideWhenUsed="0"/>
+    <w:lsdException w:name="Medium Grid 3 Accent 1" w:semiHidden="0" w:uiPriority="69" w:unhideWhenUsed="0"/>
+    <w:lsdException w:name="Dark List Accent 1" w:semiHidden="0" w:uiPriority="70" w:unhideWhenUsed="0"/>
+    <w:lsdException w:name="Colorful Shading Accent 1" w:semiHidden="0" w:uiPriority="71" w:unhideWhenUsed="0"/>
+    <w:lsdException w:name="Colorful List Accent 1" w:semiHidden="0" w:uiPriority="72" w:unhideWhenUsed="0"/>
+    <w:lsdException w:name="Colorful Grid Accent 1" w:semiHidden="0" w:uiPriority="73" w:unhideWhenUsed="0"/>
+    <w:lsdException w:name="Light Shading Accent 2" w:semiHidden="0" w:uiPriority="60" w:unhideWhenUsed="0"/>
+    <w:lsdException w:name="Light List Accent 2" w:semiHidden="0" w:uiPriority="61" w:unhideWhenUsed="0"/>
+    <w:lsdException w:name="Light Grid Accent 2" w:semiHidden="0" w:uiPriority="62" w:unhideWhenUsed="0"/>
+    <w:lsdException w:name="Medium Shading 1 Accent 2" w:semiHidden="0" w:uiPriority="63" w:unhideWhenUsed="0"/>
+    <w:lsdException w:name="Medium Shading 2 Accent 2" w:semiHidden="0" w:uiPriority="64" w:unhideWhenUsed="0"/>
+    <w:lsdException w:name="Medium List 1 Accent 2" w:semiHidden="0" w:uiPriority="65" w:unhideWhenUsed="0"/>
+    <w:lsdException w:name="Medium List 2 Accent 2" w:semiHidden="0" w:uiPriority="66" w:unhideWhenUsed="0"/>
+    <w:lsdException w:name="Medium Grid 1 Accent 2" w:semiHidden="0" w:uiPriority="67" w:unhideWhenUsed="0"/>
+    <w:lsdException w:name="Medium Grid 2 Accent 2" w:semiHidden="0" w:uiPriority="68" w:unhideWhenUsed="0"/>
+    <w:lsdException w:name="Medium Grid 3 Accent 2" w:semiHidden="0" w:uiPriority="69" w:unhideWhenUsed="0"/>
+    <w:lsdException w:name="Dark List Accent 2" w:semiHidden="0" w:uiPriority="70" w:unhideWhenUsed="0"/>
+    <w:lsdException w:name="Colorful Shading Accent 2" w:semiHidden="0" w:uiPriority="71" w:unhideWhenUsed="0"/>
+    <w:lsdException w:name="Colorful List Accent 2" w:semiHidden="0" w:uiPriority="72" w:unhideWhenUsed="0"/>
+    <w:lsdException w:name="Colorful Grid Accent 2" w:semiHidden="0" w:uiPriority="73" w:unhideWhenUsed="0"/>
+    <w:lsdException w:name="Light Shading Accent 3" w:semiHidden="0" w:uiPriority="60" w:unhideWhenUsed="0"/>
+    <w:lsdException w:name="Light List Accent 3" w:semiHidden="0" w:uiPriority="61" w:unhideWhenUsed="0"/>
+    <w:lsdException w:name="Light Grid Accent 3" w:semiHidden="0" w:uiPriority="62" w:unhideWhenUsed="0"/>
+    <w:lsdException w:name="Medium Shading 1 Accent 3" w:semiHidden="0" w:uiPriority="63" w:unhideWhenUsed="0"/>
+    <w:lsdException w:name="Medium Shading 2 Accent 3" w:semiHidden="0" w:uiPriority="64" w:unhideWhenUsed="0"/>
+    <w:lsdException w:name="Medium List 1 Accent 3" w:semiHidden="0" w:uiPriority="65" w:unhideWhenUsed="0"/>
+    <w:lsdException w:name="Medium List 2 Accent 3" w:semiHidden="0" w:uiPriority="66" w:unhideWhenUsed="0"/>
+    <w:lsdException w:name="Medium Grid 1 Accent 3" w:semiHidden="0" w:uiPriority="67" w:unhideWhenUsed="0"/>
+    <w:lsdException w:name="Medium Grid 2 Accent 3" w:semiHidden="0" w:uiPriority="68" w:unhideWhenUsed="0"/>
+    <w:lsdException w:name="Medium Grid 3 Accent 3" w:semiHidden="0" w:uiPriority="69" w:unhideWhenUsed="0"/>
+    <w:lsdException w:name="Dark List Accent 3" w:semiHidden="0" w:uiPriority="70" w:unhideWhenUsed="0"/>
+    <w:lsdException w:name="Colorful Shading Accent 3" w:semiHidden="0" w:uiPriority="71" w:unhideWhenUsed="0"/>
+    <w:lsdException w:name="Colorful List Accent 3" w:semiHidden="0" w:uiPriority="72" w:unhideWhenUsed="0"/>
+    <w:lsdException w:name="Colorful Grid Accent 3" w:semiHidden="0" w:uiPriority="73" w:unhideWhenUsed="0"/>
+    <w:lsdException w:name="Light Shading Accent 4" w:semiHidden="0" w:uiPriority="60" w:unhideWhenUsed="0"/>
+    <w:lsdException w:name="Light List Accent 4" w:semiHidden="0" w:uiPriority="61" w:unhideWhenUsed="0"/>
+    <w:lsdException w:name="Light Grid Accent 4" w:semiHidden="0" w:uiPriority="62" w:unhideWhenUsed="0"/>
+    <w:lsdException w:name="Medium Shading 1 Accent 4" w:semiHidden="0" w:uiPriority="63" w:unhideWhenUsed="0"/>
+    <w:lsdException w:name="Medium Shading 2 Accent 4" w:semiHidden="0" w:uiPriority="64" w:unhideWhenUsed="0"/>
+    <w:lsdException w:name="Medium List 1 Accent 4" w:semiHidden="0" w:uiPriority="65" w:unhideWhenUsed="0"/>
+    <w:lsdException w:name="Medium List 2 Accent 4" w:semiHidden="0" w:uiPriority="66" w:unhideWhenUsed="0"/>
+    <w:lsdException w:name="Medium Grid 1 Accent 4" w:semiHidden="0" w:uiPriority="67" w:unhideWhenUsed="0"/>
+    <w:lsdException w:name="Medium Grid 2 Accent 4" w:semiHidden="0" w:uiPriority="68" w:unhideWhenUsed="0"/>
+    <w:lsdException w:name="Medium Grid 3 Accent 4" w:semiHidden="0" w:uiPriority="69" w:unhideWhenUsed="0"/>
+    <w:lsdException w:name="Dark List Accent 4" w:semiHidden="0" w:uiPriority="70" w:unhideWhenUsed="0"/>
+    <w:lsdException w:name="Colorful Shading Accent 4" w:semiHidden="0" w:uiPriority="71" w:unhideWhenUsed="0"/>
+    <w:lsdException w:name="Colorful List Accent 4" w:semiHidden="0" w:uiPriority="72" w:unhideWhenUsed="0"/>
+    <w:lsdException w:name="Colorful Grid Accent 4" w:semiHidden="0" w:uiPriority="73" w:unhideWhenUsed="0"/>
+    <w:lsdException w:name="Light Shading Accent 5" w:semiHidden="0" w:uiPriority="60" w:unhideWhenUsed="0"/>
+    <w:lsdException w:name="Light List Accent 5" w:semiHidden="0" w:uiPriority="61" w:unhideWhenUsed="0"/>
+    <w:lsdException w:name="Light Grid Accent 5" w:semiHidden="0" w:uiPriority="62" w:unhideWhenUsed="0"/>
+    <w:lsdException w:name="Medium Shading 1 Accent 5" w:semiHidden="0" w:uiPriority="63" w:unhideWhenUsed="0"/>
+    <w:lsdException w:name="Medium Shading 2 Accent 5" w:semiHidden="0" w:uiPriority="64" w:unhideWhenUsed="0"/>
+    <w:lsdException w:name="Medium List 1 Accent 5" w:semiHidden="0" w:uiPriority="65" w:unhideWhenUsed="0"/>
+    <w:lsdException w:name="Medium List 2 Accent 5" w:semiHidden="0" w:uiPriority="66" w:unhideWhenUsed="0"/>
+    <w:lsdException w:name="Medium Grid 1 Accent 5" w:semiHidden="0" w:uiPriority="67" w:unhideWhenUsed="0"/>
+    <w:lsdException w:name="Medium Grid 2 Accent 5" w:semiHidden="0" w:uiPriority="68" w:unhideWhenUsed="0"/>
+    <w:lsdException w:name="Medium Grid 3 Accent 5" w:semiHidden="0" w:uiPriority="69" w:unhideWhenUsed="0"/>
+    <w:lsdException w:name="Dark List Accent 5" w:semiHidden="0" w:uiPriority="70" w:unhideWhenUsed="0"/>
+    <w:lsdException w:name="Colorful Shading Accent 5" w:semiHidden="0" w:uiPriority="71" w:unhideWhenUsed="0"/>
+    <w:lsdException w:name="Colorful List Accent 5" w:semiHidden="0" w:uiPriority="72" w:unhideWhenUsed="0"/>
+    <w:lsdException w:name="Colorful Grid Accent 5" w:semiHidden="0" w:uiPriority="73" w:unhideWhenUsed="0"/>
+    <w:lsdException w:name="Light Shading Accent 6" w:semiHidden="0" w:uiPriority="60" w:unhideWhenUsed="0"/>
+    <w:lsdException w:name="Light List Accent 6" w:semiHidden="0" w:uiPriority="61" w:unhideWhenUsed="0"/>
+    <w:lsdException w:name="Light Grid Accent 6" w:semiHidden="0" w:uiPriority="62" w:unhideWhenUsed="0"/>
+    <w:lsdException w:name="Medium Shading 1 Accent 6" w:semiHidden="0" w:uiPriority="63" w:unhideWhenUsed="0"/>
+    <w:lsdException w:name="Medium Shading 2 Accent 6" w:semiHidden="0" w:uiPriority="64" w:unhideWhenUsed="0"/>
+    <w:lsdException w:name="Medium List 1 Accent 6" w:semiHidden="0" w:uiPriority="65" w:unhideWhenUsed="0"/>
+    <w:lsdException w:name="Medium List 2 Accent 6" w:semiHidden="0" w:uiPriority="66" w:unhideWhenUsed="0"/>
+    <w:lsdException w:name="Medium Grid 1 Accent 6" w:semiHidden="0" w:uiPriority="67" w:unhideWhenUsed="0"/>
+    <w:lsdException w:name="Medium Grid 2 Accent 6" w:semiHidden="0" w:uiPriority="68" w:unhideWhenUsed="0"/>
+    <w:lsdException w:name="Medium Grid 3 Accent 6" w:semiHidden="0" w:uiPriority="69" w:unhideWhenUsed="0"/>
+    <w:lsdException w:name="Dark List Accent 6" w:semiHidden="0" w:uiPriority="70" w:unhideWhenUsed="0"/>
+    <w:lsdException w:name="Colorful Shading Accent 6" w:semiHidden="0" w:uiPriority="71" w:unhideWhenUsed="0"/>
+    <w:lsdException w:name="Colorful List Accent 6" w:semiHidden="0" w:uiPriority="72" w:unhideWhenUsed="0"/>
+    <w:lsdException w:name="Colorful Grid Accent 6" w:semiHidden="0" w:uiPriority="73" w:unhideWhenUsed="0"/>
+    <w:lsdException w:name="Subtle Emphasis" w:semiHidden="0" w:uiPriority="19" w:unhideWhenUsed="0" w:qFormat="1"/>
+    <w:lsdException w:name="Intense Emphasis" w:semiHidden="0" w:uiPriority="21" w:unhideWhenUsed="0" w:qFormat="1"/>
+    <w:lsdException w:name="Subtle Reference" w:semiHidden="0" w:uiPriority="31" w:unhideWhenUsed="0" w:qFormat="1"/>
+    <w:lsdException w:name="Intense Reference" w:semiHidden="0" w:uiPriority="32" w:unhideWhenUsed="0" w:qFormat="1"/>
+    <w:lsdException w:name="Book Title" w:semiHidden="0" w:uiPriority="33" w:unhideWhenUsed="0" w:qFormat="1"/>
+    <w:lsdException w:name="Bibliography" w:uiPriority="37"/>
+    <w:lsdException w:name="TOC Heading" w:uiPriority="39" w:qFormat="1"/>
+  </w:latentStyles>
+  <w:style w:type="paragraph" w:default="1" w:styleId="Normal">
+    <w:name w:val="Normal"/>
+    <w:qFormat/>
+    <w:rsid w:val="00FC40CF"/>
+    <w:pPr>
+      <w:spacing w:before="100"/>
+      <w:ind w:firstLine="709"/>
+      <w:jc w:val="both"/>
+    </w:pPr>
+    <w:rPr>
+      <w:rFonts w:ascii="Cambria" w:hAnsi="Cambria"/>
+    </w:rPr>
+  </w:style>
+  <w:style w:type="paragraph" w:styleId="Titre1">
+    <w:name w:val="heading 1"/>
+    <w:basedOn w:val="Normal"/>
+    <w:next w:val="Normal"/>
+    <w:link w:val="Titre1Car"/>
+    <w:uiPriority w:val="9"/>
+    <w:qFormat/>
+    <w:rsid w:val="00D4681F"/>
+    <w:pPr>
+      <w:keepNext/>
+      <w:keepLines/>
+      <w:spacing w:before="240" w:after="0"/>
+      <w:outlineLvl w:val="0"/>
+    </w:pPr>
+    <w:rPr>
+      <w:rFonts w:asciiTheme="majorHAnsi" w:eastAsiaTheme="majorEastAsia" w:hAnsiTheme="majorHAnsi" w:cstheme="majorBidi"/>
+      <w:b/>
+      <w:bCs/>
+      <w:color w:val="365F91" w:themeColor="accent1" w:themeShade="BF"/>
+      <w:sz w:val="28"/>
+      <w:szCs w:val="28"/>
+    </w:rPr>
+  </w:style>
+  <w:style w:type="paragraph" w:styleId="Titre2">
+    <w:name w:val="heading 2"/>
+    <w:basedOn w:val="Normal"/>
+    <w:next w:val="Normal"/>
+    <w:link w:val="Titre2Car"/>
+    <w:uiPriority w:val="9"/>
+    <w:unhideWhenUsed/>
+    <w:qFormat/>
+    <w:rsid w:val="00802A8F"/>
+    <w:pPr>
+      <w:keepNext/>
+      <w:keepLines/>
+      <w:spacing w:before="200" w:after="0"/>
+      <w:ind w:firstLine="1276"/>
+      <w:outlineLvl w:val="1"/>
+    </w:pPr>
+    <w:rPr>
+      <w:rFonts w:asciiTheme="majorHAnsi" w:eastAsiaTheme="majorEastAsia" w:hAnsiTheme="majorHAnsi" w:cstheme="majorBidi"/>
+      <w:b/>
+      <w:bCs/>
+      <w:color w:val="4F81BD" w:themeColor="accent1"/>
+      <w:sz w:val="26"/>
+      <w:szCs w:val="26"/>
+    </w:rPr>
+  </w:style>
+  <w:style w:type="paragraph" w:styleId="Titre3">
+    <w:name w:val="heading 3"/>
+    <w:basedOn w:val="Normal"/>
+    <w:next w:val="Normal"/>
+    <w:link w:val="Titre3Car"/>
+    <w:uiPriority w:val="9"/>
+    <w:unhideWhenUsed/>
+    <w:qFormat/>
+    <w:rsid w:val="001D6804"/>
+    <w:pPr>
+      <w:keepNext/>
+      <w:keepLines/>
+      <w:spacing w:before="200" w:after="0"/>
+      <w:ind w:firstLine="1843"/>
+      <w:outlineLvl w:val="2"/>
+    </w:pPr>
+    <w:rPr>
+      <w:rFonts w:asciiTheme="majorHAnsi" w:eastAsiaTheme="majorEastAsia" w:hAnsiTheme="majorHAnsi" w:cstheme="majorBidi"/>
+      <w:b/>
+      <w:bCs/>
+      <w:color w:val="4F81BD" w:themeColor="accent1"/>
+    </w:rPr>
+  </w:style>
+  <w:style w:type="paragraph" w:styleId="Titre4">
+    <w:name w:val="heading 4"/>
+    <w:basedOn w:val="Normal"/>
+    <w:next w:val="Normal"/>
+    <w:link w:val="Titre4Car"/>
+    <w:uiPriority w:val="9"/>
+    <w:unhideWhenUsed/>
+    <w:qFormat/>
+    <w:rsid w:val="007B77FE"/>
+    <w:pPr>
+      <w:keepNext/>
+      <w:keepLines/>
+      <w:spacing w:before="200" w:after="0"/>
+      <w:outlineLvl w:val="3"/>
+    </w:pPr>
+    <w:rPr>
+      <w:rFonts w:asciiTheme="majorHAnsi" w:eastAsiaTheme="majorEastAsia" w:hAnsiTheme="majorHAnsi" w:cstheme="majorBidi"/>
+      <w:b/>
+      <w:bCs/>
+      <w:i/>
+      <w:iCs/>
+      <w:color w:val="4F81BD" w:themeColor="accent1"/>
+    </w:rPr>
+  </w:style>
+  <w:style w:type="character" w:default="1" w:styleId="Policepardfaut">
+    <w:name w:val="Default Paragraph Font"/>
+    <w:uiPriority w:val="1"/>
+    <w:semiHidden/>
+    <w:unhideWhenUsed/>
+  </w:style>
+  <w:style w:type="table" w:default="1" w:styleId="TableauNormal">
+    <w:name w:val="Normal Table"/>
+    <w:uiPriority w:val="99"/>
+    <w:semiHidden/>
+    <w:unhideWhenUsed/>
+    <w:tblPr>
+      <w:tblInd w:w="0" w:type="dxa"/>
+      <w:tblCellMar>
+        <w:top w:w="0" w:type="dxa"/>
+        <w:left w:w="108" w:type="dxa"/>
+        <w:bottom w:w="0" w:type="dxa"/>
+        <w:right w:w="108" w:type="dxa"/>
+      </w:tblCellMar>
+    </w:tblPr>
+  </w:style>
+  <w:style w:type="numbering" w:default="1" w:styleId="Aucuneliste">
+    <w:name w:val="No List"/>
+    <w:uiPriority w:val="99"/>
+    <w:semiHidden/>
+    <w:unhideWhenUsed/>
+  </w:style>
+  <w:style w:type="paragraph" w:styleId="En-tte">
+    <w:name w:val="header"/>
+    <w:basedOn w:val="Normal"/>
+    <w:link w:val="En-tteCar"/>
+    <w:uiPriority w:val="99"/>
+    <w:unhideWhenUsed/>
+    <w:rsid w:val="00B16BEE"/>
+    <w:pPr>
+      <w:tabs>
+        <w:tab w:val="center" w:pos="4536"/>
+        <w:tab w:val="right" w:pos="9072"/>
+      </w:tabs>
+      <w:spacing w:after="0" w:line="240" w:lineRule="auto"/>
+    </w:pPr>
+  </w:style>
+  <w:style w:type="character" w:customStyle="1" w:styleId="En-tteCar">
+    <w:name w:val="En-tête Car"/>
+    <w:basedOn w:val="Policepardfaut"/>
+    <w:link w:val="En-tte"/>
+    <w:uiPriority w:val="99"/>
+    <w:rsid w:val="00B16BEE"/>
+  </w:style>
+  <w:style w:type="paragraph" w:styleId="Pieddepage">
+    <w:name w:val="footer"/>
+    <w:basedOn w:val="Normal"/>
+    <w:link w:val="PieddepageCar"/>
+    <w:uiPriority w:val="99"/>
+    <w:unhideWhenUsed/>
+    <w:rsid w:val="00B16BEE"/>
+    <w:pPr>
+      <w:tabs>
+        <w:tab w:val="center" w:pos="4536"/>
+        <w:tab w:val="right" w:pos="9072"/>
+      </w:tabs>
+      <w:spacing w:after="0" w:line="240" w:lineRule="auto"/>
+    </w:pPr>
+  </w:style>
+  <w:style w:type="character" w:customStyle="1" w:styleId="PieddepageCar">
+    <w:name w:val="Pied de page Car"/>
+    <w:basedOn w:val="Policepardfaut"/>
+    <w:link w:val="Pieddepage"/>
+    <w:uiPriority w:val="99"/>
+    <w:rsid w:val="00B16BEE"/>
+  </w:style>
+  <w:style w:type="character" w:customStyle="1" w:styleId="Titre1Car">
+    <w:name w:val="Titre 1 Car"/>
+    <w:basedOn w:val="Policepardfaut"/>
+    <w:link w:val="Titre1"/>
+    <w:uiPriority w:val="9"/>
+    <w:rsid w:val="00D4681F"/>
+    <w:rPr>
+      <w:rFonts w:asciiTheme="majorHAnsi" w:eastAsiaTheme="majorEastAsia" w:hAnsiTheme="majorHAnsi" w:cstheme="majorBidi"/>
+      <w:b/>
+      <w:bCs/>
+      <w:color w:val="365F91" w:themeColor="accent1" w:themeShade="BF"/>
+      <w:sz w:val="28"/>
+      <w:szCs w:val="28"/>
+    </w:rPr>
+  </w:style>
+  <w:style w:type="paragraph" w:styleId="En-ttedetabledesmatires">
+    <w:name w:val="TOC Heading"/>
+    <w:basedOn w:val="Titre1"/>
+    <w:next w:val="Normal"/>
+    <w:uiPriority w:val="39"/>
+    <w:unhideWhenUsed/>
+    <w:qFormat/>
+    <w:rsid w:val="00B16BEE"/>
+    <w:pPr>
+      <w:outlineLvl w:val="9"/>
+    </w:pPr>
+    <w:rPr>
+      <w:lang w:eastAsia="fr-FR"/>
+    </w:rPr>
+  </w:style>
+  <w:style w:type="paragraph" w:styleId="Textedebulles">
+    <w:name w:val="Balloon Text"/>
+    <w:basedOn w:val="Normal"/>
+    <w:link w:val="TextedebullesCar"/>
+    <w:uiPriority w:val="99"/>
+    <w:semiHidden/>
+    <w:unhideWhenUsed/>
+    <w:rsid w:val="00B16BEE"/>
+    <w:pPr>
+      <w:spacing w:after="0" w:line="240" w:lineRule="auto"/>
+    </w:pPr>
+    <w:rPr>
+      <w:rFonts w:ascii="Tahoma" w:hAnsi="Tahoma" w:cs="Tahoma"/>
+      <w:sz w:val="16"/>
+      <w:szCs w:val="16"/>
+    </w:rPr>
+  </w:style>
+  <w:style w:type="character" w:customStyle="1" w:styleId="TextedebullesCar">
+    <w:name w:val="Texte de bulles Car"/>
+    <w:basedOn w:val="Policepardfaut"/>
+    <w:link w:val="Textedebulles"/>
+    <w:uiPriority w:val="99"/>
+    <w:semiHidden/>
+    <w:rsid w:val="00B16BEE"/>
+    <w:rPr>
+      <w:rFonts w:ascii="Tahoma" w:hAnsi="Tahoma" w:cs="Tahoma"/>
+      <w:sz w:val="16"/>
+      <w:szCs w:val="16"/>
+    </w:rPr>
+  </w:style>
+  <w:style w:type="paragraph" w:styleId="Titre">
+    <w:name w:val="Title"/>
+    <w:basedOn w:val="Normal"/>
+    <w:next w:val="Normal"/>
+    <w:link w:val="TitreCar"/>
+    <w:uiPriority w:val="10"/>
+    <w:qFormat/>
+    <w:rsid w:val="005B7542"/>
+    <w:pPr>
+      <w:pBdr>
+        <w:bottom w:val="single" w:sz="8" w:space="4" w:color="4F81BD" w:themeColor="accent1"/>
+      </w:pBdr>
+      <w:spacing w:after="300" w:line="240" w:lineRule="auto"/>
+      <w:contextualSpacing/>
+    </w:pPr>
+    <w:rPr>
+      <w:rFonts w:asciiTheme="majorHAnsi" w:eastAsiaTheme="majorEastAsia" w:hAnsiTheme="majorHAnsi" w:cstheme="majorBidi"/>
+      <w:color w:val="17365D" w:themeColor="text2" w:themeShade="BF"/>
+      <w:spacing w:val="5"/>
+      <w:kern w:val="28"/>
+      <w:sz w:val="52"/>
+      <w:szCs w:val="52"/>
+    </w:rPr>
+  </w:style>
+  <w:style w:type="character" w:customStyle="1" w:styleId="TitreCar">
+    <w:name w:val="Titre Car"/>
+    <w:basedOn w:val="Policepardfaut"/>
+    <w:link w:val="Titre"/>
+    <w:uiPriority w:val="10"/>
+    <w:rsid w:val="005B7542"/>
+    <w:rPr>
+      <w:rFonts w:asciiTheme="majorHAnsi" w:eastAsiaTheme="majorEastAsia" w:hAnsiTheme="majorHAnsi" w:cstheme="majorBidi"/>
+      <w:color w:val="17365D" w:themeColor="text2" w:themeShade="BF"/>
+      <w:spacing w:val="5"/>
+      <w:kern w:val="28"/>
+      <w:sz w:val="52"/>
+      <w:szCs w:val="52"/>
+    </w:rPr>
+  </w:style>
+  <w:style w:type="paragraph" w:styleId="Sous-titre">
+    <w:name w:val="Subtitle"/>
+    <w:basedOn w:val="Normal"/>
+    <w:next w:val="Normal"/>
+    <w:link w:val="Sous-titreCar"/>
+    <w:uiPriority w:val="11"/>
+    <w:qFormat/>
+    <w:rsid w:val="005B7542"/>
+    <w:pPr>
+      <w:numPr>
+        <w:ilvl w:val="1"/>
+      </w:numPr>
+      <w:ind w:firstLine="709"/>
+    </w:pPr>
+    <w:rPr>
+      <w:rFonts w:asciiTheme="majorHAnsi" w:eastAsiaTheme="majorEastAsia" w:hAnsiTheme="majorHAnsi" w:cstheme="majorBidi"/>
+      <w:i/>
+      <w:iCs/>
+      <w:color w:val="4F81BD" w:themeColor="accent1"/>
+      <w:spacing w:val="15"/>
+      <w:sz w:val="24"/>
+      <w:szCs w:val="24"/>
+    </w:rPr>
+  </w:style>
+  <w:style w:type="character" w:customStyle="1" w:styleId="Sous-titreCar">
+    <w:name w:val="Sous-titre Car"/>
+    <w:basedOn w:val="Policepardfaut"/>
+    <w:link w:val="Sous-titre"/>
+    <w:uiPriority w:val="11"/>
+    <w:rsid w:val="005B7542"/>
+    <w:rPr>
+      <w:rFonts w:asciiTheme="majorHAnsi" w:eastAsiaTheme="majorEastAsia" w:hAnsiTheme="majorHAnsi" w:cstheme="majorBidi"/>
+      <w:i/>
+      <w:iCs/>
+      <w:color w:val="4F81BD" w:themeColor="accent1"/>
+      <w:spacing w:val="15"/>
+      <w:sz w:val="24"/>
+      <w:szCs w:val="24"/>
+    </w:rPr>
+  </w:style>
+  <w:style w:type="paragraph" w:styleId="Sansinterligne">
+    <w:name w:val="No Spacing"/>
+    <w:link w:val="SansinterligneCar"/>
+    <w:uiPriority w:val="1"/>
+    <w:qFormat/>
+    <w:rsid w:val="005B7542"/>
+    <w:pPr>
+      <w:spacing w:after="0" w:line="240" w:lineRule="auto"/>
+    </w:pPr>
+    <w:rPr>
+      <w:rFonts w:eastAsiaTheme="minorEastAsia"/>
+      <w:lang w:eastAsia="fr-FR"/>
+    </w:rPr>
+  </w:style>
+  <w:style w:type="character" w:customStyle="1" w:styleId="SansinterligneCar">
+    <w:name w:val="Sans interligne Car"/>
+    <w:basedOn w:val="Policepardfaut"/>
+    <w:link w:val="Sansinterligne"/>
+    <w:uiPriority w:val="1"/>
+    <w:rsid w:val="005B7542"/>
+    <w:rPr>
+      <w:rFonts w:eastAsiaTheme="minorEastAsia"/>
+      <w:lang w:eastAsia="fr-FR"/>
+    </w:rPr>
+  </w:style>
+  <w:style w:type="paragraph" w:customStyle="1" w:styleId="Methode">
+    <w:name w:val="Methode"/>
+    <w:basedOn w:val="Titre"/>
+    <w:next w:val="Normal"/>
+    <w:link w:val="MethodeCar"/>
+    <w:qFormat/>
+    <w:rsid w:val="00FF4F85"/>
+    <w:pPr>
+      <w:numPr>
+        <w:numId w:val="30"/>
+      </w:numPr>
+      <w:ind w:left="0" w:firstLine="709"/>
+    </w:pPr>
+    <w:rPr>
+      <w:sz w:val="40"/>
+    </w:rPr>
+  </w:style>
+  <w:style w:type="paragraph" w:styleId="Paragraphedeliste">
+    <w:name w:val="List Paragraph"/>
+    <w:basedOn w:val="Normal"/>
+    <w:uiPriority w:val="34"/>
+    <w:qFormat/>
+    <w:rsid w:val="00546D91"/>
+    <w:pPr>
+      <w:ind w:left="720" w:firstLine="0"/>
+      <w:contextualSpacing/>
+      <w:jc w:val="left"/>
+    </w:pPr>
+  </w:style>
+  <w:style w:type="character" w:customStyle="1" w:styleId="MethodeCar">
+    <w:name w:val="Methode Car"/>
+    <w:basedOn w:val="TitreCar"/>
+    <w:link w:val="Methode"/>
+    <w:rsid w:val="00FF4F85"/>
+    <w:rPr>
+      <w:rFonts w:asciiTheme="majorHAnsi" w:eastAsiaTheme="majorEastAsia" w:hAnsiTheme="majorHAnsi" w:cstheme="majorBidi"/>
+      <w:color w:val="17365D" w:themeColor="text2" w:themeShade="BF"/>
+      <w:spacing w:val="5"/>
+      <w:kern w:val="28"/>
+      <w:sz w:val="40"/>
+      <w:szCs w:val="52"/>
+    </w:rPr>
+  </w:style>
+  <w:style w:type="character" w:styleId="Lienhypertexte">
+    <w:name w:val="Hyperlink"/>
+    <w:basedOn w:val="Policepardfaut"/>
+    <w:uiPriority w:val="99"/>
+    <w:unhideWhenUsed/>
+    <w:rsid w:val="00AF2BDD"/>
+    <w:rPr>
+      <w:color w:val="0000FF" w:themeColor="hyperlink"/>
+      <w:u w:val="single"/>
+    </w:rPr>
+  </w:style>
+  <w:style w:type="character" w:customStyle="1" w:styleId="Titre2Car">
+    <w:name w:val="Titre 2 Car"/>
+    <w:basedOn w:val="Policepardfaut"/>
+    <w:link w:val="Titre2"/>
+    <w:uiPriority w:val="9"/>
+    <w:rsid w:val="00802A8F"/>
+    <w:rPr>
+      <w:rFonts w:asciiTheme="majorHAnsi" w:eastAsiaTheme="majorEastAsia" w:hAnsiTheme="majorHAnsi" w:cstheme="majorBidi"/>
+      <w:b/>
+      <w:bCs/>
+      <w:color w:val="4F81BD" w:themeColor="accent1"/>
+      <w:sz w:val="26"/>
+      <w:szCs w:val="26"/>
+    </w:rPr>
+  </w:style>
+  <w:style w:type="character" w:customStyle="1" w:styleId="Titre3Car">
+    <w:name w:val="Titre 3 Car"/>
+    <w:basedOn w:val="Policepardfaut"/>
+    <w:link w:val="Titre3"/>
+    <w:uiPriority w:val="9"/>
+    <w:rsid w:val="001D6804"/>
+    <w:rPr>
+      <w:rFonts w:asciiTheme="majorHAnsi" w:eastAsiaTheme="majorEastAsia" w:hAnsiTheme="majorHAnsi" w:cstheme="majorBidi"/>
+      <w:b/>
+      <w:bCs/>
+      <w:color w:val="4F81BD" w:themeColor="accent1"/>
+    </w:rPr>
+  </w:style>
+  <w:style w:type="paragraph" w:styleId="TM1">
+    <w:name w:val="toc 1"/>
+    <w:basedOn w:val="Normal"/>
+    <w:next w:val="Normal"/>
+    <w:autoRedefine/>
+    <w:uiPriority w:val="39"/>
+    <w:unhideWhenUsed/>
+    <w:qFormat/>
+    <w:rsid w:val="00CA1061"/>
+    <w:pPr>
+      <w:spacing w:before="120" w:after="120"/>
+      <w:jc w:val="left"/>
+    </w:pPr>
+    <w:rPr>
+      <w:rFonts w:asciiTheme="majorHAnsi" w:hAnsiTheme="majorHAnsi"/>
+      <w:b/>
+      <w:bCs/>
+      <w:caps/>
+      <w:szCs w:val="20"/>
+    </w:rPr>
+  </w:style>
+  <w:style w:type="paragraph" w:styleId="TM2">
+    <w:name w:val="toc 2"/>
+    <w:basedOn w:val="Normal"/>
+    <w:next w:val="Normal"/>
+    <w:autoRedefine/>
+    <w:uiPriority w:val="39"/>
+    <w:unhideWhenUsed/>
+    <w:qFormat/>
+    <w:rsid w:val="00CA1061"/>
+    <w:pPr>
+      <w:spacing w:before="0" w:after="0"/>
+      <w:ind w:left="220"/>
+      <w:jc w:val="left"/>
+    </w:pPr>
+    <w:rPr>
+      <w:rFonts w:asciiTheme="majorHAnsi" w:hAnsiTheme="majorHAnsi"/>
+      <w:smallCaps/>
+      <w:sz w:val="20"/>
+      <w:szCs w:val="20"/>
+    </w:rPr>
+  </w:style>
+  <w:style w:type="paragraph" w:styleId="TM3">
+    <w:name w:val="toc 3"/>
+    <w:basedOn w:val="Normal"/>
+    <w:next w:val="Normal"/>
+    <w:autoRedefine/>
+    <w:uiPriority w:val="39"/>
+    <w:unhideWhenUsed/>
+    <w:qFormat/>
+    <w:rsid w:val="00CA1061"/>
+    <w:pPr>
+      <w:spacing w:before="0" w:after="0"/>
+      <w:ind w:left="440"/>
+      <w:jc w:val="left"/>
+    </w:pPr>
+    <w:rPr>
+      <w:rFonts w:asciiTheme="majorHAnsi" w:hAnsiTheme="majorHAnsi"/>
+      <w:i/>
+      <w:iCs/>
+      <w:sz w:val="20"/>
+      <w:szCs w:val="20"/>
+    </w:rPr>
+  </w:style>
+  <w:style w:type="paragraph" w:styleId="Notedebasdepage">
+    <w:name w:val="footnote text"/>
+    <w:basedOn w:val="Normal"/>
+    <w:link w:val="NotedebasdepageCar"/>
+    <w:uiPriority w:val="99"/>
+    <w:semiHidden/>
+    <w:unhideWhenUsed/>
+    <w:rsid w:val="00FA13CA"/>
+    <w:pPr>
+      <w:spacing w:before="0" w:after="0" w:line="240" w:lineRule="auto"/>
+    </w:pPr>
+    <w:rPr>
+      <w:sz w:val="20"/>
+      <w:szCs w:val="20"/>
+    </w:rPr>
+  </w:style>
+  <w:style w:type="character" w:customStyle="1" w:styleId="NotedebasdepageCar">
+    <w:name w:val="Note de bas de page Car"/>
+    <w:basedOn w:val="Policepardfaut"/>
+    <w:link w:val="Notedebasdepage"/>
+    <w:uiPriority w:val="99"/>
+    <w:semiHidden/>
+    <w:rsid w:val="00FA13CA"/>
+    <w:rPr>
+      <w:sz w:val="20"/>
+      <w:szCs w:val="20"/>
+    </w:rPr>
+  </w:style>
+  <w:style w:type="character" w:styleId="Appelnotedebasdep">
+    <w:name w:val="footnote reference"/>
+    <w:basedOn w:val="Policepardfaut"/>
+    <w:uiPriority w:val="99"/>
+    <w:semiHidden/>
+    <w:unhideWhenUsed/>
+    <w:rsid w:val="00FA13CA"/>
+    <w:rPr>
+      <w:vertAlign w:val="superscript"/>
+    </w:rPr>
+  </w:style>
+  <w:style w:type="character" w:styleId="Textedelespacerserv">
+    <w:name w:val="Placeholder Text"/>
+    <w:basedOn w:val="Policepardfaut"/>
+    <w:uiPriority w:val="99"/>
+    <w:semiHidden/>
+    <w:rsid w:val="00FA13CA"/>
+    <w:rPr>
+      <w:color w:val="808080"/>
+    </w:rPr>
+  </w:style>
+  <w:style w:type="paragraph" w:styleId="Lgende">
+    <w:name w:val="caption"/>
+    <w:basedOn w:val="Normal"/>
+    <w:next w:val="Normal"/>
+    <w:uiPriority w:val="35"/>
+    <w:unhideWhenUsed/>
+    <w:qFormat/>
+    <w:rsid w:val="008B2726"/>
+    <w:pPr>
+      <w:spacing w:line="240" w:lineRule="auto"/>
+      <w:ind w:firstLine="0"/>
+      <w:jc w:val="center"/>
+    </w:pPr>
+    <w:rPr>
+      <w:b/>
+      <w:bCs/>
+      <w:color w:val="4F81BD" w:themeColor="accent1"/>
+      <w:sz w:val="18"/>
+      <w:szCs w:val="18"/>
+    </w:rPr>
+  </w:style>
+  <w:style w:type="table" w:styleId="Grilledutableau">
+    <w:name w:val="Table Grid"/>
+    <w:basedOn w:val="TableauNormal"/>
+    <w:uiPriority w:val="59"/>
+    <w:rsid w:val="00183933"/>
+    <w:pPr>
+      <w:spacing w:after="0" w:line="240" w:lineRule="auto"/>
+    </w:pPr>
+    <w:tblPr>
+      <w:tblInd w:w="0" w:type="dxa"/>
+      <w:tblBorders>
+        <w:top w:val="single" w:sz="4" w:space="0" w:color="auto"/>
+        <w:left w:val="single" w:sz="4" w:space="0" w:color="auto"/>
+        <w:bottom w:val="single" w:sz="4" w:space="0" w:color="auto"/>
+        <w:right w:val="single" w:sz="4" w:space="0" w:color="auto"/>
+        <w:insideH w:val="single" w:sz="4" w:space="0" w:color="auto"/>
+        <w:insideV w:val="single" w:sz="4" w:space="0" w:color="auto"/>
+      </w:tblBorders>
+      <w:tblCellMar>
+        <w:top w:w="0" w:type="dxa"/>
+        <w:left w:w="108" w:type="dxa"/>
+        <w:bottom w:w="0" w:type="dxa"/>
+        <w:right w:w="108" w:type="dxa"/>
+      </w:tblCellMar>
+    </w:tblPr>
+  </w:style>
+  <w:style w:type="character" w:customStyle="1" w:styleId="Titre4Car">
+    <w:name w:val="Titre 4 Car"/>
+    <w:basedOn w:val="Policepardfaut"/>
+    <w:link w:val="Titre4"/>
+    <w:uiPriority w:val="9"/>
+    <w:rsid w:val="007B77FE"/>
+    <w:rPr>
+      <w:rFonts w:asciiTheme="majorHAnsi" w:eastAsiaTheme="majorEastAsia" w:hAnsiTheme="majorHAnsi" w:cstheme="majorBidi"/>
+      <w:b/>
+      <w:bCs/>
+      <w:i/>
+      <w:iCs/>
+      <w:color w:val="4F81BD" w:themeColor="accent1"/>
+    </w:rPr>
+  </w:style>
+  <w:style w:type="paragraph" w:styleId="TM4">
+    <w:name w:val="toc 4"/>
+    <w:basedOn w:val="Normal"/>
+    <w:next w:val="Normal"/>
+    <w:autoRedefine/>
+    <w:uiPriority w:val="39"/>
+    <w:unhideWhenUsed/>
+    <w:rsid w:val="00C9633F"/>
+    <w:pPr>
+      <w:spacing w:before="0" w:after="0"/>
+      <w:ind w:left="660"/>
+      <w:jc w:val="left"/>
+    </w:pPr>
+    <w:rPr>
+      <w:rFonts w:asciiTheme="majorHAnsi" w:hAnsiTheme="majorHAnsi"/>
+      <w:sz w:val="20"/>
+      <w:szCs w:val="18"/>
+    </w:rPr>
+  </w:style>
+  <w:style w:type="paragraph" w:styleId="TM5">
+    <w:name w:val="toc 5"/>
+    <w:basedOn w:val="Normal"/>
+    <w:next w:val="Normal"/>
+    <w:autoRedefine/>
+    <w:uiPriority w:val="39"/>
+    <w:unhideWhenUsed/>
+    <w:rsid w:val="007B77FE"/>
+    <w:pPr>
+      <w:spacing w:before="0" w:after="0"/>
+      <w:ind w:left="880"/>
+      <w:jc w:val="left"/>
+    </w:pPr>
+    <w:rPr>
+      <w:rFonts w:asciiTheme="minorHAnsi" w:hAnsiTheme="minorHAnsi"/>
+      <w:sz w:val="18"/>
+      <w:szCs w:val="18"/>
+    </w:rPr>
+  </w:style>
+  <w:style w:type="paragraph" w:styleId="TM6">
+    <w:name w:val="toc 6"/>
+    <w:basedOn w:val="Normal"/>
+    <w:next w:val="Normal"/>
+    <w:autoRedefine/>
+    <w:uiPriority w:val="39"/>
+    <w:unhideWhenUsed/>
+    <w:rsid w:val="007B77FE"/>
+    <w:pPr>
+      <w:spacing w:before="0" w:after="0"/>
+      <w:ind w:left="1100"/>
+      <w:jc w:val="left"/>
+    </w:pPr>
+    <w:rPr>
+      <w:rFonts w:asciiTheme="minorHAnsi" w:hAnsiTheme="minorHAnsi"/>
+      <w:sz w:val="18"/>
+      <w:szCs w:val="18"/>
+    </w:rPr>
+  </w:style>
+  <w:style w:type="paragraph" w:styleId="TM7">
+    <w:name w:val="toc 7"/>
+    <w:basedOn w:val="Normal"/>
+    <w:next w:val="Normal"/>
+    <w:autoRedefine/>
+    <w:uiPriority w:val="39"/>
+    <w:unhideWhenUsed/>
+    <w:rsid w:val="007B77FE"/>
+    <w:pPr>
+      <w:spacing w:before="0" w:after="0"/>
+      <w:ind w:left="1320"/>
+      <w:jc w:val="left"/>
+    </w:pPr>
+    <w:rPr>
+      <w:rFonts w:asciiTheme="minorHAnsi" w:hAnsiTheme="minorHAnsi"/>
+      <w:sz w:val="18"/>
+      <w:szCs w:val="18"/>
+    </w:rPr>
+  </w:style>
+  <w:style w:type="paragraph" w:styleId="TM8">
+    <w:name w:val="toc 8"/>
+    <w:basedOn w:val="Normal"/>
+    <w:next w:val="Normal"/>
+    <w:autoRedefine/>
+    <w:uiPriority w:val="39"/>
+    <w:unhideWhenUsed/>
+    <w:rsid w:val="007B77FE"/>
+    <w:pPr>
+      <w:spacing w:before="0" w:after="0"/>
+      <w:ind w:left="1540"/>
+      <w:jc w:val="left"/>
+    </w:pPr>
+    <w:rPr>
+      <w:rFonts w:asciiTheme="minorHAnsi" w:hAnsiTheme="minorHAnsi"/>
+      <w:sz w:val="18"/>
+      <w:szCs w:val="18"/>
+    </w:rPr>
+  </w:style>
+  <w:style w:type="paragraph" w:styleId="TM9">
+    <w:name w:val="toc 9"/>
+    <w:basedOn w:val="Normal"/>
+    <w:next w:val="Normal"/>
+    <w:autoRedefine/>
+    <w:uiPriority w:val="39"/>
+    <w:unhideWhenUsed/>
+    <w:rsid w:val="007B77FE"/>
+    <w:pPr>
+      <w:spacing w:before="0" w:after="0"/>
+      <w:ind w:left="1760"/>
+      <w:jc w:val="left"/>
+    </w:pPr>
+    <w:rPr>
+      <w:rFonts w:asciiTheme="minorHAnsi" w:hAnsiTheme="minorHAnsi"/>
+      <w:sz w:val="18"/>
+      <w:szCs w:val="18"/>
+    </w:rPr>
+  </w:style>
+  <w:style w:type="paragraph" w:customStyle="1" w:styleId="Style1-bis">
+    <w:name w:val="Style1-bis"/>
+    <w:basedOn w:val="Titre2"/>
+    <w:link w:val="Style1-bisCar"/>
+    <w:qFormat/>
+    <w:rsid w:val="00BD4131"/>
+  </w:style>
+  <w:style w:type="paragraph" w:customStyle="1" w:styleId="Style1bis">
+    <w:name w:val="Style1bis"/>
+    <w:basedOn w:val="Titre3"/>
+    <w:link w:val="Style1bisCar"/>
+    <w:qFormat/>
+    <w:rsid w:val="00BD4131"/>
+  </w:style>
+  <w:style w:type="character" w:customStyle="1" w:styleId="Style1-bisCar">
+    <w:name w:val="Style1-bis Car"/>
+    <w:basedOn w:val="Titre2Car"/>
+    <w:link w:val="Style1-bis"/>
+    <w:rsid w:val="00BD4131"/>
+    <w:rPr>
+      <w:rFonts w:asciiTheme="majorHAnsi" w:eastAsiaTheme="majorEastAsia" w:hAnsiTheme="majorHAnsi" w:cstheme="majorBidi"/>
+      <w:b/>
+      <w:bCs/>
+      <w:color w:val="4F81BD" w:themeColor="accent1"/>
+      <w:sz w:val="26"/>
+      <w:szCs w:val="26"/>
+    </w:rPr>
+  </w:style>
+  <w:style w:type="character" w:customStyle="1" w:styleId="Style1bisCar">
+    <w:name w:val="Style1bis Car"/>
+    <w:basedOn w:val="Titre3Car"/>
+    <w:link w:val="Style1bis"/>
+    <w:rsid w:val="00BD4131"/>
+    <w:rPr>
+      <w:rFonts w:asciiTheme="majorHAnsi" w:eastAsiaTheme="majorEastAsia" w:hAnsiTheme="majorHAnsi" w:cstheme="majorBidi"/>
+      <w:b/>
+      <w:bCs/>
+      <w:color w:val="4F81BD" w:themeColor="accent1"/>
+    </w:rPr>
+  </w:style>
+  <w:style w:type="character" w:styleId="Lienhypertextesuivivisit">
+    <w:name w:val="FollowedHyperlink"/>
+    <w:basedOn w:val="Policepardfaut"/>
+    <w:uiPriority w:val="99"/>
+    <w:semiHidden/>
+    <w:unhideWhenUsed/>
+    <w:rsid w:val="00335287"/>
+    <w:rPr>
+      <w:color w:val="800080" w:themeColor="followedHyperlink"/>
+      <w:u w:val="single"/>
+    </w:rPr>
+  </w:style>
+  <w:style w:type="table" w:customStyle="1" w:styleId="Grilledutableau1">
+    <w:name w:val="Grille du tableau1"/>
+    <w:basedOn w:val="TableauNormal"/>
+    <w:next w:val="Grilledutableau"/>
+    <w:uiPriority w:val="59"/>
+    <w:rsid w:val="00870092"/>
+    <w:pPr>
+      <w:spacing w:after="0" w:line="240" w:lineRule="auto"/>
+    </w:pPr>
+    <w:rPr>
+      <w:sz w:val="24"/>
+      <w:szCs w:val="24"/>
+    </w:rPr>
+    <w:tblPr>
+      <w:tblInd w:w="0" w:type="dxa"/>
+      <w:tblBorders>
+        <w:top w:val="single" w:sz="4" w:space="0" w:color="auto"/>
+        <w:left w:val="single" w:sz="4" w:space="0" w:color="auto"/>
+        <w:bottom w:val="single" w:sz="4" w:space="0" w:color="auto"/>
+        <w:right w:val="single" w:sz="4" w:space="0" w:color="auto"/>
+        <w:insideH w:val="single" w:sz="4" w:space="0" w:color="auto"/>
+        <w:insideV w:val="single" w:sz="4" w:space="0" w:color="auto"/>
+      </w:tblBorders>
+      <w:tblCellMar>
+        <w:top w:w="0" w:type="dxa"/>
+        <w:left w:w="108" w:type="dxa"/>
+        <w:bottom w:w="0" w:type="dxa"/>
+        <w:right w:w="108" w:type="dxa"/>
+      </w:tblCellMar>
+    </w:tblPr>
+  </w:style>
+  <w:style w:type="table" w:styleId="Trameclaire-Accent1">
+    <w:name w:val="Light Shading Accent 1"/>
+    <w:basedOn w:val="TableauNormal"/>
+    <w:uiPriority w:val="60"/>
+    <w:rsid w:val="00F3593F"/>
+    <w:pPr>
+      <w:spacing w:after="0" w:line="240" w:lineRule="auto"/>
+    </w:pPr>
+    <w:rPr>
+      <w:color w:val="365F91" w:themeColor="accent1" w:themeShade="BF"/>
+    </w:rPr>
+    <w:tblPr>
+      <w:tblStyleRowBandSize w:val="1"/>
+      <w:tblStyleColBandSize w:val="1"/>
+      <w:tblInd w:w="0" w:type="dxa"/>
+      <w:tblBorders>
+        <w:top w:val="single" w:sz="8" w:space="0" w:color="4F81BD" w:themeColor="accent1"/>
+        <w:bottom w:val="single" w:sz="8" w:space="0" w:color="4F81BD" w:themeColor="accent1"/>
+      </w:tblBorders>
+      <w:tblCellMar>
+        <w:top w:w="0" w:type="dxa"/>
+        <w:left w:w="108" w:type="dxa"/>
+        <w:bottom w:w="0" w:type="dxa"/>
+        <w:right w:w="108" w:type="dxa"/>
+      </w:tblCellMar>
+    </w:tblPr>
+    <w:tblStylePr w:type="firstRow">
+      <w:pPr>
+        <w:spacing w:before="0" w:after="0" w:line="240" w:lineRule="auto"/>
+      </w:pPr>
+      <w:rPr>
+        <w:b/>
+        <w:bCs/>
+      </w:rPr>
+      <w:tblPr/>
+      <w:tcPr>
+        <w:tcBorders>
+          <w:top w:val="single" w:sz="8" w:space="0" w:color="4F81BD" w:themeColor="accent1"/>
+          <w:left w:val="nil"/>
+          <w:bottom w:val="single" w:sz="8" w:space="0" w:color="4F81BD" w:themeColor="accent1"/>
+          <w:right w:val="nil"/>
+          <w:insideH w:val="nil"/>
+          <w:insideV w:val="nil"/>
+        </w:tcBorders>
+      </w:tcPr>
+    </w:tblStylePr>
+    <w:tblStylePr w:type="lastRow">
+      <w:pPr>
+        <w:spacing w:before="0" w:after="0" w:line="240" w:lineRule="auto"/>
+      </w:pPr>
+      <w:rPr>
+        <w:b/>
+        <w:bCs/>
+      </w:rPr>
+      <w:tblPr/>
+      <w:tcPr>
+        <w:tcBorders>
+          <w:top w:val="single" w:sz="8" w:space="0" w:color="4F81BD" w:themeColor="accent1"/>
+          <w:left w:val="nil"/>
+          <w:bottom w:val="single" w:sz="8" w:space="0" w:color="4F81BD" w:themeColor="accent1"/>
+          <w:right w:val="nil"/>
+          <w:insideH w:val="nil"/>
+          <w:insideV w:val="nil"/>
+        </w:tcBorders>
+      </w:tcPr>
+    </w:tblStylePr>
+    <w:tblStylePr w:type="firstCol">
+      <w:rPr>
+        <w:b/>
+        <w:bCs/>
+      </w:rPr>
+    </w:tblStylePr>
+    <w:tblStylePr w:type="lastCol">
+      <w:rPr>
+        <w:b/>
+        <w:bCs/>
+      </w:rPr>
+    </w:tblStylePr>
+    <w:tblStylePr w:type="band1Vert">
+      <w:tblPr/>
+      <w:tcPr>
+        <w:tcBorders>
+          <w:left w:val="nil"/>
+          <w:right w:val="nil"/>
+          <w:insideH w:val="nil"/>
+          <w:insideV w:val="nil"/>
+        </w:tcBorders>
+        <w:shd w:val="clear" w:color="auto" w:fill="D3DFEE" w:themeFill="accent1" w:themeFillTint="3F"/>
+      </w:tcPr>
+    </w:tblStylePr>
+    <w:tblStylePr w:type="band1Horz">
+      <w:tblPr/>
+      <w:tcPr>
+        <w:tcBorders>
+          <w:left w:val="nil"/>
+          <w:right w:val="nil"/>
+          <w:insideH w:val="nil"/>
+          <w:insideV w:val="nil"/>
+        </w:tcBorders>
+        <w:shd w:val="clear" w:color="auto" w:fill="D3DFEE" w:themeFill="accent1" w:themeFillTint="3F"/>
+      </w:tcPr>
+    </w:tblStylePr>
+  </w:style>
+  <w:style w:type="paragraph" w:styleId="NormalWeb">
+    <w:name w:val="Normal (Web)"/>
+    <w:basedOn w:val="Normal"/>
+    <w:uiPriority w:val="99"/>
+    <w:semiHidden/>
+    <w:unhideWhenUsed/>
+    <w:rsid w:val="00FD156D"/>
+    <w:pPr>
+      <w:spacing w:beforeAutospacing="1" w:after="119" w:line="240" w:lineRule="auto"/>
+      <w:ind w:firstLine="0"/>
+      <w:jc w:val="left"/>
+    </w:pPr>
+    <w:rPr>
+      <w:rFonts w:ascii="Times New Roman" w:eastAsia="Times New Roman" w:hAnsi="Times New Roman" w:cs="Times New Roman"/>
+      <w:sz w:val="24"/>
+      <w:szCs w:val="24"/>
+      <w:lang w:val="en-GB" w:eastAsia="en-GB"/>
+    </w:rPr>
+  </w:style>
+  <w:style w:type="paragraph" w:customStyle="1" w:styleId="TM">
+    <w:name w:val="TM"/>
+    <w:basedOn w:val="Titre"/>
+    <w:link w:val="TMCar"/>
+    <w:qFormat/>
+    <w:rsid w:val="00816843"/>
+  </w:style>
+  <w:style w:type="character" w:customStyle="1" w:styleId="TMCar">
+    <w:name w:val="TM Car"/>
+    <w:basedOn w:val="TitreCar"/>
+    <w:link w:val="TM"/>
+    <w:rsid w:val="00816843"/>
+    <w:rPr>
+      <w:rFonts w:asciiTheme="majorHAnsi" w:eastAsiaTheme="majorEastAsia" w:hAnsiTheme="majorHAnsi" w:cstheme="majorBidi"/>
+      <w:color w:val="17365D" w:themeColor="text2" w:themeShade="BF"/>
+      <w:spacing w:val="5"/>
+      <w:kern w:val="28"/>
+      <w:sz w:val="52"/>
+      <w:szCs w:val="52"/>
+    </w:rPr>
+  </w:style>
+  <w:style w:type="paragraph" w:styleId="Tabledesillustrations">
+    <w:name w:val="table of figures"/>
+    <w:basedOn w:val="Normal"/>
+    <w:next w:val="Normal"/>
+    <w:uiPriority w:val="99"/>
+    <w:unhideWhenUsed/>
+    <w:rsid w:val="001319B9"/>
+    <w:pPr>
+      <w:spacing w:after="0"/>
+    </w:pPr>
+  </w:style>
+  <w:style w:type="paragraph" w:styleId="PrformatHTML">
+    <w:name w:val="HTML Preformatted"/>
+    <w:basedOn w:val="Normal"/>
+    <w:link w:val="PrformatHTMLCar"/>
+    <w:uiPriority w:val="99"/>
+    <w:unhideWhenUsed/>
+    <w:rsid w:val="002135C5"/>
+    <w:pPr>
+      <w:tabs>
+        <w:tab w:val="left" w:pos="916"/>
+        <w:tab w:val="left" w:pos="1832"/>
+        <w:tab w:val="left" w:pos="2748"/>
+        <w:tab w:val="left" w:pos="3664"/>
+        <w:tab w:val="left" w:pos="4580"/>
+        <w:tab w:val="left" w:pos="5496"/>
+        <w:tab w:val="left" w:pos="6412"/>
+        <w:tab w:val="left" w:pos="7328"/>
+        <w:tab w:val="left" w:pos="8244"/>
+        <w:tab w:val="left" w:pos="9160"/>
+        <w:tab w:val="left" w:pos="10076"/>
+        <w:tab w:val="left" w:pos="10992"/>
+        <w:tab w:val="left" w:pos="11908"/>
+        <w:tab w:val="left" w:pos="12824"/>
+        <w:tab w:val="left" w:pos="13740"/>
+        <w:tab w:val="left" w:pos="14656"/>
+      </w:tabs>
+      <w:spacing w:before="0" w:after="0" w:line="240" w:lineRule="auto"/>
+      <w:ind w:firstLine="0"/>
+      <w:jc w:val="left"/>
+    </w:pPr>
+    <w:rPr>
+      <w:rFonts w:ascii="Courier New" w:eastAsia="Times New Roman" w:hAnsi="Courier New" w:cs="Courier New"/>
+      <w:sz w:val="20"/>
+      <w:szCs w:val="20"/>
+      <w:lang w:val="en-GB" w:eastAsia="en-GB"/>
+    </w:rPr>
+  </w:style>
+  <w:style w:type="character" w:customStyle="1" w:styleId="PrformatHTMLCar">
+    <w:name w:val="Préformaté HTML Car"/>
+    <w:basedOn w:val="Policepardfaut"/>
+    <w:link w:val="PrformatHTML"/>
+    <w:uiPriority w:val="99"/>
+    <w:rsid w:val="002135C5"/>
+    <w:rPr>
+      <w:rFonts w:ascii="Courier New" w:eastAsia="Times New Roman" w:hAnsi="Courier New" w:cs="Courier New"/>
+      <w:sz w:val="20"/>
+      <w:szCs w:val="20"/>
+      <w:lang w:val="en-GB" w:eastAsia="en-GB"/>
+    </w:rPr>
+  </w:style>
+  <w:style w:type="character" w:customStyle="1" w:styleId="br0">
+    <w:name w:val="br0"/>
+    <w:basedOn w:val="Policepardfaut"/>
+    <w:rsid w:val="002135C5"/>
+  </w:style>
+  <w:style w:type="paragraph" w:customStyle="1" w:styleId="Code">
+    <w:name w:val="Code"/>
+    <w:basedOn w:val="Normal"/>
+    <w:qFormat/>
+    <w:rsid w:val="000D0FDC"/>
+    <w:pPr>
+      <w:shd w:val="clear" w:color="auto" w:fill="F2F6F8"/>
+      <w:tabs>
+        <w:tab w:val="left" w:pos="916"/>
+        <w:tab w:val="left" w:pos="1832"/>
+        <w:tab w:val="left" w:pos="2748"/>
+        <w:tab w:val="left" w:pos="3664"/>
+        <w:tab w:val="left" w:pos="4580"/>
+        <w:tab w:val="left" w:pos="5496"/>
+        <w:tab w:val="left" w:pos="6412"/>
+        <w:tab w:val="left" w:pos="7328"/>
+        <w:tab w:val="left" w:pos="8244"/>
+        <w:tab w:val="left" w:pos="9160"/>
+        <w:tab w:val="left" w:pos="10076"/>
+        <w:tab w:val="left" w:pos="10992"/>
+        <w:tab w:val="left" w:pos="11908"/>
+        <w:tab w:val="left" w:pos="12824"/>
+        <w:tab w:val="left" w:pos="13740"/>
+        <w:tab w:val="left" w:pos="14656"/>
+      </w:tabs>
+      <w:spacing w:before="0" w:after="0" w:line="225" w:lineRule="atLeast"/>
+      <w:ind w:firstLine="0"/>
+      <w:jc w:val="left"/>
+    </w:pPr>
+    <w:rPr>
+      <w:rFonts w:ascii="Courier New" w:eastAsia="Times New Roman" w:hAnsi="Courier New" w:cs="Courier New"/>
+      <w:color w:val="3E3E3E"/>
+      <w:sz w:val="18"/>
+      <w:szCs w:val="18"/>
+      <w:lang w:eastAsia="en-GB"/>
+    </w:rPr>
+  </w:style>
+  <w:style w:type="character" w:styleId="lev">
+    <w:name w:val="Strong"/>
+    <w:basedOn w:val="Policepardfaut"/>
+    <w:uiPriority w:val="22"/>
+    <w:qFormat/>
+    <w:rsid w:val="003718D1"/>
+    <w:rPr>
+      <w:b/>
+      <w:bCs/>
+    </w:rPr>
+  </w:style>
+  <w:style w:type="character" w:styleId="CodeHTML">
+    <w:name w:val="HTML Code"/>
+    <w:basedOn w:val="Policepardfaut"/>
+    <w:uiPriority w:val="99"/>
+    <w:semiHidden/>
+    <w:unhideWhenUsed/>
+    <w:rsid w:val="003718D1"/>
+    <w:rPr>
+      <w:rFonts w:ascii="Courier New" w:eastAsia="Times New Roman" w:hAnsi="Courier New" w:cs="Courier New"/>
+      <w:sz w:val="20"/>
+      <w:szCs w:val="20"/>
+    </w:rPr>
+  </w:style>
+  <w:style w:type="character" w:styleId="Accentuation">
+    <w:name w:val="Emphasis"/>
+    <w:basedOn w:val="Policepardfaut"/>
+    <w:uiPriority w:val="20"/>
+    <w:qFormat/>
+    <w:rsid w:val="0072755D"/>
+    <w:rPr>
+      <w:i/>
+      <w:iCs/>
+    </w:rPr>
+  </w:style>
+  <w:style w:type="character" w:styleId="Rfrenceple">
+    <w:name w:val="Subtle Reference"/>
+    <w:basedOn w:val="Policepardfaut"/>
+    <w:uiPriority w:val="31"/>
+    <w:qFormat/>
+    <w:rsid w:val="0072755D"/>
+    <w:rPr>
+      <w:smallCaps/>
+      <w:color w:val="5A5A5A" w:themeColor="text1" w:themeTint="A5"/>
+    </w:rPr>
+  </w:style>
+  <w:style w:type="paragraph" w:customStyle="1" w:styleId="Cas">
+    <w:name w:val="Cas"/>
+    <w:basedOn w:val="Titre1"/>
+    <w:next w:val="Normal"/>
+    <w:link w:val="CasCar"/>
+    <w:qFormat/>
+    <w:rsid w:val="00A72454"/>
+    <w:pPr>
+      <w:numPr>
+        <w:numId w:val="38"/>
+      </w:numPr>
+    </w:pPr>
+  </w:style>
+  <w:style w:type="character" w:customStyle="1" w:styleId="CasCar">
+    <w:name w:val="Cas Car"/>
+    <w:basedOn w:val="Titre1Car"/>
+    <w:link w:val="Cas"/>
+    <w:rsid w:val="00A72454"/>
+    <w:rPr>
+      <w:rFonts w:asciiTheme="majorHAnsi" w:eastAsiaTheme="majorEastAsia" w:hAnsiTheme="majorHAnsi" w:cstheme="majorBidi"/>
+      <w:b/>
+      <w:bCs/>
+      <w:color w:val="365F91" w:themeColor="accent1" w:themeShade="BF"/>
+      <w:sz w:val="28"/>
+      <w:szCs w:val="28"/>
+    </w:rPr>
+  </w:style>
+  <w:style w:type="table" w:customStyle="1" w:styleId="TableauListe41">
+    <w:name w:val="Tableau Liste 41"/>
+    <w:basedOn w:val="TableauNormal"/>
+    <w:uiPriority w:val="49"/>
+    <w:rsid w:val="005E7128"/>
+    <w:pPr>
+      <w:spacing w:after="0" w:line="240" w:lineRule="auto"/>
+    </w:pPr>
+    <w:tblPr>
+      <w:tblStyleRowBandSize w:val="1"/>
+      <w:tblStyleColBandSize w:val="1"/>
+      <w:tblInd w:w="0" w:type="dxa"/>
+      <w:tblBorders>
+        <w:top w:val="single" w:sz="4" w:space="0" w:color="666666" w:themeColor="text1" w:themeTint="99"/>
+        <w:left w:val="single" w:sz="4" w:space="0" w:color="666666" w:themeColor="text1" w:themeTint="99"/>
+        <w:bottom w:val="single" w:sz="4" w:space="0" w:color="666666" w:themeColor="text1" w:themeTint="99"/>
+        <w:right w:val="single" w:sz="4" w:space="0" w:color="666666" w:themeColor="text1" w:themeTint="99"/>
+        <w:insideH w:val="single" w:sz="4" w:space="0" w:color="666666" w:themeColor="text1" w:themeTint="99"/>
+      </w:tblBorders>
+      <w:tblCellMar>
+        <w:top w:w="0" w:type="dxa"/>
+        <w:left w:w="108" w:type="dxa"/>
+        <w:bottom w:w="0" w:type="dxa"/>
+        <w:right w:w="108" w:type="dxa"/>
+      </w:tblCellMar>
+    </w:tblPr>
+    <w:tblStylePr w:type="firstRow">
+      <w:rPr>
+        <w:b/>
+        <w:bCs/>
+        <w:color w:val="FFFFFF" w:themeColor="background1"/>
+      </w:rPr>
+      <w:tblPr/>
+      <w:tcPr>
+        <w:tcBorders>
+          <w:top w:val="single" w:sz="4" w:space="0" w:color="000000" w:themeColor="text1"/>
+          <w:left w:val="single" w:sz="4" w:space="0" w:color="000000" w:themeColor="text1"/>
+          <w:bottom w:val="single" w:sz="4" w:space="0" w:color="000000" w:themeColor="text1"/>
+          <w:right w:val="single" w:sz="4" w:space="0" w:color="000000" w:themeColor="text1"/>
+          <w:insideH w:val="nil"/>
+        </w:tcBorders>
+        <w:shd w:val="clear" w:color="auto" w:fill="000000" w:themeFill="text1"/>
+      </w:tcPr>
+    </w:tblStylePr>
+    <w:tblStylePr w:type="lastRow">
+      <w:rPr>
+        <w:b/>
+        <w:bCs/>
+      </w:rPr>
+      <w:tblPr/>
+      <w:tcPr>
+        <w:tcBorders>
+          <w:top w:val="double" w:sz="4" w:space="0" w:color="666666" w:themeColor="text1" w:themeTint="99"/>
+        </w:tcBorders>
+      </w:tcPr>
+    </w:tblStylePr>
+    <w:tblStylePr w:type="firstCol">
+      <w:rPr>
+        <w:b/>
+        <w:bCs/>
+      </w:rPr>
+    </w:tblStylePr>
+    <w:tblStylePr w:type="lastCol">
+      <w:rPr>
+        <w:b/>
+        <w:bCs/>
+      </w:rPr>
+    </w:tblStylePr>
+    <w:tblStylePr w:type="band1Vert">
+      <w:tblPr/>
+      <w:tcPr>
+        <w:shd w:val="clear" w:color="auto" w:fill="CCCCCC" w:themeFill="text1" w:themeFillTint="33"/>
+      </w:tcPr>
+    </w:tblStylePr>
+    <w:tblStylePr w:type="band1Horz">
+      <w:tblPr/>
+      <w:tcPr>
+        <w:shd w:val="clear" w:color="auto" w:fill="CCCCCC" w:themeFill="text1" w:themeFillTint="33"/>
+      </w:tcPr>
+    </w:tblStylePr>
+  </w:style>
+  <w:style w:type="table" w:customStyle="1" w:styleId="TableauListe4-Accentuation11">
+    <w:name w:val="Tableau Liste 4 - Accentuation 11"/>
+    <w:basedOn w:val="TableauNormal"/>
+    <w:uiPriority w:val="49"/>
+    <w:rsid w:val="005E7128"/>
+    <w:pPr>
+      <w:spacing w:after="0" w:line="240" w:lineRule="auto"/>
+    </w:pPr>
+    <w:tblPr>
+      <w:tblStyleRowBandSize w:val="1"/>
+      <w:tblStyleColBandSize w:val="1"/>
+      <w:tblInd w:w="0" w:type="dxa"/>
+      <w:tblBorders>
+        <w:top w:val="single" w:sz="4" w:space="0" w:color="95B3D7" w:themeColor="accent1" w:themeTint="99"/>
+        <w:left w:val="single" w:sz="4" w:space="0" w:color="95B3D7" w:themeColor="accent1" w:themeTint="99"/>
+        <w:bottom w:val="single" w:sz="4" w:space="0" w:color="95B3D7" w:themeColor="accent1" w:themeTint="99"/>
+        <w:right w:val="single" w:sz="4" w:space="0" w:color="95B3D7" w:themeColor="accent1" w:themeTint="99"/>
+        <w:insideH w:val="single" w:sz="4" w:space="0" w:color="95B3D7" w:themeColor="accent1" w:themeTint="99"/>
+      </w:tblBorders>
+      <w:tblCellMar>
+        <w:top w:w="0" w:type="dxa"/>
+        <w:left w:w="108" w:type="dxa"/>
+        <w:bottom w:w="0" w:type="dxa"/>
+        <w:right w:w="108" w:type="dxa"/>
+      </w:tblCellMar>
+    </w:tblPr>
+    <w:tblStylePr w:type="firstRow">
+      <w:rPr>
+        <w:b/>
+        <w:bCs/>
+        <w:color w:val="FFFFFF" w:themeColor="background1"/>
+      </w:rPr>
+      <w:tblPr/>
+      <w:tcPr>
+        <w:tcBorders>
+          <w:top w:val="single" w:sz="4" w:space="0" w:color="4F81BD" w:themeColor="accent1"/>
+          <w:left w:val="single" w:sz="4" w:space="0" w:color="4F81BD" w:themeColor="accent1"/>
+          <w:bottom w:val="single" w:sz="4" w:space="0" w:color="4F81BD" w:themeColor="accent1"/>
+          <w:right w:val="single" w:sz="4" w:space="0" w:color="4F81BD" w:themeColor="accent1"/>
+          <w:insideH w:val="nil"/>
+        </w:tcBorders>
+        <w:shd w:val="clear" w:color="auto" w:fill="4F81BD" w:themeFill="accent1"/>
+      </w:tcPr>
+    </w:tblStylePr>
+    <w:tblStylePr w:type="lastRow">
+      <w:rPr>
+        <w:b/>
+        <w:bCs/>
+      </w:rPr>
+      <w:tblPr/>
+      <w:tcPr>
+        <w:tcBorders>
+          <w:top w:val="double" w:sz="4" w:space="0" w:color="95B3D7" w:themeColor="accent1" w:themeTint="99"/>
+        </w:tcBorders>
+      </w:tcPr>
+    </w:tblStylePr>
+    <w:tblStylePr w:type="firstCol">
+      <w:rPr>
+        <w:b/>
+        <w:bCs/>
+      </w:rPr>
+    </w:tblStylePr>
+    <w:tblStylePr w:type="lastCol">
+      <w:rPr>
+        <w:b/>
+        <w:bCs/>
+      </w:rPr>
+    </w:tblStylePr>
+    <w:tblStylePr w:type="band1Vert">
+      <w:tblPr/>
+      <w:tcPr>
+        <w:shd w:val="clear" w:color="auto" w:fill="DBE5F1" w:themeFill="accent1" w:themeFillTint="33"/>
+      </w:tcPr>
+    </w:tblStylePr>
+    <w:tblStylePr w:type="band1Horz">
+      <w:tblPr/>
+      <w:tcPr>
+        <w:shd w:val="clear" w:color="auto" w:fill="DBE5F1" w:themeFill="accent1" w:themeFillTint="33"/>
+      </w:tcPr>
+    </w:tblStylePr>
+  </w:style>
+  <w:style w:type="table" w:customStyle="1" w:styleId="TableauListe2-Accentuation11">
+    <w:name w:val="Tableau Liste 2 - Accentuation 11"/>
+    <w:basedOn w:val="TableauNormal"/>
+    <w:uiPriority w:val="47"/>
+    <w:rsid w:val="00963F4F"/>
+    <w:pPr>
+      <w:spacing w:after="0" w:line="240" w:lineRule="auto"/>
+    </w:pPr>
+    <w:tblPr>
+      <w:tblStyleRowBandSize w:val="1"/>
+      <w:tblStyleColBandSize w:val="1"/>
+      <w:tblInd w:w="0" w:type="dxa"/>
+      <w:tblBorders>
+        <w:top w:val="single" w:sz="4" w:space="0" w:color="95B3D7" w:themeColor="accent1" w:themeTint="99"/>
+        <w:bottom w:val="single" w:sz="4" w:space="0" w:color="95B3D7" w:themeColor="accent1" w:themeTint="99"/>
+        <w:insideH w:val="single" w:sz="4" w:space="0" w:color="95B3D7" w:themeColor="accent1" w:themeTint="99"/>
+      </w:tblBorders>
+      <w:tblCellMar>
+        <w:top w:w="0" w:type="dxa"/>
+        <w:left w:w="108" w:type="dxa"/>
+        <w:bottom w:w="0" w:type="dxa"/>
+        <w:right w:w="108" w:type="dxa"/>
+      </w:tblCellMar>
+    </w:tblPr>
+    <w:tblStylePr w:type="firstRow">
+      <w:rPr>
+        <w:b/>
+        <w:bCs/>
+      </w:rPr>
+    </w:tblStylePr>
+    <w:tblStylePr w:type="lastRow">
+      <w:rPr>
+        <w:b/>
+        <w:bCs/>
+      </w:rPr>
+    </w:tblStylePr>
+    <w:tblStylePr w:type="firstCol">
+      <w:rPr>
+        <w:b/>
+        <w:bCs/>
+      </w:rPr>
+    </w:tblStylePr>
+    <w:tblStylePr w:type="lastCol">
+      <w:rPr>
+        <w:b/>
+        <w:bCs/>
+      </w:rPr>
+    </w:tblStylePr>
+    <w:tblStylePr w:type="band1Vert">
+      <w:tblPr/>
+      <w:tcPr>
+        <w:shd w:val="clear" w:color="auto" w:fill="DBE5F1" w:themeFill="accent1" w:themeFillTint="33"/>
+      </w:tcPr>
+    </w:tblStylePr>
+    <w:tblStylePr w:type="band1Horz">
+      <w:tblPr/>
+      <w:tcPr>
+        <w:shd w:val="clear" w:color="auto" w:fill="DBE5F1" w:themeFill="accent1" w:themeFillTint="33"/>
+      </w:tcPr>
+    </w:tblStylePr>
+  </w:style>
+  <w:style w:type="table" w:customStyle="1" w:styleId="TableauListe2-Accentuation12">
+    <w:name w:val="Tableau Liste 2 - Accentuation 12"/>
+    <w:basedOn w:val="TableauNormal"/>
+    <w:uiPriority w:val="47"/>
+    <w:rsid w:val="00A9231A"/>
+    <w:pPr>
+      <w:spacing w:after="0" w:line="240" w:lineRule="auto"/>
+    </w:pPr>
+    <w:tblPr>
+      <w:tblStyleRowBandSize w:val="1"/>
+      <w:tblStyleColBandSize w:val="1"/>
+      <w:tblInd w:w="0" w:type="dxa"/>
+      <w:tblBorders>
+        <w:top w:val="single" w:sz="4" w:space="0" w:color="95B3D7" w:themeColor="accent1" w:themeTint="99"/>
+        <w:bottom w:val="single" w:sz="4" w:space="0" w:color="95B3D7" w:themeColor="accent1" w:themeTint="99"/>
+        <w:insideH w:val="single" w:sz="4" w:space="0" w:color="95B3D7" w:themeColor="accent1" w:themeTint="99"/>
+      </w:tblBorders>
+      <w:tblCellMar>
+        <w:top w:w="0" w:type="dxa"/>
+        <w:left w:w="108" w:type="dxa"/>
+        <w:bottom w:w="0" w:type="dxa"/>
+        <w:right w:w="108" w:type="dxa"/>
+      </w:tblCellMar>
     </w:tblPr>
     <w:tblStylePr w:type="firstRow">
       <w:rPr>
@@ -11389,7 +12728,7 @@
 </file>
 
 <file path=customXml/itemProps2.xml><?xml version="1.0" encoding="utf-8"?>
-<ds:datastoreItem xmlns:ds="http://schemas.openxmlformats.org/officeDocument/2006/customXml" ds:itemID="{5083A3B3-80B3-483D-90C2-DCB5B754EE2E}">
+<ds:datastoreItem xmlns:ds="http://schemas.openxmlformats.org/officeDocument/2006/customXml" ds:itemID="{FF849B93-78BB-45EC-B089-4360B5A73855}">
   <ds:schemaRefs>
     <ds:schemaRef ds:uri="http://schemas.openxmlformats.org/officeDocument/2006/bibliography"/>
   </ds:schemaRefs>

</xml_diff>

<commit_message>
correction de mon erreur de la pile div 2
</commit_message>
<xml_diff>
--- a/DM5/Barbesange_Garcon_G2.docx
+++ b/DM5/Barbesange_Garcon_G2.docx
@@ -462,7 +462,7 @@
         </w:rPr>
         <w:fldChar w:fldCharType="separate"/>
       </w:r>
-      <w:hyperlink w:anchor="_Toc418416902" w:history="1">
+      <w:hyperlink w:anchor="_Toc418453403" w:history="1">
         <w:r>
           <w:rPr>
             <w:rStyle w:val="Lienhypertexte"/>
@@ -489,7 +489,7 @@
             <w:noProof/>
             <w:webHidden/>
           </w:rPr>
-          <w:instrText xml:space="preserve"> PAGEREF _Toc418416902 \h </w:instrText>
+          <w:instrText xml:space="preserve"> PAGEREF _Toc418453403 \h </w:instrText>
         </w:r>
         <w:r>
           <w:rPr>
@@ -535,7 +535,7 @@
           <w:lang w:eastAsia="fr-FR"/>
         </w:rPr>
       </w:pPr>
-      <w:hyperlink w:anchor="_Toc418416903" w:history="1">
+      <w:hyperlink w:anchor="_Toc418453404" w:history="1">
         <w:r>
           <w:rPr>
             <w:rStyle w:val="Lienhypertexte"/>
@@ -562,7 +562,7 @@
             <w:noProof/>
             <w:webHidden/>
           </w:rPr>
-          <w:instrText xml:space="preserve"> PAGEREF _Toc418416903 \h </w:instrText>
+          <w:instrText xml:space="preserve"> PAGEREF _Toc418453404 \h </w:instrText>
         </w:r>
         <w:r>
           <w:rPr>
@@ -608,7 +608,7 @@
           <w:lang w:eastAsia="fr-FR"/>
         </w:rPr>
       </w:pPr>
-      <w:hyperlink w:anchor="_Toc418416904" w:history="1">
+      <w:hyperlink w:anchor="_Toc418453405" w:history="1">
         <w:r>
           <w:rPr>
             <w:rStyle w:val="Lienhypertexte"/>
@@ -635,7 +635,7 @@
             <w:noProof/>
             <w:webHidden/>
           </w:rPr>
-          <w:instrText xml:space="preserve"> PAGEREF _Toc418416904 \h </w:instrText>
+          <w:instrText xml:space="preserve"> PAGEREF _Toc418453405 \h </w:instrText>
         </w:r>
         <w:r>
           <w:rPr>
@@ -682,7 +682,7 @@
           <w:lang w:eastAsia="fr-FR"/>
         </w:rPr>
       </w:pPr>
-      <w:hyperlink w:anchor="_Toc418416905" w:history="1">
+      <w:hyperlink w:anchor="_Toc418453406" w:history="1">
         <w:r>
           <w:rPr>
             <w:rStyle w:val="Lienhypertexte"/>
@@ -709,7 +709,7 @@
             <w:noProof/>
             <w:webHidden/>
           </w:rPr>
-          <w:instrText xml:space="preserve"> PAGEREF _Toc418416905 \h </w:instrText>
+          <w:instrText xml:space="preserve"> PAGEREF _Toc418453406 \h </w:instrText>
         </w:r>
         <w:r>
           <w:rPr>
@@ -756,7 +756,7 @@
           <w:lang w:eastAsia="fr-FR"/>
         </w:rPr>
       </w:pPr>
-      <w:hyperlink w:anchor="_Toc418416906" w:history="1">
+      <w:hyperlink w:anchor="_Toc418453407" w:history="1">
         <w:r>
           <w:rPr>
             <w:rStyle w:val="Lienhypertexte"/>
@@ -783,7 +783,7 @@
             <w:noProof/>
             <w:webHidden/>
           </w:rPr>
-          <w:instrText xml:space="preserve"> PAGEREF _Toc418416906 \h </w:instrText>
+          <w:instrText xml:space="preserve"> PAGEREF _Toc418453407 \h </w:instrText>
         </w:r>
         <w:r>
           <w:rPr>
@@ -829,7 +829,7 @@
           <w:lang w:eastAsia="fr-FR"/>
         </w:rPr>
       </w:pPr>
-      <w:hyperlink w:anchor="_Toc418416907" w:history="1">
+      <w:hyperlink w:anchor="_Toc418453408" w:history="1">
         <w:r>
           <w:rPr>
             <w:rStyle w:val="Lienhypertexte"/>
@@ -856,7 +856,7 @@
             <w:noProof/>
             <w:webHidden/>
           </w:rPr>
-          <w:instrText xml:space="preserve"> PAGEREF _Toc418416907 \h </w:instrText>
+          <w:instrText xml:space="preserve"> PAGEREF _Toc418453408 \h </w:instrText>
         </w:r>
         <w:r>
           <w:rPr>
@@ -902,7 +902,7 @@
           <w:lang w:eastAsia="fr-FR"/>
         </w:rPr>
       </w:pPr>
-      <w:hyperlink w:anchor="_Toc418416908" w:history="1">
+      <w:hyperlink w:anchor="_Toc418453409" w:history="1">
         <w:r>
           <w:rPr>
             <w:rStyle w:val="Lienhypertexte"/>
@@ -929,7 +929,7 @@
             <w:noProof/>
             <w:webHidden/>
           </w:rPr>
-          <w:instrText xml:space="preserve"> PAGEREF _Toc418416908 \h </w:instrText>
+          <w:instrText xml:space="preserve"> PAGEREF _Toc418453409 \h </w:instrText>
         </w:r>
         <w:r>
           <w:rPr>
@@ -975,7 +975,7 @@
           <w:lang w:eastAsia="fr-FR"/>
         </w:rPr>
       </w:pPr>
-      <w:hyperlink w:anchor="_Toc418416909" w:history="1">
+      <w:hyperlink w:anchor="_Toc418453410" w:history="1">
         <w:r>
           <w:rPr>
             <w:rStyle w:val="Lienhypertexte"/>
@@ -1002,7 +1002,7 @@
             <w:noProof/>
             <w:webHidden/>
           </w:rPr>
-          <w:instrText xml:space="preserve"> PAGEREF _Toc418416909 \h </w:instrText>
+          <w:instrText xml:space="preserve"> PAGEREF _Toc418453410 \h </w:instrText>
         </w:r>
         <w:r>
           <w:rPr>
@@ -1049,7 +1049,7 @@
           <w:lang w:eastAsia="fr-FR"/>
         </w:rPr>
       </w:pPr>
-      <w:hyperlink w:anchor="_Toc418416910" w:history="1">
+      <w:hyperlink w:anchor="_Toc418453411" w:history="1">
         <w:r>
           <w:rPr>
             <w:rStyle w:val="Lienhypertexte"/>
@@ -1076,7 +1076,7 @@
             <w:noProof/>
             <w:webHidden/>
           </w:rPr>
-          <w:instrText xml:space="preserve"> PAGEREF _Toc418416910 \h </w:instrText>
+          <w:instrText xml:space="preserve"> PAGEREF _Toc418453411 \h </w:instrText>
         </w:r>
         <w:r>
           <w:rPr>
@@ -1122,7 +1122,7 @@
           <w:lang w:eastAsia="fr-FR"/>
         </w:rPr>
       </w:pPr>
-      <w:hyperlink w:anchor="_Toc418416911" w:history="1">
+      <w:hyperlink w:anchor="_Toc418453412" w:history="1">
         <w:r>
           <w:rPr>
             <w:rStyle w:val="Lienhypertexte"/>
@@ -1149,7 +1149,7 @@
             <w:noProof/>
             <w:webHidden/>
           </w:rPr>
-          <w:instrText xml:space="preserve"> PAGEREF _Toc418416911 \h </w:instrText>
+          <w:instrText xml:space="preserve"> PAGEREF _Toc418453412 \h </w:instrText>
         </w:r>
         <w:r>
           <w:rPr>
@@ -1195,7 +1195,7 @@
           <w:lang w:eastAsia="fr-FR"/>
         </w:rPr>
       </w:pPr>
-      <w:hyperlink w:anchor="_Toc418416912" w:history="1">
+      <w:hyperlink w:anchor="_Toc418453413" w:history="1">
         <w:r>
           <w:rPr>
             <w:rStyle w:val="Lienhypertexte"/>
@@ -1222,7 +1222,7 @@
             <w:noProof/>
             <w:webHidden/>
           </w:rPr>
-          <w:instrText xml:space="preserve"> PAGEREF _Toc418416912 \h </w:instrText>
+          <w:instrText xml:space="preserve"> PAGEREF _Toc418453413 \h </w:instrText>
         </w:r>
         <w:r>
           <w:rPr>
@@ -1268,7 +1268,7 @@
           <w:lang w:eastAsia="fr-FR"/>
         </w:rPr>
       </w:pPr>
-      <w:hyperlink w:anchor="_Toc418416913" w:history="1">
+      <w:hyperlink w:anchor="_Toc418453414" w:history="1">
         <w:r>
           <w:rPr>
             <w:rStyle w:val="Lienhypertexte"/>
@@ -1295,7 +1295,7 @@
             <w:noProof/>
             <w:webHidden/>
           </w:rPr>
-          <w:instrText xml:space="preserve"> PAGEREF _Toc418416913 \h </w:instrText>
+          <w:instrText xml:space="preserve"> PAGEREF _Toc418453414 \h </w:instrText>
         </w:r>
         <w:r>
           <w:rPr>
@@ -1341,7 +1341,7 @@
           <w:lang w:eastAsia="fr-FR"/>
         </w:rPr>
       </w:pPr>
-      <w:hyperlink w:anchor="_Toc418416914" w:history="1">
+      <w:hyperlink w:anchor="_Toc418453415" w:history="1">
         <w:r>
           <w:rPr>
             <w:rStyle w:val="Lienhypertexte"/>
@@ -1368,7 +1368,7 @@
             <w:noProof/>
             <w:webHidden/>
           </w:rPr>
-          <w:instrText xml:space="preserve"> PAGEREF _Toc418416914 \h </w:instrText>
+          <w:instrText xml:space="preserve"> PAGEREF _Toc418453415 \h </w:instrText>
         </w:r>
         <w:r>
           <w:rPr>
@@ -1414,7 +1414,7 @@
           <w:lang w:eastAsia="fr-FR"/>
         </w:rPr>
       </w:pPr>
-      <w:hyperlink w:anchor="_Toc418416915" w:history="1">
+      <w:hyperlink w:anchor="_Toc418453416" w:history="1">
         <w:r>
           <w:rPr>
             <w:rStyle w:val="Lienhypertexte"/>
@@ -1441,7 +1441,7 @@
             <w:noProof/>
             <w:webHidden/>
           </w:rPr>
-          <w:instrText xml:space="preserve"> PAGEREF _Toc418416915 \h </w:instrText>
+          <w:instrText xml:space="preserve"> PAGEREF _Toc418453416 \h </w:instrText>
         </w:r>
         <w:r>
           <w:rPr>
@@ -1496,7 +1496,7 @@
       <w:pPr>
         <w:pStyle w:val="Titre"/>
       </w:pPr>
-      <w:bookmarkStart w:id="3" w:name="_Toc418416902"/>
+      <w:bookmarkStart w:id="3" w:name="_Toc418453403"/>
       <w:r>
         <w:lastRenderedPageBreak/>
         <w:t>Introduction</w:t>
@@ -1513,7 +1513,7 @@
       <w:bookmarkStart w:id="5" w:name="_Toc371491268"/>
       <w:bookmarkStart w:id="6" w:name="_Toc372303826"/>
       <w:bookmarkStart w:id="7" w:name="_Toc373415401"/>
-      <w:bookmarkStart w:id="8" w:name="_Toc418416903"/>
+      <w:bookmarkStart w:id="8" w:name="_Toc418453404"/>
       <w:bookmarkEnd w:id="4"/>
       <w:r>
         <w:t>Rappel du sujet</w:t>
@@ -1535,15 +1535,7 @@
         <w:t xml:space="preserve">lien </w:t>
       </w:r>
       <w:r>
-        <w:t xml:space="preserve">horizontal. Chaque élément de l'arbre est un </w:t>
-      </w:r>
-      <w:proofErr w:type="spellStart"/>
-      <w:r>
-        <w:t>triplet</w:t>
-      </w:r>
-      <w:proofErr w:type="spellEnd"/>
-      <w:r>
-        <w:t xml:space="preserve"> composé de la valeur de l'élément, de l'adresse de sa liste chaînée de liens verticaux et l'adresse de la liste chaînée de liens horizontaux.</w:t>
+        <w:t>horizontal. Chaque élément de l'arbre est un triplet composé de la valeur de l'élément, de l'adresse de sa liste chaînée de liens verticaux et l'adresse de la liste chaînée de liens horizontaux.</w:t>
       </w:r>
     </w:p>
     <w:p>
@@ -1568,32 +1560,20 @@
         <w:t>.</w:t>
       </w:r>
       <w:r>
-        <w:t xml:space="preserve"> L</w:t>
-      </w:r>
-      <w:r>
-        <w:t xml:space="preserve">es feuilles n’étant </w:t>
-      </w:r>
-      <w:r>
-        <w:t xml:space="preserve">donc pas </w:t>
+        <w:t xml:space="preserve"> Les feuilles n’étant donc pas </w:t>
       </w:r>
       <w:r>
         <w:t>considérées</w:t>
       </w:r>
       <w:r>
-        <w:t xml:space="preserve"> comme</w:t>
-      </w:r>
-      <w:r>
-        <w:t xml:space="preserve"> des nœuds</w:t>
-      </w:r>
-      <w:r>
-        <w:t>.</w:t>
+        <w:t xml:space="preserve"> comme des nœuds.</w:t>
       </w:r>
     </w:p>
     <w:p>
       <w:pPr>
         <w:pStyle w:val="Titre1"/>
       </w:pPr>
-      <w:bookmarkStart w:id="10" w:name="_Toc418416904"/>
+      <w:bookmarkStart w:id="10" w:name="_Toc418453405"/>
       <w:r>
         <w:t>Présentation</w:t>
       </w:r>
@@ -1636,7 +1616,7 @@
       <w:pPr>
         <w:pStyle w:val="Titre2"/>
       </w:pPr>
-      <w:bookmarkStart w:id="11" w:name="_Toc418416905"/>
+      <w:bookmarkStart w:id="11" w:name="_Toc418453406"/>
       <w:r>
         <w:t>Schéma explicatif</w:t>
       </w:r>
@@ -1652,7 +1632,6 @@
         <w:pStyle w:val="Sansinterligne"/>
         <w:jc w:val="center"/>
       </w:pPr>
-      <w:bookmarkStart w:id="12" w:name="_GoBack"/>
       <w:r>
         <w:rPr>
           <w:noProof/>
@@ -1699,7 +1678,6 @@
           </wp:inline>
         </w:drawing>
       </w:r>
-      <w:bookmarkEnd w:id="12"/>
     </w:p>
     <w:p>
       <w:r>
@@ -1713,24 +1691,24 @@
       <w:pPr>
         <w:pStyle w:val="Titre"/>
       </w:pPr>
-      <w:bookmarkStart w:id="13" w:name="_Toc418416906"/>
+      <w:bookmarkStart w:id="12" w:name="_Toc418453407"/>
       <w:r>
         <w:lastRenderedPageBreak/>
         <w:t>Algorithmes</w:t>
       </w:r>
+      <w:bookmarkEnd w:id="12"/>
+    </w:p>
+    <w:p>
+      <w:pPr>
+        <w:pStyle w:val="Titre1"/>
+      </w:pPr>
+      <w:bookmarkStart w:id="13" w:name="_Toc418453408"/>
+      <w:r>
+        <w:t>Principe</w:t>
+      </w:r>
       <w:bookmarkEnd w:id="13"/>
     </w:p>
     <w:p>
-      <w:pPr>
-        <w:pStyle w:val="Titre1"/>
-      </w:pPr>
-      <w:bookmarkStart w:id="14" w:name="_Toc418416907"/>
-      <w:r>
-        <w:t>Principe</w:t>
-      </w:r>
-      <w:bookmarkEnd w:id="14"/>
-    </w:p>
-    <w:p>
       <w:r>
         <w:t>Le principe de cet algorithme est simple</w:t>
       </w:r>
@@ -1738,10 +1716,10 @@
         <w:t> : nous allons effectuer un parcours en profondeur itératif total de l’arbre, sans intégrer les feuilles à la pile, et nous allons simplement compter les données recherchées. Ici la taille de l’arbre (autrement dit le nombre d’éléments qu’il comporte) est supposée connue : effectivement on peut ainsi l</w:t>
       </w:r>
       <w:r>
-        <w:t xml:space="preserve">imiter la taille de la pile à N DIV </w:t>
-      </w:r>
-      <w:r>
-        <w:t xml:space="preserve">2, N étant le nombre d’éléments dans l’arbre. Nous avons ainsi une complexité </w:t>
+        <w:t>imiter la taille de la pile à N</w:t>
+      </w:r>
+      <w:r>
+        <w:t xml:space="preserve">, N étant le nombre d’éléments dans l’arbre. Nous avons ainsi une complexité </w:t>
       </w:r>
       <w:r>
         <w:t xml:space="preserve">linéaire </w:t>
@@ -2104,11 +2082,11 @@
       <w:pPr>
         <w:pStyle w:val="Titre1"/>
       </w:pPr>
-      <w:bookmarkStart w:id="15" w:name="_Toc418416908"/>
+      <w:bookmarkStart w:id="14" w:name="_Toc418453409"/>
       <w:r>
         <w:t>Algorithme</w:t>
       </w:r>
-      <w:bookmarkEnd w:id="15"/>
+      <w:bookmarkEnd w:id="14"/>
     </w:p>
     <w:tbl>
       <w:tblPr>
@@ -2132,32 +2110,11 @@
             <w:pPr>
               <w:ind w:firstLine="0"/>
             </w:pPr>
-            <w:proofErr w:type="spellStart"/>
             <w:r>
-              <w:t>Procedure</w:t>
-            </w:r>
-            <w:proofErr w:type="spellEnd"/>
-            <w:r>
-              <w:t xml:space="preserve"> HAUTEUR_NBNOEUDS</w:t>
+              <w:t>Procedure HAUTEUR_NBNOEUDS</w:t>
             </w:r>
             <w:r>
-              <w:t xml:space="preserve">(e : </w:t>
-            </w:r>
-            <w:proofErr w:type="spellStart"/>
-            <w:r>
-              <w:t>arb</w:t>
-            </w:r>
-            <w:proofErr w:type="spellEnd"/>
-            <w:r>
-              <w:t xml:space="preserve">, taille ; s : </w:t>
-            </w:r>
-            <w:proofErr w:type="spellStart"/>
-            <w:r>
-              <w:t>nbNoeud</w:t>
-            </w:r>
-            <w:proofErr w:type="spellEnd"/>
-            <w:r>
-              <w:t>, hauteur)</w:t>
+              <w:t>(e : arb, taille ; s : nbNoeud, hauteur)</w:t>
             </w:r>
           </w:p>
         </w:tc>
@@ -2178,33 +2135,13 @@
             </w:pPr>
             <w:r>
               <w:tab/>
-            </w:r>
-            <w:proofErr w:type="gramStart"/>
-            <w:r>
-              <w:t>m(</w:t>
-            </w:r>
-            <w:proofErr w:type="gramEnd"/>
-            <w:r>
-              <w:t xml:space="preserve">pile) := </w:t>
-            </w:r>
-            <w:proofErr w:type="spellStart"/>
-            <w:r>
-              <w:t>init</w:t>
-            </w:r>
-            <w:proofErr w:type="spellEnd"/>
-            <w:r>
-              <w:t>(</w:t>
-            </w:r>
-            <w:proofErr w:type="spellStart"/>
-            <w:r>
-              <w:t>taile</w:t>
-            </w:r>
-            <w:proofErr w:type="spellEnd"/>
-            <w:r>
-              <w:t xml:space="preserve"> DIV </w:t>
+              <w:t>m(pile) := init(tail</w:t>
             </w:r>
             <w:r>
-              <w:t>2);</w:t>
+              <w:t>l</w:t>
+            </w:r>
+            <w:r>
+              <w:t>e);</w:t>
             </w:r>
           </w:p>
           <w:p>
@@ -2214,22 +2151,7 @@
             </w:pPr>
             <w:r>
               <w:tab/>
-            </w:r>
-            <w:proofErr w:type="gramStart"/>
-            <w:r>
-              <w:t>m(</w:t>
-            </w:r>
-            <w:proofErr w:type="gramEnd"/>
-            <w:r>
-              <w:t>cour) := cm(</w:t>
-            </w:r>
-            <w:proofErr w:type="spellStart"/>
-            <w:r>
-              <w:t>arb</w:t>
-            </w:r>
-            <w:proofErr w:type="spellEnd"/>
-            <w:r>
-              <w:t>);</w:t>
+              <w:t>m(cour) := cm(arb);</w:t>
             </w:r>
           </w:p>
           <w:p>
@@ -2239,14 +2161,7 @@
             </w:pPr>
             <w:r>
               <w:tab/>
-            </w:r>
-            <w:proofErr w:type="gramStart"/>
-            <w:r>
-              <w:t>m(</w:t>
-            </w:r>
-            <w:proofErr w:type="gramEnd"/>
-            <w:r>
-              <w:t>hauteur) := 0;</w:t>
+              <w:t>m(hauteur) := 0;</w:t>
             </w:r>
           </w:p>
           <w:p>
@@ -2256,17 +2171,11 @@
             </w:pPr>
             <w:r>
               <w:tab/>
-            </w:r>
-            <w:proofErr w:type="gramStart"/>
-            <w:r>
               <w:t>m(</w:t>
             </w:r>
-            <w:proofErr w:type="spellStart"/>
-            <w:proofErr w:type="gramEnd"/>
             <w:r>
               <w:t>level</w:t>
             </w:r>
-            <w:proofErr w:type="spellEnd"/>
             <w:r>
               <w:t>) := 0;</w:t>
             </w:r>
@@ -2278,19 +2187,7 @@
             </w:pPr>
             <w:r>
               <w:tab/>
-            </w:r>
-            <w:proofErr w:type="gramStart"/>
-            <w:r>
-              <w:t>m(</w:t>
-            </w:r>
-            <w:proofErr w:type="spellStart"/>
-            <w:proofErr w:type="gramEnd"/>
-            <w:r>
-              <w:t>nbNoeud</w:t>
-            </w:r>
-            <w:proofErr w:type="spellEnd"/>
-            <w:r>
-              <w:t>) := 0;</w:t>
+              <w:t>m(nbNoeud) := 0;</w:t>
             </w:r>
           </w:p>
           <w:p>
@@ -2300,15 +2197,7 @@
             </w:pPr>
             <w:r>
               <w:tab/>
-              <w:t xml:space="preserve">Tant que </w:t>
-            </w:r>
-            <w:proofErr w:type="gramStart"/>
-            <w:r>
-              <w:t>cm(</w:t>
-            </w:r>
-            <w:proofErr w:type="gramEnd"/>
-            <w:r>
-              <w:t>cour) != NIL faire</w:t>
+              <w:t>Tant que cm(cour) != NIL faire</w:t>
             </w:r>
           </w:p>
           <w:p>
@@ -2321,15 +2210,7 @@
             </w:r>
             <w:r>
               <w:tab/>
-              <w:t xml:space="preserve">Tant que </w:t>
-            </w:r>
-            <w:proofErr w:type="gramStart"/>
-            <w:r>
-              <w:t>cm(</w:t>
-            </w:r>
-            <w:proofErr w:type="gramEnd"/>
-            <w:r>
-              <w:t>cm(cour)+1) != NIL faire</w:t>
+              <w:t>Tant que cm(cm(cour)+1) != NIL faire</w:t>
             </w:r>
           </w:p>
           <w:p>
@@ -2345,14 +2226,7 @@
             </w:r>
             <w:r>
               <w:tab/>
-            </w:r>
-            <w:proofErr w:type="gramStart"/>
-            <w:r>
-              <w:t>empiler(</w:t>
-            </w:r>
-            <w:proofErr w:type="gramEnd"/>
-            <w:r>
-              <w:t>cm(cour));</w:t>
+              <w:t>empiler(cm(cour));</w:t>
             </w:r>
           </w:p>
           <w:p>
@@ -2368,20 +2242,16 @@
             </w:r>
             <w:r>
               <w:tab/>
-            </w:r>
-            <w:proofErr w:type="gramStart"/>
-            <w:r>
-              <w:t>m(</w:t>
-            </w:r>
-            <w:proofErr w:type="gramEnd"/>
-            <w:r>
-              <w:t>cour) := cm(cm(cour)+1);</w:t>
+              <w:t>m(cour) := cm(cm(cour)+1);</w:t>
             </w:r>
           </w:p>
           <w:p>
             <w:pPr>
               <w:spacing w:before="0"/>
               <w:ind w:firstLine="0"/>
+              <w:rPr>
+                <w:lang w:val="en-US"/>
+              </w:rPr>
             </w:pPr>
             <w:r>
               <w:tab/>
@@ -2392,26 +2262,63 @@
             <w:r>
               <w:tab/>
             </w:r>
-            <w:proofErr w:type="gramStart"/>
             <w:r>
+              <w:rPr>
+                <w:lang w:val="en-US"/>
+              </w:rPr>
               <w:t>m(</w:t>
             </w:r>
-            <w:proofErr w:type="spellStart"/>
-            <w:proofErr w:type="gramEnd"/>
             <w:r>
+              <w:rPr>
+                <w:lang w:val="en-US"/>
+              </w:rPr>
               <w:t>level</w:t>
             </w:r>
-            <w:proofErr w:type="spellEnd"/>
             <w:r>
+              <w:rPr>
+                <w:lang w:val="en-US"/>
+              </w:rPr>
               <w:t>) := cm(</w:t>
             </w:r>
-            <w:proofErr w:type="spellStart"/>
             <w:r>
+              <w:rPr>
+                <w:lang w:val="en-US"/>
+              </w:rPr>
               <w:t>level</w:t>
             </w:r>
-            <w:proofErr w:type="spellEnd"/>
             <w:r>
+              <w:rPr>
+                <w:lang w:val="en-US"/>
+              </w:rPr>
               <w:t>)+1;</w:t>
+            </w:r>
+          </w:p>
+          <w:p>
+            <w:pPr>
+              <w:spacing w:before="0"/>
+              <w:ind w:firstLine="0"/>
+              <w:rPr>
+                <w:lang w:val="en-US"/>
+              </w:rPr>
+            </w:pPr>
+            <w:r>
+              <w:rPr>
+                <w:lang w:val="en-US"/>
+              </w:rPr>
+              <w:tab/>
+            </w:r>
+            <w:r>
+              <w:rPr>
+                <w:lang w:val="en-US"/>
+              </w:rPr>
+              <w:tab/>
+            </w:r>
+            <w:r>
+              <w:rPr>
+                <w:lang w:val="en-US"/>
+              </w:rPr>
+              <w:tab/>
+              <w:t>m(nbNoeud) := cm(nbNoeud)+1;</w:t>
             </w:r>
           </w:p>
           <w:p>
@@ -2420,47 +2327,19 @@
               <w:ind w:firstLine="0"/>
             </w:pPr>
             <w:r>
-              <w:tab/>
-            </w:r>
-            <w:r>
-              <w:tab/>
-            </w:r>
-            <w:r>
-              <w:tab/>
-            </w:r>
-            <w:proofErr w:type="gramStart"/>
-            <w:r>
-              <w:t>m(</w:t>
-            </w:r>
-            <w:proofErr w:type="spellStart"/>
-            <w:proofErr w:type="gramEnd"/>
-            <w:r>
-              <w:t>nbNoeud</w:t>
-            </w:r>
-            <w:proofErr w:type="spellEnd"/>
-            <w:r>
-              <w:t>) := cm(</w:t>
-            </w:r>
-            <w:proofErr w:type="spellStart"/>
-            <w:r>
-              <w:t>nbNoeud</w:t>
-            </w:r>
-            <w:proofErr w:type="spellEnd"/>
-            <w:r>
-              <w:t>)+1;</w:t>
-            </w:r>
-          </w:p>
-          <w:p>
-            <w:pPr>
-              <w:spacing w:before="0"/>
-              <w:ind w:firstLine="0"/>
-            </w:pPr>
-            <w:r>
+              <w:rPr>
+                <w:lang w:val="en-US"/>
+              </w:rPr>
               <w:lastRenderedPageBreak/>
               <w:tab/>
             </w:r>
             <w:r>
+              <w:rPr>
+                <w:lang w:val="en-US"/>
+              </w:rPr>
               <w:tab/>
+            </w:r>
+            <w:r>
               <w:t>fait;</w:t>
             </w:r>
           </w:p>
@@ -2474,18 +2353,11 @@
             </w:r>
             <w:r>
               <w:tab/>
-              <w:t xml:space="preserve">Si </w:t>
+              <w:t>Si cm(</w:t>
             </w:r>
-            <w:proofErr w:type="gramStart"/>
-            <w:r>
-              <w:t>cm(</w:t>
-            </w:r>
-            <w:proofErr w:type="spellStart"/>
-            <w:proofErr w:type="gramEnd"/>
             <w:r>
               <w:t>level</w:t>
             </w:r>
-            <w:proofErr w:type="spellEnd"/>
             <w:r>
               <w:t>) &gt;= cm(hauteur) alors</w:t>
             </w:r>
@@ -2503,20 +2375,11 @@
             </w:r>
             <w:r>
               <w:tab/>
+              <w:t>m(hauteur) := cm(</w:t>
             </w:r>
-            <w:proofErr w:type="gramStart"/>
-            <w:r>
-              <w:t>m(</w:t>
-            </w:r>
-            <w:proofErr w:type="gramEnd"/>
-            <w:r>
-              <w:t>hauteur) := cm(</w:t>
-            </w:r>
-            <w:proofErr w:type="spellStart"/>
             <w:r>
               <w:t>level</w:t>
             </w:r>
-            <w:proofErr w:type="spellEnd"/>
             <w:r>
               <w:t>)+1;</w:t>
             </w:r>
@@ -2531,14 +2394,7 @@
             </w:r>
             <w:r>
               <w:tab/>
-            </w:r>
-            <w:proofErr w:type="spellStart"/>
-            <w:r>
-              <w:t>fsi</w:t>
-            </w:r>
-            <w:proofErr w:type="spellEnd"/>
-            <w:r>
-              <w:t>;</w:t>
+              <w:t>fsi;</w:t>
             </w:r>
           </w:p>
           <w:p>
@@ -2551,14 +2407,7 @@
             </w:r>
             <w:r>
               <w:tab/>
-            </w:r>
-            <w:proofErr w:type="gramStart"/>
-            <w:r>
-              <w:t>m(</w:t>
-            </w:r>
-            <w:proofErr w:type="gramEnd"/>
-            <w:r>
-              <w:t>cour) := cm(cm(cour)+2);</w:t>
+              <w:t>m(cour) := cm(cm(cour)+2);</w:t>
             </w:r>
           </w:p>
           <w:p>
@@ -2571,15 +2420,7 @@
             </w:r>
             <w:r>
               <w:tab/>
-              <w:t xml:space="preserve">Tant que </w:t>
-            </w:r>
-            <w:proofErr w:type="gramStart"/>
-            <w:r>
-              <w:t>cm(</w:t>
-            </w:r>
-            <w:proofErr w:type="gramEnd"/>
-            <w:r>
-              <w:t>cour) = NIL ET non(vide(pile)) faire</w:t>
+              <w:t>Tant que cm(cour) = NIL ET non(vide(pile)) faire</w:t>
             </w:r>
           </w:p>
           <w:p>
@@ -2595,22 +2436,7 @@
             </w:r>
             <w:r>
               <w:tab/>
-            </w:r>
-            <w:proofErr w:type="gramStart"/>
-            <w:r>
-              <w:t>m(</w:t>
-            </w:r>
-            <w:proofErr w:type="gramEnd"/>
-            <w:r>
-              <w:t xml:space="preserve">cour) := </w:t>
-            </w:r>
-            <w:proofErr w:type="spellStart"/>
-            <w:r>
-              <w:t>depiler</w:t>
-            </w:r>
-            <w:proofErr w:type="spellEnd"/>
-            <w:r>
-              <w:t>(pile);</w:t>
+              <w:t>m(cour) := depiler(pile);</w:t>
             </w:r>
           </w:p>
           <w:p>
@@ -2626,20 +2452,16 @@
             </w:r>
             <w:r>
               <w:tab/>
-            </w:r>
-            <w:proofErr w:type="gramStart"/>
-            <w:r>
-              <w:t>m(</w:t>
-            </w:r>
-            <w:proofErr w:type="gramEnd"/>
-            <w:r>
-              <w:t>cour) := cm(cm(cour)+2);</w:t>
+              <w:t>m(cour) := cm(cm(cour)+2);</w:t>
             </w:r>
           </w:p>
           <w:p>
             <w:pPr>
               <w:spacing w:before="0"/>
               <w:ind w:firstLine="0"/>
+              <w:rPr>
+                <w:lang w:val="en-US"/>
+              </w:rPr>
             </w:pPr>
             <w:r>
               <w:tab/>
@@ -2650,25 +2472,34 @@
             <w:r>
               <w:tab/>
             </w:r>
-            <w:proofErr w:type="gramStart"/>
             <w:r>
+              <w:rPr>
+                <w:lang w:val="en-US"/>
+              </w:rPr>
               <w:t>m(</w:t>
             </w:r>
-            <w:proofErr w:type="spellStart"/>
-            <w:proofErr w:type="gramEnd"/>
             <w:r>
+              <w:rPr>
+                <w:lang w:val="en-US"/>
+              </w:rPr>
               <w:t>level</w:t>
             </w:r>
-            <w:proofErr w:type="spellEnd"/>
             <w:r>
+              <w:rPr>
+                <w:lang w:val="en-US"/>
+              </w:rPr>
               <w:t>) := cm(</w:t>
             </w:r>
-            <w:proofErr w:type="spellStart"/>
             <w:r>
+              <w:rPr>
+                <w:lang w:val="en-US"/>
+              </w:rPr>
               <w:t>level</w:t>
             </w:r>
-            <w:proofErr w:type="spellEnd"/>
             <w:r>
+              <w:rPr>
+                <w:lang w:val="en-US"/>
+              </w:rPr>
               <w:t>)-1;</w:t>
             </w:r>
           </w:p>
@@ -2676,11 +2507,20 @@
             <w:pPr>
               <w:spacing w:before="0"/>
               <w:ind w:firstLine="0"/>
+              <w:rPr>
+                <w:lang w:val="en-US"/>
+              </w:rPr>
             </w:pPr>
             <w:r>
+              <w:rPr>
+                <w:lang w:val="en-US"/>
+              </w:rPr>
               <w:tab/>
             </w:r>
             <w:r>
+              <w:rPr>
+                <w:lang w:val="en-US"/>
+              </w:rPr>
               <w:tab/>
               <w:t>fait;</w:t>
             </w:r>
@@ -2691,7 +2531,12 @@
               <w:ind w:firstLine="0"/>
             </w:pPr>
             <w:r>
+              <w:rPr>
+                <w:lang w:val="en-US"/>
+              </w:rPr>
               <w:tab/>
+            </w:r>
+            <w:r>
               <w:t>fait;</w:t>
             </w:r>
           </w:p>
@@ -2702,17 +2547,7 @@
             </w:pPr>
             <w:r>
               <w:tab/>
-            </w:r>
-            <w:proofErr w:type="gramStart"/>
-            <w:r>
-              <w:t>LIBERER(</w:t>
-            </w:r>
-            <w:proofErr w:type="gramEnd"/>
-            <w:r>
-              <w:t>pile)</w:t>
-            </w:r>
-            <w:r>
-              <w:t>;</w:t>
+              <w:t>LIBERER(pile);</w:t>
             </w:r>
           </w:p>
         </w:tc>
@@ -2739,11 +2574,11 @@
       <w:pPr>
         <w:pStyle w:val="Titre1"/>
       </w:pPr>
-      <w:bookmarkStart w:id="16" w:name="_Toc418416909"/>
+      <w:bookmarkStart w:id="15" w:name="_Toc418453410"/>
       <w:r>
         <w:t>Lexique</w:t>
       </w:r>
-      <w:bookmarkEnd w:id="16"/>
+      <w:bookmarkEnd w:id="15"/>
     </w:p>
     <w:p>
       <w:pPr>
@@ -2765,13 +2600,8 @@
           <w:numId w:val="47"/>
         </w:numPr>
       </w:pPr>
-      <w:proofErr w:type="spellStart"/>
-      <w:r>
-        <w:t>arb</w:t>
-      </w:r>
-      <w:proofErr w:type="spellEnd"/>
-      <w:r>
-        <w:t xml:space="preserve"> : adresse du pointeur sur l'arbre</w:t>
+      <w:r>
+        <w:t>arb : adresse du pointeur sur l'arbre</w:t>
       </w:r>
     </w:p>
     <w:p>
@@ -2783,19 +2613,7 @@
         </w:numPr>
       </w:pPr>
       <w:r>
-        <w:t xml:space="preserve">taille : entier </w:t>
-      </w:r>
-      <w:r>
-        <w:t>représentant</w:t>
-      </w:r>
-      <w:r>
-        <w:t xml:space="preserve"> le nombre d'</w:t>
-      </w:r>
-      <w:r>
-        <w:t>éléments</w:t>
-      </w:r>
-      <w:r>
-        <w:t xml:space="preserve"> dans l'arbre</w:t>
+        <w:t>taille : entier représentant le nombre d'éléments dans l'arbre</w:t>
       </w:r>
     </w:p>
     <w:p>
@@ -2806,31 +2624,8 @@
           <w:numId w:val="47"/>
         </w:numPr>
       </w:pPr>
-      <w:proofErr w:type="spellStart"/>
-      <w:r>
-        <w:t>nbNoeud</w:t>
-      </w:r>
-      <w:proofErr w:type="spellEnd"/>
-      <w:r>
-        <w:t xml:space="preserve"> : adresse de l'entier </w:t>
-      </w:r>
-      <w:r>
-        <w:t>représentant</w:t>
-      </w:r>
-      <w:r>
-        <w:t xml:space="preserve"> le nombre de </w:t>
-      </w:r>
-      <w:r>
-        <w:t>nœuds</w:t>
-      </w:r>
-      <w:r>
-        <w:t xml:space="preserve"> (racines et </w:t>
-      </w:r>
-      <w:r>
-        <w:t>nœuds</w:t>
-      </w:r>
-      <w:r>
-        <w:t xml:space="preserve"> internes sans les feuilles)</w:t>
+      <w:r>
+        <w:t>nbNoeud : adresse de l'entier représentant le nombre de nœuds (racines et nœuds internes sans les feuilles)</w:t>
       </w:r>
     </w:p>
     <w:p>
@@ -2842,13 +2637,7 @@
         </w:numPr>
       </w:pPr>
       <w:r>
-        <w:t xml:space="preserve">hauteur : adresse de l'entier </w:t>
-      </w:r>
-      <w:r>
-        <w:t>représentant</w:t>
-      </w:r>
-      <w:r>
-        <w:t xml:space="preserve"> le nombre maximal de niveaux dans l'arbre</w:t>
+        <w:t>hauteur : adresse de l'entier représentant le nombre maximal de niveaux dans l'arbre</w:t>
       </w:r>
     </w:p>
     <w:p>
@@ -2859,11 +2648,9 @@
           <w:numId w:val="47"/>
         </w:numPr>
       </w:pPr>
-      <w:proofErr w:type="spellStart"/>
       <w:r>
         <w:t>level</w:t>
       </w:r>
-      <w:proofErr w:type="spellEnd"/>
       <w:r>
         <w:t xml:space="preserve"> : adresse de l'entier pour le calcul de la hauteur</w:t>
       </w:r>
@@ -2877,13 +2664,7 @@
         </w:numPr>
       </w:pPr>
       <w:r>
-        <w:t xml:space="preserve">cour : adresse du pointeur sur le </w:t>
-      </w:r>
-      <w:r>
-        <w:t>nœud</w:t>
-      </w:r>
-      <w:r>
-        <w:t xml:space="preserve"> courant de l'arbre</w:t>
+        <w:t>cour : adresse du pointeur sur le nœud courant de l'arbre</w:t>
       </w:r>
     </w:p>
     <w:p/>
@@ -2901,7 +2682,7 @@
       <w:pPr>
         <w:pStyle w:val="Titre"/>
       </w:pPr>
-      <w:bookmarkStart w:id="17" w:name="_Toc418416910"/>
+      <w:bookmarkStart w:id="16" w:name="_Toc418453411"/>
       <w:r>
         <w:lastRenderedPageBreak/>
         <w:t>Trace</w:t>
@@ -2918,27 +2699,19 @@
       <w:r>
         <w:t>algorithme</w:t>
       </w:r>
+      <w:bookmarkEnd w:id="16"/>
+    </w:p>
+    <w:p>
+      <w:pPr>
+        <w:pStyle w:val="Cas"/>
+      </w:pPr>
+      <w:bookmarkStart w:id="17" w:name="_Toc418453412"/>
+      <w:r>
+        <w:t>Cas général</w:t>
+      </w:r>
       <w:bookmarkEnd w:id="17"/>
     </w:p>
     <w:p>
-      <w:pPr>
-        <w:pStyle w:val="Cas"/>
-      </w:pPr>
-      <w:bookmarkStart w:id="18" w:name="_Toc418416911"/>
-      <w:r>
-        <w:t>Cas général</w:t>
-      </w:r>
-      <w:bookmarkEnd w:id="18"/>
-    </w:p>
-    <w:p>
-      <w:proofErr w:type="gramStart"/>
-      <w:r>
-        <w:t>s</w:t>
-      </w:r>
-      <w:proofErr w:type="gramEnd"/>
-      <w:r>
-        <w:t xml:space="preserve"> </w:t>
-      </w:r>
       <w:r>
         <w:t xml:space="preserve">Dans ce cas, nous disposons d'un arbre </w:t>
       </w:r>
@@ -2975,12 +2748,12 @@
       <w:pPr>
         <w:pStyle w:val="Cas"/>
       </w:pPr>
-      <w:bookmarkStart w:id="19" w:name="_Toc418416912"/>
+      <w:bookmarkStart w:id="18" w:name="_Toc418453413"/>
       <w:r>
         <w:lastRenderedPageBreak/>
         <w:t>Arbre vide</w:t>
       </w:r>
-      <w:bookmarkEnd w:id="19"/>
+      <w:bookmarkEnd w:id="18"/>
     </w:p>
     <w:p>
       <w:r>
@@ -3057,18 +2830,10 @@
         <w:t xml:space="preserve">Exécutons </w:t>
       </w:r>
       <w:r>
-        <w:t>HAUTEUR_</w:t>
-      </w:r>
-      <w:proofErr w:type="gramStart"/>
-      <w:r>
-        <w:t>NBNOEUDS</w:t>
-      </w:r>
-      <w:r>
-        <w:t>(</w:t>
-      </w:r>
-      <w:proofErr w:type="gramEnd"/>
-      <w:r>
-        <w:t xml:space="preserve">a, </w:t>
+        <w:t>HAUTEUR_NBNOEUDS</w:t>
+      </w:r>
+      <w:r>
+        <w:t xml:space="preserve">(a, </w:t>
       </w:r>
       <w:r>
         <w:t>0</w:t>
@@ -3094,7 +2859,10 @@
         <w:t xml:space="preserve"> à une taille nulle</w:t>
       </w:r>
       <w:r>
-        <w:t xml:space="preserve"> (0 DIV 2)</w:t>
+        <w:t xml:space="preserve"> (0</w:t>
+      </w:r>
+      <w:r>
+        <w:t>)</w:t>
       </w:r>
       <w:r>
         <w:t xml:space="preserve"> (la pile est inutile)</w:t>
@@ -3103,143 +2871,9 @@
     <w:p>
       <w:pPr>
         <w:pStyle w:val="Sansinterligne"/>
-        <w:rPr>
-          <w:lang w:val="en-US"/>
-        </w:rPr>
-      </w:pPr>
-      <w:proofErr w:type="gramStart"/>
-      <w:r>
-        <w:rPr>
-          <w:lang w:val="en-US"/>
-        </w:rPr>
-        <w:t>m(</w:t>
-      </w:r>
-      <w:proofErr w:type="spellStart"/>
-      <w:proofErr w:type="gramEnd"/>
-      <w:r>
-        <w:rPr>
-          <w:lang w:val="en-US"/>
-        </w:rPr>
-        <w:t>cour</w:t>
-      </w:r>
-      <w:proofErr w:type="spellEnd"/>
-      <w:r>
-        <w:rPr>
-          <w:lang w:val="en-US"/>
-        </w:rPr>
-        <w:t xml:space="preserve">) </w:t>
-      </w:r>
-      <w:r>
-        <w:rPr>
-          <w:rFonts w:ascii="Cambria Math" w:hAnsi="Cambria Math" w:cs="Cambria Math"/>
-          <w:lang w:val="en-US"/>
-        </w:rPr>
-        <w:t>≔</w:t>
-      </w:r>
-      <w:r>
-        <w:rPr>
-          <w:lang w:val="en-US"/>
-        </w:rPr>
-        <w:t xml:space="preserve"> cm(a) </w:t>
-      </w:r>
-      <w:r>
-        <w:rPr>
-          <w:color w:val="808080" w:themeColor="background1" w:themeShade="80"/>
-          <w:lang w:val="en-US"/>
-        </w:rPr>
-        <w:t>= NIL</w:t>
-      </w:r>
-    </w:p>
-    <w:p>
-      <w:pPr>
-        <w:pStyle w:val="Sansinterligne"/>
-        <w:rPr>
-          <w:lang w:val="en-US"/>
-        </w:rPr>
-      </w:pPr>
-      <w:proofErr w:type="gramStart"/>
-      <w:r>
-        <w:rPr>
-          <w:lang w:val="en-US"/>
-        </w:rPr>
-        <w:t>m(</w:t>
-      </w:r>
-      <w:proofErr w:type="gramEnd"/>
-      <w:r>
-        <w:rPr>
-          <w:lang w:val="en-US"/>
-        </w:rPr>
-        <w:t>hauteur</w:t>
-      </w:r>
-      <w:r>
-        <w:rPr>
-          <w:lang w:val="en-US"/>
-        </w:rPr>
-        <w:t xml:space="preserve">) </w:t>
-      </w:r>
-      <w:r>
-        <w:rPr>
-          <w:rFonts w:ascii="Cambria Math" w:hAnsi="Cambria Math" w:cs="Cambria Math"/>
-          <w:lang w:val="en-US"/>
-        </w:rPr>
-        <w:t>≔</w:t>
-      </w:r>
-      <w:r>
-        <w:rPr>
-          <w:lang w:val="en-US"/>
-        </w:rPr>
-        <w:t xml:space="preserve"> 0</w:t>
-      </w:r>
-    </w:p>
-    <w:p>
-      <w:pPr>
-        <w:pStyle w:val="Sansinterligne"/>
-        <w:rPr>
-          <w:lang w:val="en-US"/>
-        </w:rPr>
-      </w:pPr>
-      <w:proofErr w:type="gramStart"/>
-      <w:r>
-        <w:rPr>
-          <w:lang w:val="en-US"/>
-        </w:rPr>
-        <w:t>m(</w:t>
-      </w:r>
-      <w:proofErr w:type="gramEnd"/>
-      <w:r>
-        <w:rPr>
-          <w:lang w:val="en-US"/>
-        </w:rPr>
-        <w:t xml:space="preserve">level) </w:t>
-      </w:r>
-      <w:r>
-        <w:rPr>
-          <w:rFonts w:ascii="Cambria Math" w:hAnsi="Cambria Math" w:cs="Cambria Math"/>
-          <w:lang w:val="en-US"/>
-        </w:rPr>
-        <w:t>≔</w:t>
-      </w:r>
-      <w:r>
-        <w:rPr>
-          <w:lang w:val="en-US"/>
-        </w:rPr>
-        <w:t xml:space="preserve"> 0</w:t>
-      </w:r>
-    </w:p>
-    <w:p>
-      <w:pPr>
-        <w:pStyle w:val="Sansinterligne"/>
-      </w:pPr>
-      <w:proofErr w:type="gramStart"/>
-      <w:r>
-        <w:t>m(</w:t>
-      </w:r>
-      <w:proofErr w:type="gramEnd"/>
-      <w:r>
-        <w:t>nombre</w:t>
-      </w:r>
-      <w:r>
-        <w:t xml:space="preserve">) </w:t>
+      </w:pPr>
+      <w:r>
+        <w:t xml:space="preserve">m(cour) </w:t>
       </w:r>
       <w:r>
         <w:rPr>
@@ -3248,6 +2882,35 @@
         <w:t>≔</w:t>
       </w:r>
       <w:r>
+        <w:t xml:space="preserve"> cm(a) </w:t>
+      </w:r>
+      <w:r>
+        <w:rPr>
+          <w:color w:val="808080" w:themeColor="background1" w:themeShade="80"/>
+        </w:rPr>
+        <w:t>= NIL</w:t>
+      </w:r>
+    </w:p>
+    <w:p>
+      <w:pPr>
+        <w:pStyle w:val="Sansinterligne"/>
+      </w:pPr>
+      <w:r>
+        <w:t>m(</w:t>
+      </w:r>
+      <w:r>
+        <w:t>hauteur</w:t>
+      </w:r>
+      <w:r>
+        <w:t xml:space="preserve">) </w:t>
+      </w:r>
+      <w:r>
+        <w:rPr>
+          <w:rFonts w:ascii="Cambria Math" w:hAnsi="Cambria Math" w:cs="Cambria Math"/>
+        </w:rPr>
+        <w:t>≔</w:t>
+      </w:r>
+      <w:r>
         <w:t xml:space="preserve"> 0</w:t>
       </w:r>
     </w:p>
@@ -3255,18 +2918,50 @@
       <w:pPr>
         <w:pStyle w:val="Sansinterligne"/>
       </w:pPr>
+      <w:r>
+        <w:t xml:space="preserve">m(level) </w:t>
+      </w:r>
+      <w:r>
+        <w:rPr>
+          <w:rFonts w:ascii="Cambria Math" w:hAnsi="Cambria Math" w:cs="Cambria Math"/>
+        </w:rPr>
+        <w:t>≔</w:t>
+      </w:r>
+      <w:r>
+        <w:t xml:space="preserve"> 0</w:t>
+      </w:r>
     </w:p>
     <w:p>
       <w:pPr>
         <w:pStyle w:val="Sansinterligne"/>
       </w:pPr>
-      <w:proofErr w:type="gramStart"/>
-      <w:r>
-        <w:t>cm(</w:t>
-      </w:r>
-      <w:proofErr w:type="gramEnd"/>
-      <w:r>
-        <w:t xml:space="preserve">cour) ≠ NIL = </w:t>
+      <w:r>
+        <w:t>m(nombre</w:t>
+      </w:r>
+      <w:r>
+        <w:t xml:space="preserve">) </w:t>
+      </w:r>
+      <w:r>
+        <w:rPr>
+          <w:rFonts w:ascii="Cambria Math" w:hAnsi="Cambria Math" w:cs="Cambria Math"/>
+        </w:rPr>
+        <w:t>≔</w:t>
+      </w:r>
+      <w:r>
+        <w:t xml:space="preserve"> 0</w:t>
+      </w:r>
+    </w:p>
+    <w:p>
+      <w:pPr>
+        <w:pStyle w:val="Sansinterligne"/>
+      </w:pPr>
+    </w:p>
+    <w:p>
+      <w:pPr>
+        <w:pStyle w:val="Sansinterligne"/>
+      </w:pPr>
+      <w:r>
+        <w:t xml:space="preserve">cm(cour) ≠ NIL = </w:t>
       </w:r>
       <w:r>
         <w:rPr>
@@ -3425,7 +3120,7 @@
       <w:pPr>
         <w:pStyle w:val="Cas"/>
       </w:pPr>
-      <w:bookmarkStart w:id="20" w:name="_Toc418416913"/>
+      <w:bookmarkStart w:id="19" w:name="_Toc418453414"/>
       <w:r>
         <w:lastRenderedPageBreak/>
         <w:t xml:space="preserve">Arbre avec seulement </w:t>
@@ -3436,23 +3131,14 @@
       <w:r>
         <w:t>e feuille</w:t>
       </w:r>
-      <w:bookmarkEnd w:id="20"/>
+      <w:bookmarkEnd w:id="19"/>
     </w:p>
     <w:p>
       <w:r>
         <w:t>Dans ce cas, nous disposons d'un arbre composé uniquement d'une racine.</w:t>
       </w:r>
       <w:r>
-        <w:t xml:space="preserve"> </w:t>
-      </w:r>
-      <w:r>
-        <w:t>Le lien horizontal de la racine est une liste vide</w:t>
-      </w:r>
-      <w:r>
-        <w:t xml:space="preserve"> tout comme le lien vertical</w:t>
-      </w:r>
-      <w:r>
-        <w:t>.</w:t>
+        <w:t xml:space="preserve"> Le lien horizontal de la racine est une liste vide tout comme le lien vertical.</w:t>
       </w:r>
       <w:r>
         <w:t xml:space="preserve"> Sa représentation en mémoire est donc la suivante</w:t>
@@ -3528,16 +3214,8 @@
         <w:t xml:space="preserve">Exécutons </w:t>
       </w:r>
       <w:r>
-        <w:t>HAUTEUR_</w:t>
-      </w:r>
-      <w:proofErr w:type="gramStart"/>
-      <w:r>
-        <w:t>NBNOEUDS</w:t>
-      </w:r>
-      <w:r>
-        <w:t>(</w:t>
-      </w:r>
-      <w:proofErr w:type="gramEnd"/>
+        <w:t>HAUTEUR_NBNOEUDS(</w:t>
+      </w:r>
       <w:r>
         <w:t>a, 1</w:t>
       </w:r>
@@ -3556,8 +3234,10 @@
         <w:t>Initialisation de la pile</w:t>
       </w:r>
       <w:r>
-        <w:t xml:space="preserve"> à une taille de 1 DIV 2 = 0 (en effet la pile sera inutile)</w:t>
-      </w:r>
+        <w:t xml:space="preserve"> à une taille de 1</w:t>
+      </w:r>
+      <w:bookmarkStart w:id="20" w:name="_GoBack"/>
+      <w:bookmarkEnd w:id="20"/>
     </w:p>
     <w:p>
       <w:pPr>
@@ -3566,27 +3246,11 @@
           <w:lang w:val="en-US"/>
         </w:rPr>
       </w:pPr>
-      <w:proofErr w:type="gramStart"/>
       <w:r>
         <w:rPr>
           <w:lang w:val="en-US"/>
         </w:rPr>
-        <w:t>m(</w:t>
-      </w:r>
-      <w:proofErr w:type="spellStart"/>
-      <w:proofErr w:type="gramEnd"/>
-      <w:r>
-        <w:rPr>
-          <w:lang w:val="en-US"/>
-        </w:rPr>
-        <w:t>cour</w:t>
-      </w:r>
-      <w:proofErr w:type="spellEnd"/>
-      <w:r>
-        <w:rPr>
-          <w:lang w:val="en-US"/>
-        </w:rPr>
-        <w:t xml:space="preserve">) </w:t>
+        <w:t xml:space="preserve">m(cour) </w:t>
       </w:r>
       <w:r>
         <w:rPr>
@@ -3609,19 +3273,11 @@
           <w:lang w:val="en-US"/>
         </w:rPr>
       </w:pPr>
-      <w:proofErr w:type="gramStart"/>
       <w:r>
         <w:rPr>
           <w:lang w:val="en-US"/>
         </w:rPr>
-        <w:t>m(</w:t>
-      </w:r>
-      <w:proofErr w:type="gramEnd"/>
-      <w:r>
-        <w:rPr>
-          <w:lang w:val="en-US"/>
-        </w:rPr>
-        <w:t xml:space="preserve">max) </w:t>
+        <w:t xml:space="preserve">m(max) </w:t>
       </w:r>
       <w:r>
         <w:rPr>
@@ -3644,19 +3300,11 @@
           <w:lang w:val="en-US"/>
         </w:rPr>
       </w:pPr>
-      <w:proofErr w:type="gramStart"/>
       <w:r>
         <w:rPr>
           <w:lang w:val="en-US"/>
         </w:rPr>
-        <w:t>m(</w:t>
-      </w:r>
-      <w:proofErr w:type="gramEnd"/>
-      <w:r>
-        <w:rPr>
-          <w:lang w:val="en-US"/>
-        </w:rPr>
-        <w:t xml:space="preserve">level) </w:t>
+        <w:t xml:space="preserve">m(level) </w:t>
       </w:r>
       <w:r>
         <w:rPr>
@@ -3676,13 +3324,8 @@
       <w:pPr>
         <w:pStyle w:val="Sansinterligne"/>
       </w:pPr>
-      <w:proofErr w:type="gramStart"/>
-      <w:r>
-        <w:t>m(</w:t>
-      </w:r>
-      <w:proofErr w:type="gramEnd"/>
-      <w:r>
-        <w:t xml:space="preserve">nœud) </w:t>
+      <w:r>
+        <w:t xml:space="preserve">m(nœud) </w:t>
       </w:r>
       <w:r>
         <w:rPr>
@@ -3703,13 +3346,8 @@
       <w:pPr>
         <w:pStyle w:val="Sansinterligne"/>
       </w:pPr>
-      <w:proofErr w:type="gramStart"/>
-      <w:r>
-        <w:t>cm(</w:t>
-      </w:r>
-      <w:proofErr w:type="gramEnd"/>
-      <w:r>
-        <w:t xml:space="preserve">cour) ≠ NIL = </w:t>
+      <w:r>
+        <w:t xml:space="preserve">cm(cour) ≠ NIL = </w:t>
       </w:r>
       <w:r>
         <w:rPr>
@@ -3754,11 +3392,9 @@
         <w:pStyle w:val="Sansinterligne"/>
         <w:ind w:firstLine="708"/>
       </w:pPr>
-      <w:proofErr w:type="gramStart"/>
       <w:r>
         <w:t>cm(</w:t>
       </w:r>
-      <w:proofErr w:type="gramEnd"/>
       <w:r>
         <w:t>cm(cour)</w:t>
       </w:r>
@@ -3798,18 +3434,8 @@
         <w:pStyle w:val="Sansinterligne"/>
         <w:ind w:firstLine="708"/>
       </w:pPr>
-      <w:proofErr w:type="gramStart"/>
-      <w:r>
-        <w:t>cm(</w:t>
-      </w:r>
-      <w:proofErr w:type="spellStart"/>
-      <w:proofErr w:type="gramEnd"/>
-      <w:r>
-        <w:t>level</w:t>
-      </w:r>
-      <w:proofErr w:type="spellEnd"/>
-      <w:r>
-        <w:t xml:space="preserve">) </w:t>
+      <w:r>
+        <w:t xml:space="preserve">cm(level) </w:t>
       </w:r>
       <w:r>
         <w:rPr>
@@ -3864,41 +3490,45 @@
       <w:pPr>
         <w:pStyle w:val="Sansinterligne"/>
         <w:ind w:left="708" w:firstLine="708"/>
-      </w:pPr>
-      <w:proofErr w:type="gramStart"/>
-      <w:r>
-        <w:t>m(</w:t>
-      </w:r>
-      <w:proofErr w:type="gramEnd"/>
-      <w:r>
-        <w:t xml:space="preserve">max) </w:t>
+        <w:rPr>
+          <w:lang w:val="en-US"/>
+        </w:rPr>
+      </w:pPr>
+      <w:r>
+        <w:rPr>
+          <w:lang w:val="en-US"/>
+        </w:rPr>
+        <w:t xml:space="preserve">m(max) </w:t>
       </w:r>
       <w:r>
         <w:rPr>
           <w:rFonts w:ascii="Cambria Math" w:hAnsi="Cambria Math" w:cs="Cambria Math"/>
+          <w:lang w:val="en-US"/>
         </w:rPr>
         <w:t>≔</w:t>
       </w:r>
       <w:r>
-        <w:t xml:space="preserve"> cm(</w:t>
-      </w:r>
-      <w:proofErr w:type="spellStart"/>
-      <w:r>
-        <w:t>level</w:t>
-      </w:r>
-      <w:proofErr w:type="spellEnd"/>
-      <w:r>
-        <w:t>)</w:t>
-      </w:r>
-      <w:r>
+        <w:rPr>
+          <w:lang w:val="en-US"/>
+        </w:rPr>
+        <w:t xml:space="preserve"> cm(level)</w:t>
+      </w:r>
+      <w:r>
+        <w:rPr>
+          <w:lang w:val="en-US"/>
+        </w:rPr>
         <w:t xml:space="preserve"> + 1</w:t>
       </w:r>
       <w:r>
+        <w:rPr>
+          <w:lang w:val="en-US"/>
+        </w:rPr>
         <w:t xml:space="preserve"> </w:t>
       </w:r>
       <w:r>
         <w:rPr>
           <w:color w:val="808080" w:themeColor="background1" w:themeShade="80"/>
+          <w:lang w:val="en-US"/>
         </w:rPr>
         <w:t>= 1</w:t>
       </w:r>
@@ -3907,26 +3537,33 @@
       <w:pPr>
         <w:pStyle w:val="Sansinterligne"/>
         <w:ind w:firstLine="708"/>
+        <w:rPr>
+          <w:lang w:val="en-US"/>
+        </w:rPr>
       </w:pPr>
     </w:p>
     <w:p>
       <w:pPr>
         <w:pStyle w:val="Sansinterligne"/>
         <w:ind w:firstLine="708"/>
-      </w:pPr>
-      <w:proofErr w:type="gramStart"/>
-      <w:r>
-        <w:t>m(</w:t>
-      </w:r>
-      <w:proofErr w:type="gramEnd"/>
-      <w:r>
-        <w:t>cour) := cm(cm(cour)+2)</w:t>
+        <w:rPr>
+          <w:lang w:val="en-US"/>
+        </w:rPr>
+      </w:pPr>
+      <w:r>
+        <w:rPr>
+          <w:lang w:val="en-US"/>
+        </w:rPr>
+        <w:t>m(cour) := cm(cm(cour)+2)</w:t>
       </w:r>
     </w:p>
     <w:p>
       <w:pPr>
         <w:pStyle w:val="Sansinterligne"/>
         <w:ind w:firstLine="708"/>
+        <w:rPr>
+          <w:lang w:val="en-US"/>
+        </w:rPr>
       </w:pPr>
     </w:p>
     <w:p>
@@ -3934,13 +3571,8 @@
         <w:pStyle w:val="Sansinterligne"/>
         <w:ind w:firstLine="708"/>
       </w:pPr>
-      <w:proofErr w:type="gramStart"/>
-      <w:r>
-        <w:t>non(</w:t>
-      </w:r>
-      <w:proofErr w:type="gramEnd"/>
-      <w:r>
-        <w:t xml:space="preserve">vide(pile)) = </w:t>
+      <w:r>
+        <w:t xml:space="preserve">non(vide(pile)) = </w:t>
       </w:r>
       <w:r>
         <w:rPr>
@@ -3954,13 +3586,8 @@
         <w:pStyle w:val="Sansinterligne"/>
         <w:ind w:firstLine="708"/>
       </w:pPr>
-      <w:proofErr w:type="gramStart"/>
-      <w:r>
-        <w:t>cm(</w:t>
-      </w:r>
-      <w:proofErr w:type="gramEnd"/>
-      <w:r>
-        <w:t xml:space="preserve">cour) = NIL = </w:t>
+      <w:r>
+        <w:t xml:space="preserve">cm(cour) = NIL = </w:t>
       </w:r>
       <w:r>
         <w:rPr>
@@ -3999,13 +3626,8 @@
       <w:pPr>
         <w:pStyle w:val="Sansinterligne"/>
       </w:pPr>
-      <w:proofErr w:type="gramStart"/>
-      <w:r>
-        <w:t>cm(</w:t>
-      </w:r>
-      <w:proofErr w:type="gramEnd"/>
-      <w:r>
-        <w:t xml:space="preserve">cour) ≠ NIL = </w:t>
+      <w:r>
+        <w:t xml:space="preserve">cm(cour) ≠ NIL = </w:t>
       </w:r>
       <w:r>
         <w:rPr>
@@ -4134,7 +3756,7 @@
       <w:pPr>
         <w:pStyle w:val="Cas"/>
       </w:pPr>
-      <w:bookmarkStart w:id="21" w:name="_Toc418416914"/>
+      <w:bookmarkStart w:id="21" w:name="_Toc418453415"/>
       <w:r>
         <w:lastRenderedPageBreak/>
         <w:t>Arbre avec seulement des liens verticaux</w:t>
@@ -4143,22 +3765,7 @@
     </w:p>
     <w:p>
       <w:r>
-        <w:t>Dans ce cas, nous disposons d'u</w:t>
-      </w:r>
-      <w:r>
-        <w:t>n arbre composé uniquement de liens verticaux</w:t>
-      </w:r>
-      <w:r>
-        <w:t>.</w:t>
-      </w:r>
-      <w:r>
-        <w:t xml:space="preserve"> Les liens horizontaux sont donc tous des listes vides.</w:t>
-      </w:r>
-      <w:r>
-        <w:t xml:space="preserve"> Sa représentation </w:t>
-      </w:r>
-      <w:r>
-        <w:t>en mémoire est donc la suivante :</w:t>
+        <w:t>Dans ce cas, nous disposons d'un arbre composé uniquement de liens verticaux. Les liens horizontaux sont donc tous des listes vides. Sa représentation en mémoire est donc la suivante :</w:t>
       </w:r>
     </w:p>
     <w:p/>
@@ -4176,7 +3783,7 @@
       <w:pPr>
         <w:pStyle w:val="Cas"/>
       </w:pPr>
-      <w:bookmarkStart w:id="22" w:name="_Toc418416915"/>
+      <w:bookmarkStart w:id="22" w:name="_Toc418453416"/>
       <w:r>
         <w:lastRenderedPageBreak/>
         <w:t>Arbre avec seulement un nœud</w:t>
@@ -4185,25 +3792,7 @@
     </w:p>
     <w:p>
       <w:r>
-        <w:t xml:space="preserve">Dans ce cas, nous disposons d'un arbre composé uniquement </w:t>
-      </w:r>
-      <w:r>
-        <w:t>d‘un seul nœud.</w:t>
-      </w:r>
-      <w:r>
-        <w:t xml:space="preserve"> </w:t>
-      </w:r>
-      <w:r>
-        <w:t>Le</w:t>
-      </w:r>
-      <w:r>
-        <w:t xml:space="preserve"> l</w:t>
-      </w:r>
-      <w:r>
-        <w:t>ien horizontal de la racine est une liste vide</w:t>
-      </w:r>
-      <w:r>
-        <w:t>. Sa représentation en mémoire est donc la suivante :</w:t>
+        <w:t>Dans ce cas, nous disposons d'un arbre composé uniquement d‘un seul nœud. Le lien horizontal de la racine est une liste vide. Sa représentation en mémoire est donc la suivante :</w:t>
       </w:r>
     </w:p>
     <w:p/>
@@ -4284,7 +3873,7 @@
             <w:noProof/>
             <w:color w:val="808080" w:themeColor="background1" w:themeShade="80"/>
           </w:rPr>
-          <w:t>3</w:t>
+          <w:t>6</w:t>
         </w:r>
         <w:r>
           <w:rPr>
@@ -9932,6 +9521,7 @@
   <w:style w:type="character" w:default="1" w:styleId="Policepardfaut">
     <w:name w:val="Default Paragraph Font"/>
     <w:uiPriority w:val="1"/>
+    <w:semiHidden/>
     <w:unhideWhenUsed/>
   </w:style>
   <w:style w:type="table" w:default="1" w:styleId="TableauNormal">
@@ -11483,7 +11073,7 @@
 </file>
 
 <file path=customXml/itemProps2.xml><?xml version="1.0" encoding="utf-8"?>
-<ds:datastoreItem xmlns:ds="http://schemas.openxmlformats.org/officeDocument/2006/customXml" ds:itemID="{2BF297BB-182C-4E13-882E-40740A29133A}">
+<ds:datastoreItem xmlns:ds="http://schemas.openxmlformats.org/officeDocument/2006/customXml" ds:itemID="{E8188897-3DF5-4E25-BF07-04291C0B9102}">
   <ds:schemaRefs>
     <ds:schemaRef ds:uri="http://schemas.openxmlformats.org/officeDocument/2006/bibliography"/>
   </ds:schemaRefs>

</xml_diff>